<commit_message>
finish so sanh va danh gia test tool Selenium voi QTP(UFT)
</commit_message>
<xml_diff>
--- a/BaoCao.docx
+++ b/BaoCao.docx
@@ -6492,16 +6492,7 @@
           <w:szCs w:val="26"/>
           <w:lang w:val="vi-VN"/>
         </w:rPr>
-        <w:t xml:space="preserve"> ngôn ngữ được hỗ trợ giống như Selenium RC: </w:t>
-      </w:r>
-      <w:r>
-        <w:rPr>
-          <w:rFonts w:ascii="Times New Roman" w:hAnsi="Times New Roman" w:cs="Times New Roman"/>
-          <w:sz w:val="26"/>
-          <w:szCs w:val="26"/>
-          <w:lang w:val="vi-VN"/>
-        </w:rPr>
-        <w:t>Java, C#, PHP, Python, Ruby, Perl.</w:t>
+        <w:t xml:space="preserve"> ngôn ngữ được hỗ trợ giống như Selenium RC: Java, C#, PHP, Python, Ruby, Perl.</w:t>
       </w:r>
     </w:p>
     <w:tbl>
@@ -6941,6 +6932,1507 @@
           <w:bCs/>
           <w:sz w:val="26"/>
           <w:szCs w:val="26"/>
+        </w:rPr>
+        <w:t>So</w:t>
+      </w:r>
+      <w:r>
+        <w:rPr>
+          <w:rFonts w:ascii="Times New Roman" w:hAnsi="Times New Roman" w:cs="Times New Roman"/>
+          <w:b/>
+          <w:bCs/>
+          <w:sz w:val="26"/>
+          <w:szCs w:val="26"/>
+          <w:lang w:val="vi-VN"/>
+        </w:rPr>
+        <w:t xml:space="preserve"> sánh giữa Selenium và QTP (hiện tại là UFT)</w:t>
+      </w:r>
+    </w:p>
+    <w:p>
+      <w:pPr>
+        <w:pStyle w:val="ListParagraph"/>
+        <w:numPr>
+          <w:ilvl w:val="0"/>
+          <w:numId w:val="15"/>
+        </w:numPr>
+        <w:spacing w:before="120" w:line="312" w:lineRule="auto"/>
+        <w:rPr>
+          <w:rFonts w:ascii="Times New Roman" w:hAnsi="Times New Roman" w:cs="Times New Roman"/>
+          <w:sz w:val="26"/>
+          <w:szCs w:val="26"/>
+        </w:rPr>
+      </w:pPr>
+      <w:r>
+        <w:rPr>
+          <w:rFonts w:ascii="Times New Roman" w:hAnsi="Times New Roman" w:cs="Times New Roman"/>
+          <w:sz w:val="26"/>
+          <w:szCs w:val="26"/>
+        </w:rPr>
+        <w:t xml:space="preserve">Quick Test Professional (QTP) là một công cụ kiểm thử tự động thuộc quyền sở hữu của công ty Mercury Interactive trước khi Hewlett-Packard mua lại vào năm </w:t>
+      </w:r>
+      <w:r>
+        <w:rPr>
+          <w:rFonts w:ascii="Times New Roman" w:hAnsi="Times New Roman" w:cs="Times New Roman"/>
+          <w:sz w:val="26"/>
+          <w:szCs w:val="26"/>
+        </w:rPr>
+        <w:lastRenderedPageBreak/>
+        <w:t>2006. Sau đó, công cụ này đã thuộc sở hữu của MicroFocus và đổi tên thành UFT One</w:t>
+      </w:r>
+    </w:p>
+    <w:p>
+      <w:pPr>
+        <w:pStyle w:val="ListParagraph"/>
+        <w:numPr>
+          <w:ilvl w:val="1"/>
+          <w:numId w:val="1"/>
+        </w:numPr>
+        <w:spacing w:before="120" w:line="312" w:lineRule="auto"/>
+        <w:rPr>
+          <w:rFonts w:ascii="Times New Roman" w:hAnsi="Times New Roman" w:cs="Times New Roman"/>
+          <w:sz w:val="26"/>
+          <w:szCs w:val="26"/>
+        </w:rPr>
+      </w:pPr>
+      <w:r>
+        <w:rPr>
+          <w:rFonts w:ascii="Times New Roman" w:hAnsi="Times New Roman" w:cs="Times New Roman"/>
+          <w:b/>
+          <w:bCs/>
+          <w:sz w:val="26"/>
+          <w:szCs w:val="26"/>
+        </w:rPr>
+        <w:t>Ưu</w:t>
+      </w:r>
+      <w:r>
+        <w:rPr>
+          <w:rFonts w:ascii="Times New Roman" w:hAnsi="Times New Roman" w:cs="Times New Roman"/>
+          <w:b/>
+          <w:bCs/>
+          <w:sz w:val="26"/>
+          <w:szCs w:val="26"/>
+          <w:lang w:val="vi-VN"/>
+        </w:rPr>
+        <w:t xml:space="preserve"> điểm và lợi ích của Selenium so với QTP</w:t>
+      </w:r>
+    </w:p>
+    <w:tbl>
+      <w:tblPr>
+        <w:tblStyle w:val="TableGrid"/>
+        <w:tblW w:w="5000" w:type="pct"/>
+        <w:tblLook w:val="04A0" w:firstRow="1" w:lastRow="0" w:firstColumn="1" w:lastColumn="0" w:noHBand="0" w:noVBand="1"/>
+      </w:tblPr>
+      <w:tblGrid>
+        <w:gridCol w:w="3916"/>
+        <w:gridCol w:w="5434"/>
+      </w:tblGrid>
+      <w:tr>
+        <w:tc>
+          <w:tcPr>
+            <w:tcW w:w="2094" w:type="pct"/>
+            <w:vAlign w:val="center"/>
+          </w:tcPr>
+          <w:p>
+            <w:pPr>
+              <w:pStyle w:val="ListParagraph"/>
+              <w:spacing w:before="120" w:line="312" w:lineRule="auto"/>
+              <w:ind w:left="0"/>
+              <w:jc w:val="center"/>
+              <w:rPr>
+                <w:rFonts w:ascii="Times New Roman" w:hAnsi="Times New Roman" w:cs="Times New Roman"/>
+                <w:b/>
+                <w:bCs/>
+                <w:sz w:val="26"/>
+                <w:szCs w:val="26"/>
+                <w:lang w:val="vi-VN"/>
+              </w:rPr>
+            </w:pPr>
+            <w:r>
+              <w:rPr>
+                <w:rFonts w:ascii="Times New Roman" w:hAnsi="Times New Roman" w:cs="Times New Roman"/>
+                <w:b/>
+                <w:bCs/>
+                <w:sz w:val="26"/>
+                <w:szCs w:val="26"/>
+                <w:lang w:val="vi-VN"/>
+              </w:rPr>
+              <w:t>Selenium</w:t>
+            </w:r>
+          </w:p>
+        </w:tc>
+        <w:tc>
+          <w:tcPr>
+            <w:tcW w:w="2906" w:type="pct"/>
+            <w:vAlign w:val="center"/>
+          </w:tcPr>
+          <w:p>
+            <w:pPr>
+              <w:pStyle w:val="ListParagraph"/>
+              <w:spacing w:before="120" w:line="312" w:lineRule="auto"/>
+              <w:ind w:left="0"/>
+              <w:jc w:val="center"/>
+              <w:rPr>
+                <w:rFonts w:ascii="Times New Roman" w:hAnsi="Times New Roman" w:cs="Times New Roman"/>
+                <w:b/>
+                <w:bCs/>
+                <w:sz w:val="26"/>
+                <w:szCs w:val="26"/>
+                <w:lang w:val="vi-VN"/>
+              </w:rPr>
+            </w:pPr>
+            <w:r>
+              <w:rPr>
+                <w:rFonts w:ascii="Times New Roman" w:hAnsi="Times New Roman" w:cs="Times New Roman"/>
+                <w:b/>
+                <w:bCs/>
+                <w:sz w:val="26"/>
+                <w:szCs w:val="26"/>
+              </w:rPr>
+              <w:t>QTP</w:t>
+            </w:r>
+            <w:r>
+              <w:rPr>
+                <w:rFonts w:ascii="Times New Roman" w:hAnsi="Times New Roman" w:cs="Times New Roman"/>
+                <w:b/>
+                <w:bCs/>
+                <w:sz w:val="26"/>
+                <w:szCs w:val="26"/>
+                <w:lang w:val="vi-VN"/>
+              </w:rPr>
+              <w:t xml:space="preserve"> (UFT)</w:t>
+            </w:r>
+          </w:p>
+        </w:tc>
+      </w:tr>
+      <w:tr>
+        <w:tc>
+          <w:tcPr>
+            <w:tcW w:w="2094" w:type="pct"/>
+            <w:vAlign w:val="center"/>
+          </w:tcPr>
+          <w:p>
+            <w:pPr>
+              <w:pStyle w:val="ListParagraph"/>
+              <w:spacing w:before="120" w:line="312" w:lineRule="auto"/>
+              <w:ind w:left="0"/>
+              <w:rPr>
+                <w:rFonts w:ascii="Times New Roman" w:hAnsi="Times New Roman" w:cs="Times New Roman"/>
+                <w:sz w:val="26"/>
+                <w:szCs w:val="26"/>
+                <w:lang w:val="vi-VN"/>
+              </w:rPr>
+            </w:pPr>
+            <w:r>
+              <w:rPr>
+                <w:rFonts w:ascii="Times New Roman" w:hAnsi="Times New Roman" w:cs="Times New Roman"/>
+                <w:sz w:val="26"/>
+                <w:szCs w:val="26"/>
+                <w:lang w:val="vi-VN"/>
+              </w:rPr>
+              <w:t>Mã nguồn mở, miễn phí sử dụng.</w:t>
+            </w:r>
+          </w:p>
+        </w:tc>
+        <w:tc>
+          <w:tcPr>
+            <w:tcW w:w="2906" w:type="pct"/>
+            <w:vAlign w:val="center"/>
+          </w:tcPr>
+          <w:p>
+            <w:pPr>
+              <w:pStyle w:val="ListParagraph"/>
+              <w:spacing w:before="120" w:line="312" w:lineRule="auto"/>
+              <w:ind w:left="0"/>
+              <w:rPr>
+                <w:rFonts w:ascii="Times New Roman" w:hAnsi="Times New Roman" w:cs="Times New Roman"/>
+                <w:sz w:val="26"/>
+                <w:szCs w:val="26"/>
+                <w:lang w:val="vi-VN"/>
+              </w:rPr>
+            </w:pPr>
+            <w:r>
+              <w:rPr>
+                <w:rFonts w:ascii="Times New Roman" w:hAnsi="Times New Roman" w:cs="Times New Roman"/>
+                <w:sz w:val="26"/>
+                <w:szCs w:val="26"/>
+                <w:lang w:val="vi-VN"/>
+              </w:rPr>
+              <w:t>Phần mềm thương mại.</w:t>
+            </w:r>
+          </w:p>
+        </w:tc>
+      </w:tr>
+      <w:tr>
+        <w:tc>
+          <w:tcPr>
+            <w:tcW w:w="2094" w:type="pct"/>
+            <w:vAlign w:val="center"/>
+          </w:tcPr>
+          <w:p>
+            <w:pPr>
+              <w:pStyle w:val="ListParagraph"/>
+              <w:spacing w:before="120" w:line="312" w:lineRule="auto"/>
+              <w:ind w:left="0"/>
+              <w:rPr>
+                <w:rFonts w:ascii="Times New Roman" w:hAnsi="Times New Roman" w:cs="Times New Roman"/>
+                <w:sz w:val="26"/>
+                <w:szCs w:val="26"/>
+                <w:lang w:val="vi-VN"/>
+              </w:rPr>
+            </w:pPr>
+            <w:r>
+              <w:rPr>
+                <w:rFonts w:ascii="Times New Roman" w:hAnsi="Times New Roman" w:cs="Times New Roman"/>
+                <w:sz w:val="26"/>
+                <w:szCs w:val="26"/>
+                <w:lang w:val="vi-VN"/>
+              </w:rPr>
+              <w:t>Có khả năng mở rộng cao.</w:t>
+            </w:r>
+          </w:p>
+        </w:tc>
+        <w:tc>
+          <w:tcPr>
+            <w:tcW w:w="2906" w:type="pct"/>
+            <w:vAlign w:val="center"/>
+          </w:tcPr>
+          <w:p>
+            <w:pPr>
+              <w:pStyle w:val="ListParagraph"/>
+              <w:spacing w:before="120" w:line="312" w:lineRule="auto"/>
+              <w:ind w:left="0"/>
+              <w:rPr>
+                <w:rFonts w:ascii="Times New Roman" w:hAnsi="Times New Roman" w:cs="Times New Roman"/>
+                <w:sz w:val="26"/>
+                <w:szCs w:val="26"/>
+                <w:lang w:val="vi-VN"/>
+              </w:rPr>
+            </w:pPr>
+            <w:r>
+              <w:rPr>
+                <w:rFonts w:ascii="Times New Roman" w:hAnsi="Times New Roman" w:cs="Times New Roman"/>
+                <w:sz w:val="26"/>
+                <w:szCs w:val="26"/>
+                <w:lang w:val="vi-VN"/>
+              </w:rPr>
+              <w:t>Hạn chế về các phần mở rộng.</w:t>
+            </w:r>
+          </w:p>
+        </w:tc>
+      </w:tr>
+      <w:tr>
+        <w:tc>
+          <w:tcPr>
+            <w:tcW w:w="2094" w:type="pct"/>
+            <w:vAlign w:val="center"/>
+          </w:tcPr>
+          <w:p>
+            <w:pPr>
+              <w:pStyle w:val="ListParagraph"/>
+              <w:spacing w:before="120" w:line="312" w:lineRule="auto"/>
+              <w:ind w:left="0"/>
+              <w:rPr>
+                <w:rFonts w:ascii="Times New Roman" w:hAnsi="Times New Roman" w:cs="Times New Roman"/>
+                <w:sz w:val="26"/>
+                <w:szCs w:val="26"/>
+                <w:lang w:val="vi-VN"/>
+              </w:rPr>
+            </w:pPr>
+            <w:r>
+              <w:rPr>
+                <w:rFonts w:ascii="Times New Roman" w:hAnsi="Times New Roman" w:cs="Times New Roman"/>
+                <w:sz w:val="26"/>
+                <w:szCs w:val="26"/>
+                <w:lang w:val="vi-VN"/>
+              </w:rPr>
+              <w:t>Hỗ trợ các hệ điều hành khác nhau.</w:t>
+            </w:r>
+          </w:p>
+        </w:tc>
+        <w:tc>
+          <w:tcPr>
+            <w:tcW w:w="2906" w:type="pct"/>
+            <w:vAlign w:val="center"/>
+          </w:tcPr>
+          <w:p>
+            <w:pPr>
+              <w:pStyle w:val="ListParagraph"/>
+              <w:spacing w:before="120" w:line="312" w:lineRule="auto"/>
+              <w:ind w:left="0"/>
+              <w:rPr>
+                <w:rFonts w:ascii="Times New Roman" w:hAnsi="Times New Roman" w:cs="Times New Roman"/>
+                <w:sz w:val="26"/>
+                <w:szCs w:val="26"/>
+                <w:lang w:val="vi-VN"/>
+              </w:rPr>
+            </w:pPr>
+            <w:r>
+              <w:rPr>
+                <w:rFonts w:ascii="Times New Roman" w:hAnsi="Times New Roman" w:cs="Times New Roman"/>
+                <w:sz w:val="26"/>
+                <w:szCs w:val="26"/>
+                <w:lang w:val="vi-VN"/>
+              </w:rPr>
+              <w:t>Chỉ có thể sử dụng trên Window.</w:t>
+            </w:r>
+          </w:p>
+        </w:tc>
+      </w:tr>
+      <w:tr>
+        <w:tc>
+          <w:tcPr>
+            <w:tcW w:w="2094" w:type="pct"/>
+            <w:vAlign w:val="center"/>
+          </w:tcPr>
+          <w:p>
+            <w:pPr>
+              <w:pStyle w:val="ListParagraph"/>
+              <w:spacing w:before="120" w:line="312" w:lineRule="auto"/>
+              <w:ind w:left="0"/>
+              <w:rPr>
+                <w:rFonts w:ascii="Times New Roman" w:hAnsi="Times New Roman" w:cs="Times New Roman"/>
+                <w:sz w:val="26"/>
+                <w:szCs w:val="26"/>
+                <w:lang w:val="vi-VN"/>
+              </w:rPr>
+            </w:pPr>
+            <w:r>
+              <w:rPr>
+                <w:rFonts w:ascii="Times New Roman" w:hAnsi="Times New Roman" w:cs="Times New Roman"/>
+                <w:sz w:val="26"/>
+                <w:szCs w:val="26"/>
+                <w:lang w:val="vi-VN"/>
+              </w:rPr>
+              <w:t>Có thể chạy kiểm thử trên các trình duyệt khác nhau.</w:t>
+            </w:r>
+          </w:p>
+        </w:tc>
+        <w:tc>
+          <w:tcPr>
+            <w:tcW w:w="2906" w:type="pct"/>
+            <w:vAlign w:val="center"/>
+          </w:tcPr>
+          <w:p>
+            <w:pPr>
+              <w:pStyle w:val="ListParagraph"/>
+              <w:spacing w:before="120" w:line="312" w:lineRule="auto"/>
+              <w:ind w:left="0"/>
+              <w:rPr>
+                <w:rFonts w:ascii="Times New Roman" w:hAnsi="Times New Roman" w:cs="Times New Roman"/>
+                <w:sz w:val="26"/>
+                <w:szCs w:val="26"/>
+                <w:lang w:val="vi-VN"/>
+              </w:rPr>
+            </w:pPr>
+            <w:r>
+              <w:rPr>
+                <w:rFonts w:ascii="Times New Roman" w:hAnsi="Times New Roman" w:cs="Times New Roman"/>
+                <w:sz w:val="26"/>
+                <w:szCs w:val="26"/>
+              </w:rPr>
+              <w:t>Chỉ</w:t>
+            </w:r>
+            <w:r>
+              <w:rPr>
+                <w:rFonts w:ascii="Times New Roman" w:hAnsi="Times New Roman" w:cs="Times New Roman"/>
+                <w:sz w:val="26"/>
+                <w:szCs w:val="26"/>
+                <w:lang w:val="vi-VN"/>
+              </w:rPr>
+              <w:t xml:space="preserve"> có thể chạy kiểm thử trên Firefox, Internet Explorer và Chrome.</w:t>
+            </w:r>
+          </w:p>
+        </w:tc>
+      </w:tr>
+      <w:tr>
+        <w:tc>
+          <w:tcPr>
+            <w:tcW w:w="2094" w:type="pct"/>
+            <w:vAlign w:val="center"/>
+          </w:tcPr>
+          <w:p>
+            <w:pPr>
+              <w:pStyle w:val="ListParagraph"/>
+              <w:spacing w:before="120" w:line="312" w:lineRule="auto"/>
+              <w:ind w:left="0"/>
+              <w:rPr>
+                <w:rFonts w:ascii="Times New Roman" w:hAnsi="Times New Roman" w:cs="Times New Roman"/>
+                <w:sz w:val="26"/>
+                <w:szCs w:val="26"/>
+                <w:lang w:val="vi-VN"/>
+              </w:rPr>
+            </w:pPr>
+            <w:r>
+              <w:rPr>
+                <w:rFonts w:ascii="Times New Roman" w:hAnsi="Times New Roman" w:cs="Times New Roman"/>
+                <w:sz w:val="26"/>
+                <w:szCs w:val="26"/>
+                <w:lang w:val="vi-VN"/>
+              </w:rPr>
+              <w:t>Hỗ trợ các thiết bị di động.</w:t>
+            </w:r>
+          </w:p>
+        </w:tc>
+        <w:tc>
+          <w:tcPr>
+            <w:tcW w:w="2906" w:type="pct"/>
+            <w:vAlign w:val="center"/>
+          </w:tcPr>
+          <w:p>
+            <w:pPr>
+              <w:pStyle w:val="ListParagraph"/>
+              <w:spacing w:before="120" w:line="312" w:lineRule="auto"/>
+              <w:ind w:left="0"/>
+              <w:rPr>
+                <w:rFonts w:ascii="Times New Roman" w:hAnsi="Times New Roman" w:cs="Times New Roman"/>
+                <w:sz w:val="26"/>
+                <w:szCs w:val="26"/>
+              </w:rPr>
+            </w:pPr>
+            <w:r>
+              <w:rPr>
+                <w:rFonts w:ascii="Times New Roman" w:hAnsi="Times New Roman" w:cs="Times New Roman"/>
+                <w:sz w:val="26"/>
+                <w:szCs w:val="26"/>
+              </w:rPr>
+              <w:t>QTP hỗ trợ kiểm thử ứng dụng di động (iOS và Android) bằng cách sử dụng giải pháp của HP gọi là HP Mobile Center.</w:t>
+            </w:r>
+          </w:p>
+        </w:tc>
+      </w:tr>
+      <w:tr>
+        <w:tc>
+          <w:tcPr>
+            <w:tcW w:w="2094" w:type="pct"/>
+            <w:vAlign w:val="center"/>
+          </w:tcPr>
+          <w:p>
+            <w:pPr>
+              <w:pStyle w:val="ListParagraph"/>
+              <w:spacing w:before="120" w:line="312" w:lineRule="auto"/>
+              <w:ind w:left="0"/>
+              <w:rPr>
+                <w:rFonts w:ascii="Times New Roman" w:hAnsi="Times New Roman" w:cs="Times New Roman"/>
+                <w:sz w:val="26"/>
+                <w:szCs w:val="26"/>
+                <w:lang w:val="vi-VN"/>
+              </w:rPr>
+            </w:pPr>
+            <w:r>
+              <w:rPr>
+                <w:rFonts w:ascii="Times New Roman" w:hAnsi="Times New Roman" w:cs="Times New Roman"/>
+                <w:sz w:val="26"/>
+                <w:szCs w:val="26"/>
+                <w:lang w:val="vi-VN"/>
+              </w:rPr>
+              <w:t>Có thể thực thi kiểm thử khi trình duyệt được thu nhỏ.</w:t>
+            </w:r>
+          </w:p>
+        </w:tc>
+        <w:tc>
+          <w:tcPr>
+            <w:tcW w:w="2906" w:type="pct"/>
+            <w:vAlign w:val="center"/>
+          </w:tcPr>
+          <w:p>
+            <w:pPr>
+              <w:pStyle w:val="ListParagraph"/>
+              <w:spacing w:before="120" w:line="312" w:lineRule="auto"/>
+              <w:ind w:left="0"/>
+              <w:rPr>
+                <w:rFonts w:ascii="Times New Roman" w:hAnsi="Times New Roman" w:cs="Times New Roman"/>
+                <w:sz w:val="26"/>
+                <w:szCs w:val="26"/>
+              </w:rPr>
+            </w:pPr>
+            <w:r>
+              <w:rPr>
+                <w:rFonts w:ascii="Times New Roman" w:hAnsi="Times New Roman" w:cs="Times New Roman"/>
+                <w:sz w:val="26"/>
+                <w:szCs w:val="26"/>
+              </w:rPr>
+              <w:t>Cần phải có ứng dụng đang kiểm thử được hiển thị trên màn hình desktop.</w:t>
+            </w:r>
+          </w:p>
+        </w:tc>
+      </w:tr>
+      <w:tr>
+        <w:tc>
+          <w:tcPr>
+            <w:tcW w:w="2094" w:type="pct"/>
+            <w:vAlign w:val="center"/>
+          </w:tcPr>
+          <w:p>
+            <w:pPr>
+              <w:pStyle w:val="ListParagraph"/>
+              <w:spacing w:before="120" w:line="312" w:lineRule="auto"/>
+              <w:ind w:left="0"/>
+              <w:rPr>
+                <w:rFonts w:ascii="Times New Roman" w:hAnsi="Times New Roman" w:cs="Times New Roman"/>
+                <w:sz w:val="26"/>
+                <w:szCs w:val="26"/>
+                <w:lang w:val="vi-VN"/>
+              </w:rPr>
+            </w:pPr>
+            <w:r>
+              <w:rPr>
+                <w:rFonts w:ascii="Times New Roman" w:hAnsi="Times New Roman" w:cs="Times New Roman"/>
+                <w:sz w:val="26"/>
+                <w:szCs w:val="26"/>
+                <w:lang w:val="vi-VN"/>
+              </w:rPr>
+              <w:t>Có thể thực hiện kiểm thử song song.</w:t>
+            </w:r>
+          </w:p>
+        </w:tc>
+        <w:tc>
+          <w:tcPr>
+            <w:tcW w:w="2906" w:type="pct"/>
+            <w:vAlign w:val="center"/>
+          </w:tcPr>
+          <w:p>
+            <w:pPr>
+              <w:pStyle w:val="ListParagraph"/>
+              <w:spacing w:before="120" w:line="312" w:lineRule="auto"/>
+              <w:ind w:left="0"/>
+              <w:rPr>
+                <w:rFonts w:ascii="Times New Roman" w:hAnsi="Times New Roman" w:cs="Times New Roman"/>
+                <w:sz w:val="26"/>
+                <w:szCs w:val="26"/>
+                <w:lang w:val="vi-VN"/>
+              </w:rPr>
+            </w:pPr>
+            <w:r>
+              <w:rPr>
+                <w:rFonts w:ascii="Times New Roman" w:hAnsi="Times New Roman" w:cs="Times New Roman"/>
+                <w:sz w:val="26"/>
+                <w:szCs w:val="26"/>
+              </w:rPr>
+              <w:t>Chỉ</w:t>
+            </w:r>
+            <w:r>
+              <w:rPr>
+                <w:rFonts w:ascii="Times New Roman" w:hAnsi="Times New Roman" w:cs="Times New Roman"/>
+                <w:sz w:val="26"/>
+                <w:szCs w:val="26"/>
+                <w:lang w:val="vi-VN"/>
+              </w:rPr>
+              <w:t xml:space="preserve"> có thể thực hiện kiểm thử song song thông qua Quality Center, một sản phẩm có phí khác.</w:t>
+            </w:r>
+          </w:p>
+        </w:tc>
+      </w:tr>
+      <w:tr>
+        <w:tc>
+          <w:tcPr>
+            <w:tcW w:w="2094" w:type="pct"/>
+            <w:vAlign w:val="center"/>
+          </w:tcPr>
+          <w:p>
+            <w:pPr>
+              <w:pStyle w:val="ListParagraph"/>
+              <w:spacing w:before="120" w:line="312" w:lineRule="auto"/>
+              <w:ind w:left="0"/>
+              <w:rPr>
+                <w:rFonts w:ascii="Times New Roman" w:hAnsi="Times New Roman" w:cs="Times New Roman"/>
+                <w:sz w:val="26"/>
+                <w:szCs w:val="26"/>
+                <w:lang w:val="vi-VN"/>
+              </w:rPr>
+            </w:pPr>
+          </w:p>
+        </w:tc>
+        <w:tc>
+          <w:tcPr>
+            <w:tcW w:w="2906" w:type="pct"/>
+            <w:vAlign w:val="center"/>
+          </w:tcPr>
+          <w:p>
+            <w:pPr>
+              <w:pStyle w:val="ListParagraph"/>
+              <w:spacing w:before="120" w:line="312" w:lineRule="auto"/>
+              <w:ind w:left="0"/>
+              <w:rPr>
+                <w:rFonts w:ascii="Times New Roman" w:hAnsi="Times New Roman" w:cs="Times New Roman"/>
+                <w:sz w:val="26"/>
+                <w:szCs w:val="26"/>
+              </w:rPr>
+            </w:pPr>
+          </w:p>
+        </w:tc>
+      </w:tr>
+    </w:tbl>
+    <w:p>
+      <w:pPr>
+        <w:pStyle w:val="ListParagraph"/>
+        <w:numPr>
+          <w:ilvl w:val="1"/>
+          <w:numId w:val="1"/>
+        </w:numPr>
+        <w:spacing w:before="120" w:line="312" w:lineRule="auto"/>
+        <w:rPr>
+          <w:rFonts w:ascii="Times New Roman" w:hAnsi="Times New Roman" w:cs="Times New Roman"/>
+          <w:sz w:val="26"/>
+          <w:szCs w:val="26"/>
+        </w:rPr>
+      </w:pPr>
+      <w:r>
+        <w:rPr>
+          <w:rFonts w:ascii="Times New Roman" w:hAnsi="Times New Roman" w:cs="Times New Roman"/>
+          <w:b/>
+          <w:bCs/>
+          <w:sz w:val="26"/>
+          <w:szCs w:val="26"/>
+          <w:lang w:val="vi-VN"/>
+        </w:rPr>
+        <w:t>Ưu điểm của QTP so với Selenium</w:t>
+      </w:r>
+    </w:p>
+    <w:tbl>
+      <w:tblPr>
+        <w:tblStyle w:val="TableGrid"/>
+        <w:tblW w:w="5000" w:type="pct"/>
+        <w:tblLook w:val="04A0" w:firstRow="1" w:lastRow="0" w:firstColumn="1" w:lastColumn="0" w:noHBand="0" w:noVBand="1"/>
+      </w:tblPr>
+      <w:tblGrid>
+        <w:gridCol w:w="3916"/>
+        <w:gridCol w:w="5434"/>
+      </w:tblGrid>
+      <w:tr>
+        <w:tc>
+          <w:tcPr>
+            <w:tcW w:w="2094" w:type="pct"/>
+            <w:vAlign w:val="center"/>
+          </w:tcPr>
+          <w:p>
+            <w:pPr>
+              <w:pStyle w:val="ListParagraph"/>
+              <w:spacing w:before="120" w:line="312" w:lineRule="auto"/>
+              <w:ind w:left="0"/>
+              <w:jc w:val="center"/>
+              <w:rPr>
+                <w:rFonts w:ascii="Times New Roman" w:hAnsi="Times New Roman" w:cs="Times New Roman"/>
+                <w:b/>
+                <w:bCs/>
+                <w:sz w:val="26"/>
+                <w:szCs w:val="26"/>
+                <w:lang w:val="vi-VN"/>
+              </w:rPr>
+            </w:pPr>
+            <w:r>
+              <w:rPr>
+                <w:rFonts w:ascii="Times New Roman" w:hAnsi="Times New Roman" w:cs="Times New Roman"/>
+                <w:b/>
+                <w:bCs/>
+                <w:sz w:val="26"/>
+                <w:szCs w:val="26"/>
+                <w:lang w:val="vi-VN"/>
+              </w:rPr>
+              <w:t>QTP (UFT)</w:t>
+            </w:r>
+          </w:p>
+        </w:tc>
+        <w:tc>
+          <w:tcPr>
+            <w:tcW w:w="2906" w:type="pct"/>
+            <w:vAlign w:val="center"/>
+          </w:tcPr>
+          <w:p>
+            <w:pPr>
+              <w:pStyle w:val="ListParagraph"/>
+              <w:spacing w:before="120" w:line="312" w:lineRule="auto"/>
+              <w:ind w:left="0"/>
+              <w:jc w:val="center"/>
+              <w:rPr>
+                <w:rFonts w:ascii="Times New Roman" w:hAnsi="Times New Roman" w:cs="Times New Roman"/>
+                <w:b/>
+                <w:bCs/>
+                <w:sz w:val="26"/>
+                <w:szCs w:val="26"/>
+                <w:lang w:val="vi-VN"/>
+              </w:rPr>
+            </w:pPr>
+            <w:r>
+              <w:rPr>
+                <w:rFonts w:ascii="Times New Roman" w:hAnsi="Times New Roman" w:cs="Times New Roman"/>
+                <w:b/>
+                <w:bCs/>
+                <w:sz w:val="26"/>
+                <w:szCs w:val="26"/>
+                <w:lang w:val="vi-VN"/>
+              </w:rPr>
+              <w:t>Selenium</w:t>
+            </w:r>
+          </w:p>
+        </w:tc>
+      </w:tr>
+      <w:tr>
+        <w:tc>
+          <w:tcPr>
+            <w:tcW w:w="2094" w:type="pct"/>
+            <w:vAlign w:val="center"/>
+          </w:tcPr>
+          <w:p>
+            <w:pPr>
+              <w:pStyle w:val="ListParagraph"/>
+              <w:spacing w:before="120" w:line="312" w:lineRule="auto"/>
+              <w:ind w:left="0"/>
+              <w:rPr>
+                <w:rFonts w:ascii="Times New Roman" w:hAnsi="Times New Roman" w:cs="Times New Roman"/>
+                <w:sz w:val="26"/>
+                <w:szCs w:val="26"/>
+                <w:lang w:val="vi-VN"/>
+              </w:rPr>
+            </w:pPr>
+            <w:r>
+              <w:rPr>
+                <w:rFonts w:ascii="Times New Roman" w:hAnsi="Times New Roman" w:cs="Times New Roman"/>
+                <w:sz w:val="26"/>
+                <w:szCs w:val="26"/>
+                <w:lang w:val="vi-VN"/>
+              </w:rPr>
+              <w:t>Có thể kiểm thử cả ứng dụng web và ứng dụng desktop.</w:t>
+            </w:r>
+          </w:p>
+        </w:tc>
+        <w:tc>
+          <w:tcPr>
+            <w:tcW w:w="2906" w:type="pct"/>
+            <w:vAlign w:val="center"/>
+          </w:tcPr>
+          <w:p>
+            <w:pPr>
+              <w:pStyle w:val="ListParagraph"/>
+              <w:spacing w:before="120" w:line="312" w:lineRule="auto"/>
+              <w:ind w:left="0"/>
+              <w:rPr>
+                <w:rFonts w:ascii="Times New Roman" w:hAnsi="Times New Roman" w:cs="Times New Roman"/>
+                <w:sz w:val="26"/>
+                <w:szCs w:val="26"/>
+                <w:lang w:val="vi-VN"/>
+              </w:rPr>
+            </w:pPr>
+            <w:r>
+              <w:rPr>
+                <w:rFonts w:ascii="Times New Roman" w:hAnsi="Times New Roman" w:cs="Times New Roman"/>
+                <w:sz w:val="26"/>
+                <w:szCs w:val="26"/>
+                <w:lang w:val="vi-VN"/>
+              </w:rPr>
+              <w:t>Chỉ có thể kiểm thử ứng dụng web.</w:t>
+            </w:r>
+          </w:p>
+        </w:tc>
+      </w:tr>
+      <w:tr>
+        <w:tc>
+          <w:tcPr>
+            <w:tcW w:w="2094" w:type="pct"/>
+            <w:vAlign w:val="center"/>
+          </w:tcPr>
+          <w:p>
+            <w:pPr>
+              <w:pStyle w:val="ListParagraph"/>
+              <w:spacing w:before="120" w:line="312" w:lineRule="auto"/>
+              <w:ind w:left="0"/>
+              <w:rPr>
+                <w:rFonts w:ascii="Times New Roman" w:hAnsi="Times New Roman" w:cs="Times New Roman"/>
+                <w:sz w:val="26"/>
+                <w:szCs w:val="26"/>
+                <w:lang w:val="vi-VN"/>
+              </w:rPr>
+            </w:pPr>
+            <w:r>
+              <w:rPr>
+                <w:rFonts w:ascii="Times New Roman" w:hAnsi="Times New Roman" w:cs="Times New Roman"/>
+                <w:sz w:val="26"/>
+                <w:szCs w:val="26"/>
+                <w:lang w:val="vi-VN"/>
+              </w:rPr>
+              <w:t>Được tích hợp sẵn với kho đối tượng (object repository).</w:t>
+            </w:r>
+          </w:p>
+        </w:tc>
+        <w:tc>
+          <w:tcPr>
+            <w:tcW w:w="2906" w:type="pct"/>
+            <w:vAlign w:val="center"/>
+          </w:tcPr>
+          <w:p>
+            <w:pPr>
+              <w:pStyle w:val="ListParagraph"/>
+              <w:spacing w:before="120" w:line="312" w:lineRule="auto"/>
+              <w:ind w:left="0"/>
+              <w:rPr>
+                <w:rFonts w:ascii="Times New Roman" w:hAnsi="Times New Roman" w:cs="Times New Roman"/>
+                <w:sz w:val="26"/>
+                <w:szCs w:val="26"/>
+                <w:lang w:val="vi-VN"/>
+              </w:rPr>
+            </w:pPr>
+            <w:r>
+              <w:rPr>
+                <w:rFonts w:ascii="Times New Roman" w:hAnsi="Times New Roman" w:cs="Times New Roman"/>
+                <w:sz w:val="26"/>
+                <w:szCs w:val="26"/>
+                <w:lang w:val="vi-VN"/>
+              </w:rPr>
+              <w:t>Không có kho đối tượng tích hợp sẵn.</w:t>
+            </w:r>
+          </w:p>
+        </w:tc>
+      </w:tr>
+      <w:tr>
+        <w:tc>
+          <w:tcPr>
+            <w:tcW w:w="2094" w:type="pct"/>
+            <w:vAlign w:val="center"/>
+          </w:tcPr>
+          <w:p>
+            <w:pPr>
+              <w:pStyle w:val="ListParagraph"/>
+              <w:spacing w:before="120" w:line="312" w:lineRule="auto"/>
+              <w:ind w:left="0"/>
+              <w:rPr>
+                <w:rFonts w:ascii="Times New Roman" w:hAnsi="Times New Roman" w:cs="Times New Roman"/>
+                <w:sz w:val="26"/>
+                <w:szCs w:val="26"/>
+                <w:lang w:val="vi-VN"/>
+              </w:rPr>
+            </w:pPr>
+            <w:r>
+              <w:rPr>
+                <w:rFonts w:ascii="Times New Roman" w:hAnsi="Times New Roman" w:cs="Times New Roman"/>
+                <w:sz w:val="26"/>
+                <w:szCs w:val="26"/>
+                <w:lang w:val="vi-VN"/>
+              </w:rPr>
+              <w:t>Tự động hóa nhanh hơn Selenium vì có môi trường phát triển tích hợp (IDE) đầy đủ chức năng.</w:t>
+            </w:r>
+          </w:p>
+        </w:tc>
+        <w:tc>
+          <w:tcPr>
+            <w:tcW w:w="2906" w:type="pct"/>
+            <w:vAlign w:val="center"/>
+          </w:tcPr>
+          <w:p>
+            <w:pPr>
+              <w:pStyle w:val="ListParagraph"/>
+              <w:spacing w:before="120" w:line="312" w:lineRule="auto"/>
+              <w:ind w:left="0"/>
+              <w:rPr>
+                <w:rFonts w:ascii="Times New Roman" w:hAnsi="Times New Roman" w:cs="Times New Roman"/>
+                <w:sz w:val="26"/>
+                <w:szCs w:val="26"/>
+                <w:lang w:val="vi-VN"/>
+              </w:rPr>
+            </w:pPr>
+            <w:r>
+              <w:rPr>
+                <w:rFonts w:ascii="Times New Roman" w:hAnsi="Times New Roman" w:cs="Times New Roman"/>
+                <w:sz w:val="26"/>
+                <w:szCs w:val="26"/>
+                <w:lang w:val="vi-VN"/>
+              </w:rPr>
+              <w:t>Tự động hóa chậm hơn do không có IDE native, chỉ có thể sử dụng IDE bên thứ ba để phát triển.</w:t>
+            </w:r>
+          </w:p>
+        </w:tc>
+      </w:tr>
+      <w:tr>
+        <w:tc>
+          <w:tcPr>
+            <w:tcW w:w="2094" w:type="pct"/>
+            <w:vAlign w:val="center"/>
+          </w:tcPr>
+          <w:p>
+            <w:pPr>
+              <w:pStyle w:val="ListParagraph"/>
+              <w:spacing w:before="120" w:line="312" w:lineRule="auto"/>
+              <w:ind w:left="0"/>
+              <w:rPr>
+                <w:rFonts w:ascii="Times New Roman" w:hAnsi="Times New Roman" w:cs="Times New Roman"/>
+                <w:sz w:val="26"/>
+                <w:szCs w:val="26"/>
+                <w:lang w:val="vi-VN"/>
+              </w:rPr>
+            </w:pPr>
+            <w:r>
+              <w:rPr>
+                <w:rFonts w:ascii="Times New Roman" w:hAnsi="Times New Roman" w:cs="Times New Roman"/>
+                <w:sz w:val="26"/>
+                <w:szCs w:val="26"/>
+                <w:lang w:val="vi-VN"/>
+              </w:rPr>
+              <w:t xml:space="preserve">Dễ dàng thực hiện kiểm thử dựa trên dữ liệu (data-driven testing) </w:t>
+            </w:r>
+            <w:r>
+              <w:rPr>
+                <w:rFonts w:ascii="Times New Roman" w:hAnsi="Times New Roman" w:cs="Times New Roman"/>
+                <w:sz w:val="26"/>
+                <w:szCs w:val="26"/>
+                <w:lang w:val="vi-VN"/>
+              </w:rPr>
+              <w:lastRenderedPageBreak/>
+              <w:t>nhờ bảng dữ liệu toàn cục và cục bộ tích hợp.</w:t>
+            </w:r>
+          </w:p>
+        </w:tc>
+        <w:tc>
+          <w:tcPr>
+            <w:tcW w:w="2906" w:type="pct"/>
+            <w:vAlign w:val="center"/>
+          </w:tcPr>
+          <w:p>
+            <w:pPr>
+              <w:pStyle w:val="ListParagraph"/>
+              <w:spacing w:before="120" w:line="312" w:lineRule="auto"/>
+              <w:ind w:left="0"/>
+              <w:rPr>
+                <w:rFonts w:ascii="Times New Roman" w:hAnsi="Times New Roman" w:cs="Times New Roman"/>
+                <w:sz w:val="26"/>
+                <w:szCs w:val="26"/>
+                <w:lang w:val="vi-VN"/>
+              </w:rPr>
+            </w:pPr>
+            <w:r>
+              <w:rPr>
+                <w:rFonts w:ascii="Times New Roman" w:hAnsi="Times New Roman" w:cs="Times New Roman"/>
+                <w:sz w:val="26"/>
+                <w:szCs w:val="26"/>
+                <w:lang w:val="vi-VN"/>
+              </w:rPr>
+              <w:lastRenderedPageBreak/>
+              <w:t>Kiểm thử dựa trên dữ liệu phức tạp hơn vì phải phụ thuộc vào khả năng của ngôn ngữ lập trình để thiết lập giá trị cho dữ liệu kiểm thử.</w:t>
+            </w:r>
+          </w:p>
+        </w:tc>
+      </w:tr>
+      <w:tr>
+        <w:tc>
+          <w:tcPr>
+            <w:tcW w:w="2094" w:type="pct"/>
+            <w:vAlign w:val="center"/>
+          </w:tcPr>
+          <w:p>
+            <w:pPr>
+              <w:pStyle w:val="ListParagraph"/>
+              <w:spacing w:before="120" w:line="312" w:lineRule="auto"/>
+              <w:ind w:left="0"/>
+              <w:rPr>
+                <w:rFonts w:ascii="Times New Roman" w:hAnsi="Times New Roman" w:cs="Times New Roman"/>
+                <w:sz w:val="26"/>
+                <w:szCs w:val="26"/>
+                <w:lang w:val="vi-VN"/>
+              </w:rPr>
+            </w:pPr>
+            <w:r>
+              <w:rPr>
+                <w:rFonts w:ascii="Times New Roman" w:hAnsi="Times New Roman" w:cs="Times New Roman"/>
+                <w:sz w:val="26"/>
+                <w:szCs w:val="26"/>
+                <w:lang w:val="vi-VN"/>
+              </w:rPr>
+              <w:t>Có thể truy cập các điều khiển trong trình duyệt (như thanh yêu thích, thanh địa chỉ, nút Quay lại và Tiến lên, v.v.).</w:t>
+            </w:r>
+          </w:p>
+        </w:tc>
+        <w:tc>
+          <w:tcPr>
+            <w:tcW w:w="2906" w:type="pct"/>
+            <w:vAlign w:val="center"/>
+          </w:tcPr>
+          <w:p>
+            <w:pPr>
+              <w:pStyle w:val="ListParagraph"/>
+              <w:spacing w:before="120" w:line="312" w:lineRule="auto"/>
+              <w:ind w:left="0"/>
+              <w:rPr>
+                <w:rFonts w:ascii="Times New Roman" w:hAnsi="Times New Roman" w:cs="Times New Roman"/>
+                <w:sz w:val="26"/>
+                <w:szCs w:val="26"/>
+              </w:rPr>
+            </w:pPr>
+            <w:r>
+              <w:rPr>
+                <w:rFonts w:ascii="Times New Roman" w:hAnsi="Times New Roman" w:cs="Times New Roman"/>
+                <w:sz w:val="26"/>
+                <w:szCs w:val="26"/>
+              </w:rPr>
+              <w:t>Không thể truy cập các phần tử ngoài phạm vi ứng dụng web đang kiểm thử.</w:t>
+            </w:r>
+          </w:p>
+        </w:tc>
+      </w:tr>
+      <w:tr>
+        <w:tc>
+          <w:tcPr>
+            <w:tcW w:w="2094" w:type="pct"/>
+            <w:vAlign w:val="center"/>
+          </w:tcPr>
+          <w:p>
+            <w:pPr>
+              <w:pStyle w:val="ListParagraph"/>
+              <w:spacing w:before="120" w:line="312" w:lineRule="auto"/>
+              <w:ind w:left="0"/>
+              <w:rPr>
+                <w:rFonts w:ascii="Times New Roman" w:hAnsi="Times New Roman" w:cs="Times New Roman"/>
+                <w:sz w:val="26"/>
+                <w:szCs w:val="26"/>
+                <w:lang w:val="vi-VN"/>
+              </w:rPr>
+            </w:pPr>
+            <w:r>
+              <w:rPr>
+                <w:rFonts w:ascii="Times New Roman" w:hAnsi="Times New Roman" w:cs="Times New Roman"/>
+                <w:sz w:val="26"/>
+                <w:szCs w:val="26"/>
+                <w:lang w:val="vi-VN"/>
+              </w:rPr>
+              <w:t>Cung cấp hỗ trợ khách hàng chuyên nghiệp.</w:t>
+            </w:r>
+          </w:p>
+        </w:tc>
+        <w:tc>
+          <w:tcPr>
+            <w:tcW w:w="2906" w:type="pct"/>
+            <w:vAlign w:val="center"/>
+          </w:tcPr>
+          <w:p>
+            <w:pPr>
+              <w:pStyle w:val="ListParagraph"/>
+              <w:spacing w:before="120" w:line="312" w:lineRule="auto"/>
+              <w:ind w:left="0"/>
+              <w:rPr>
+                <w:rFonts w:ascii="Times New Roman" w:hAnsi="Times New Roman" w:cs="Times New Roman"/>
+                <w:sz w:val="26"/>
+                <w:szCs w:val="26"/>
+              </w:rPr>
+            </w:pPr>
+            <w:r>
+              <w:rPr>
+                <w:rFonts w:ascii="Times New Roman" w:hAnsi="Times New Roman" w:cs="Times New Roman"/>
+                <w:sz w:val="26"/>
+                <w:szCs w:val="26"/>
+              </w:rPr>
+              <w:t>Không có hỗ trợ người dùng chính thức được cung cấp.</w:t>
+            </w:r>
+          </w:p>
+        </w:tc>
+      </w:tr>
+      <w:tr>
+        <w:tc>
+          <w:tcPr>
+            <w:tcW w:w="2094" w:type="pct"/>
+            <w:vAlign w:val="center"/>
+          </w:tcPr>
+          <w:p>
+            <w:pPr>
+              <w:pStyle w:val="ListParagraph"/>
+              <w:spacing w:before="120" w:line="312" w:lineRule="auto"/>
+              <w:ind w:left="0"/>
+              <w:rPr>
+                <w:rFonts w:ascii="Times New Roman" w:hAnsi="Times New Roman" w:cs="Times New Roman"/>
+                <w:sz w:val="26"/>
+                <w:szCs w:val="26"/>
+                <w:lang w:val="vi-VN"/>
+              </w:rPr>
+            </w:pPr>
+            <w:r>
+              <w:rPr>
+                <w:rFonts w:ascii="Times New Roman" w:hAnsi="Times New Roman" w:cs="Times New Roman"/>
+                <w:sz w:val="26"/>
+                <w:szCs w:val="26"/>
+                <w:lang w:val="vi-VN"/>
+              </w:rPr>
+              <w:t>Có khả năng xuất dữ liệu kiểm thử ra định dạng bên ngoài một cách tự nhiên.</w:t>
+            </w:r>
+          </w:p>
+        </w:tc>
+        <w:tc>
+          <w:tcPr>
+            <w:tcW w:w="2906" w:type="pct"/>
+            <w:vAlign w:val="center"/>
+          </w:tcPr>
+          <w:p>
+            <w:pPr>
+              <w:pStyle w:val="ListParagraph"/>
+              <w:spacing w:before="120" w:line="312" w:lineRule="auto"/>
+              <w:ind w:left="0"/>
+              <w:rPr>
+                <w:rFonts w:ascii="Times New Roman" w:hAnsi="Times New Roman" w:cs="Times New Roman"/>
+                <w:sz w:val="26"/>
+                <w:szCs w:val="26"/>
+                <w:lang w:val="vi-VN"/>
+              </w:rPr>
+            </w:pPr>
+            <w:r>
+              <w:rPr>
+                <w:rFonts w:ascii="Times New Roman" w:hAnsi="Times New Roman" w:cs="Times New Roman"/>
+                <w:sz w:val="26"/>
+                <w:szCs w:val="26"/>
+                <w:lang w:val="vi-VN"/>
+              </w:rPr>
+              <w:t>Không có khả năng native để xuất dữ liệu thời gian chạy ra định dạng bên ngoài.</w:t>
+            </w:r>
+          </w:p>
+        </w:tc>
+      </w:tr>
+      <w:tr>
+        <w:tc>
+          <w:tcPr>
+            <w:tcW w:w="2094" w:type="pct"/>
+            <w:vAlign w:val="center"/>
+          </w:tcPr>
+          <w:p>
+            <w:pPr>
+              <w:pStyle w:val="ListParagraph"/>
+              <w:spacing w:before="120" w:line="312" w:lineRule="auto"/>
+              <w:ind w:left="0"/>
+              <w:rPr>
+                <w:rFonts w:ascii="Times New Roman" w:hAnsi="Times New Roman" w:cs="Times New Roman"/>
+                <w:sz w:val="26"/>
+                <w:szCs w:val="26"/>
+                <w:lang w:val="vi-VN"/>
+              </w:rPr>
+            </w:pPr>
+            <w:r>
+              <w:rPr>
+                <w:rFonts w:ascii="Times New Roman" w:hAnsi="Times New Roman" w:cs="Times New Roman"/>
+                <w:sz w:val="26"/>
+                <w:szCs w:val="26"/>
+                <w:lang w:val="vi-VN"/>
+              </w:rPr>
+              <w:t>Hỗ trợ tham số hóa tích hợp sẵn.</w:t>
+            </w:r>
+          </w:p>
+        </w:tc>
+        <w:tc>
+          <w:tcPr>
+            <w:tcW w:w="2906" w:type="pct"/>
+            <w:vAlign w:val="center"/>
+          </w:tcPr>
+          <w:p>
+            <w:pPr>
+              <w:pStyle w:val="ListParagraph"/>
+              <w:spacing w:before="120" w:line="312" w:lineRule="auto"/>
+              <w:ind w:left="0"/>
+              <w:rPr>
+                <w:rFonts w:ascii="Times New Roman" w:hAnsi="Times New Roman" w:cs="Times New Roman"/>
+                <w:sz w:val="26"/>
+                <w:szCs w:val="26"/>
+              </w:rPr>
+            </w:pPr>
+            <w:r>
+              <w:rPr>
+                <w:rFonts w:ascii="Times New Roman" w:hAnsi="Times New Roman" w:cs="Times New Roman"/>
+                <w:sz w:val="26"/>
+                <w:szCs w:val="26"/>
+              </w:rPr>
+              <w:t>Tham số hóa có thể thực hiện thông qua lập trình nhưng khó thực hiện.</w:t>
+            </w:r>
+          </w:p>
+        </w:tc>
+      </w:tr>
+      <w:tr>
+        <w:tc>
+          <w:tcPr>
+            <w:tcW w:w="2094" w:type="pct"/>
+            <w:vAlign w:val="center"/>
+          </w:tcPr>
+          <w:p>
+            <w:pPr>
+              <w:pStyle w:val="ListParagraph"/>
+              <w:spacing w:before="120" w:line="312" w:lineRule="auto"/>
+              <w:ind w:left="0"/>
+              <w:rPr>
+                <w:rFonts w:ascii="Times New Roman" w:hAnsi="Times New Roman" w:cs="Times New Roman"/>
+                <w:sz w:val="26"/>
+                <w:szCs w:val="26"/>
+                <w:lang w:val="vi-VN"/>
+              </w:rPr>
+            </w:pPr>
+            <w:r>
+              <w:rPr>
+                <w:rFonts w:ascii="Times New Roman" w:hAnsi="Times New Roman" w:cs="Times New Roman"/>
+                <w:sz w:val="26"/>
+                <w:szCs w:val="26"/>
+                <w:lang w:val="vi-VN"/>
+              </w:rPr>
+              <w:t>Tự động tạo báo cáo kiểm thử.</w:t>
+            </w:r>
+          </w:p>
+        </w:tc>
+        <w:tc>
+          <w:tcPr>
+            <w:tcW w:w="2906" w:type="pct"/>
+            <w:vAlign w:val="center"/>
+          </w:tcPr>
+          <w:p>
+            <w:pPr>
+              <w:pStyle w:val="ListParagraph"/>
+              <w:spacing w:before="120" w:line="312" w:lineRule="auto"/>
+              <w:ind w:left="0"/>
+              <w:rPr>
+                <w:rFonts w:ascii="Times New Roman" w:hAnsi="Times New Roman" w:cs="Times New Roman"/>
+                <w:sz w:val="26"/>
+                <w:szCs w:val="26"/>
+              </w:rPr>
+            </w:pPr>
+            <w:r>
+              <w:rPr>
+                <w:rFonts w:ascii="Times New Roman" w:hAnsi="Times New Roman" w:cs="Times New Roman"/>
+                <w:sz w:val="26"/>
+                <w:szCs w:val="26"/>
+              </w:rPr>
+              <w:t>Không hỗ trợ native để tạo báo cáo kiểm thử/lỗi.</w:t>
+            </w:r>
+          </w:p>
+        </w:tc>
+      </w:tr>
+    </w:tbl>
+    <w:p>
+      <w:pPr>
+        <w:pStyle w:val="ListParagraph"/>
+        <w:numPr>
+          <w:ilvl w:val="1"/>
+          <w:numId w:val="1"/>
+        </w:numPr>
+        <w:spacing w:before="120" w:line="312" w:lineRule="auto"/>
+        <w:rPr>
+          <w:rFonts w:ascii="Times New Roman" w:hAnsi="Times New Roman" w:cs="Times New Roman"/>
+          <w:sz w:val="26"/>
+          <w:szCs w:val="26"/>
+        </w:rPr>
+      </w:pPr>
+      <w:r>
+        <w:rPr>
+          <w:rFonts w:ascii="Times New Roman" w:hAnsi="Times New Roman" w:cs="Times New Roman"/>
+          <w:b/>
+          <w:bCs/>
+          <w:sz w:val="26"/>
+          <w:szCs w:val="26"/>
+        </w:rPr>
+        <w:t>Kết</w:t>
+      </w:r>
+      <w:r>
+        <w:rPr>
+          <w:rFonts w:ascii="Times New Roman" w:hAnsi="Times New Roman" w:cs="Times New Roman"/>
+          <w:b/>
+          <w:bCs/>
+          <w:sz w:val="26"/>
+          <w:szCs w:val="26"/>
+          <w:lang w:val="vi-VN"/>
+        </w:rPr>
+        <w:t xml:space="preserve"> luận</w:t>
+      </w:r>
+    </w:p>
+    <w:p>
+      <w:pPr>
+        <w:pStyle w:val="ListParagraph"/>
+        <w:numPr>
+          <w:ilvl w:val="0"/>
+          <w:numId w:val="15"/>
+        </w:numPr>
+        <w:spacing w:before="120" w:line="312" w:lineRule="auto"/>
+        <w:rPr>
+          <w:rFonts w:ascii="Times New Roman" w:hAnsi="Times New Roman" w:cs="Times New Roman"/>
+          <w:sz w:val="26"/>
+          <w:szCs w:val="26"/>
+        </w:rPr>
+      </w:pPr>
+      <w:r>
+        <w:rPr>
+          <w:rFonts w:ascii="Times New Roman" w:hAnsi="Times New Roman" w:cs="Times New Roman"/>
+          <w:sz w:val="26"/>
+          <w:szCs w:val="26"/>
+        </w:rPr>
+        <w:t>Tuy QTP có khả năng nâng cao hơn, nhưng Selenium vượt trội QTP ở ba lĩnh vực chính:</w:t>
+      </w:r>
+    </w:p>
+    <w:p>
+      <w:pPr>
+        <w:pStyle w:val="ListParagraph"/>
+        <w:numPr>
+          <w:ilvl w:val="1"/>
+          <w:numId w:val="15"/>
+        </w:numPr>
+        <w:spacing w:before="120" w:line="312" w:lineRule="auto"/>
+        <w:rPr>
+          <w:rFonts w:ascii="Times New Roman" w:hAnsi="Times New Roman" w:cs="Times New Roman"/>
+          <w:sz w:val="26"/>
+          <w:szCs w:val="26"/>
+        </w:rPr>
+      </w:pPr>
+      <w:r>
+        <w:rPr>
+          <w:rFonts w:ascii="Times New Roman" w:hAnsi="Times New Roman" w:cs="Times New Roman"/>
+          <w:sz w:val="26"/>
+          <w:szCs w:val="26"/>
+        </w:rPr>
+        <w:t xml:space="preserve">Chi </w:t>
+      </w:r>
+      <w:r>
+        <w:rPr>
+          <w:rFonts w:ascii="Times New Roman" w:hAnsi="Times New Roman" w:cs="Times New Roman"/>
+          <w:sz w:val="26"/>
+          <w:szCs w:val="26"/>
+        </w:rPr>
+        <w:t>phí</w:t>
+      </w:r>
+      <w:r>
+        <w:rPr>
+          <w:rFonts w:ascii="Times New Roman" w:hAnsi="Times New Roman" w:cs="Times New Roman"/>
+          <w:sz w:val="26"/>
+          <w:szCs w:val="26"/>
+          <w:lang w:val="vi-VN"/>
+        </w:rPr>
+        <w:t xml:space="preserve">: </w:t>
+      </w:r>
+      <w:r>
+        <w:rPr>
+          <w:rFonts w:ascii="Times New Roman" w:hAnsi="Times New Roman" w:cs="Times New Roman"/>
+          <w:sz w:val="26"/>
+          <w:szCs w:val="26"/>
+        </w:rPr>
+        <w:t>Selenium hoàn toàn miễn phí.</w:t>
+      </w:r>
+    </w:p>
+    <w:p>
+      <w:pPr>
+        <w:pStyle w:val="ListParagraph"/>
+        <w:numPr>
+          <w:ilvl w:val="1"/>
+          <w:numId w:val="15"/>
+        </w:numPr>
+        <w:spacing w:before="120" w:line="312" w:lineRule="auto"/>
+        <w:rPr>
+          <w:rFonts w:ascii="Times New Roman" w:hAnsi="Times New Roman" w:cs="Times New Roman"/>
+          <w:sz w:val="26"/>
+          <w:szCs w:val="26"/>
+        </w:rPr>
+      </w:pPr>
+      <w:r>
+        <w:rPr>
+          <w:rFonts w:ascii="Times New Roman" w:hAnsi="Times New Roman" w:cs="Times New Roman"/>
+          <w:sz w:val="26"/>
+          <w:szCs w:val="26"/>
+        </w:rPr>
+        <w:t xml:space="preserve">Linh </w:t>
+      </w:r>
+      <w:r>
+        <w:rPr>
+          <w:rFonts w:ascii="Times New Roman" w:hAnsi="Times New Roman" w:cs="Times New Roman"/>
+          <w:sz w:val="26"/>
+          <w:szCs w:val="26"/>
+        </w:rPr>
+        <w:t>hoạt</w:t>
+      </w:r>
+      <w:r>
+        <w:rPr>
+          <w:rFonts w:ascii="Times New Roman" w:hAnsi="Times New Roman" w:cs="Times New Roman"/>
+          <w:sz w:val="26"/>
+          <w:szCs w:val="26"/>
+          <w:lang w:val="vi-VN"/>
+        </w:rPr>
+        <w:t xml:space="preserve">: </w:t>
+      </w:r>
+      <w:r>
+        <w:rPr>
+          <w:rFonts w:ascii="Times New Roman" w:hAnsi="Times New Roman" w:cs="Times New Roman"/>
+          <w:sz w:val="26"/>
+          <w:szCs w:val="26"/>
+        </w:rPr>
+        <w:t>Selenium hỗ trợ nhiều ngôn ngữ lập trình, trình duyệt và nền tảng.</w:t>
+      </w:r>
+    </w:p>
+    <w:p>
+      <w:pPr>
+        <w:pStyle w:val="ListParagraph"/>
+        <w:numPr>
+          <w:ilvl w:val="1"/>
+          <w:numId w:val="15"/>
+        </w:numPr>
+        <w:spacing w:before="120" w:line="312" w:lineRule="auto"/>
+        <w:rPr>
+          <w:rFonts w:ascii="Times New Roman" w:hAnsi="Times New Roman" w:cs="Times New Roman"/>
+          <w:sz w:val="26"/>
+          <w:szCs w:val="26"/>
+        </w:rPr>
+      </w:pPr>
+      <w:r>
+        <w:rPr>
+          <w:rFonts w:ascii="Times New Roman" w:hAnsi="Times New Roman" w:cs="Times New Roman"/>
+          <w:sz w:val="26"/>
+          <w:szCs w:val="26"/>
+        </w:rPr>
+        <w:t xml:space="preserve">Kiểm thử song </w:t>
+      </w:r>
+      <w:r>
+        <w:rPr>
+          <w:rFonts w:ascii="Times New Roman" w:hAnsi="Times New Roman" w:cs="Times New Roman"/>
+          <w:sz w:val="26"/>
+          <w:szCs w:val="26"/>
+        </w:rPr>
+        <w:t>song</w:t>
+      </w:r>
+      <w:r>
+        <w:rPr>
+          <w:rFonts w:ascii="Times New Roman" w:hAnsi="Times New Roman" w:cs="Times New Roman"/>
+          <w:sz w:val="26"/>
+          <w:szCs w:val="26"/>
+          <w:lang w:val="vi-VN"/>
+        </w:rPr>
+        <w:t>: Đ</w:t>
+      </w:r>
+      <w:r>
+        <w:rPr>
+          <w:rFonts w:ascii="Times New Roman" w:hAnsi="Times New Roman" w:cs="Times New Roman"/>
+          <w:sz w:val="26"/>
+          <w:szCs w:val="26"/>
+        </w:rPr>
+        <w:t>iều mà QTP có khả năng nhưng chỉ thông qua việc sử dụng Quality Center.</w:t>
+      </w:r>
+    </w:p>
+    <w:p>
+      <w:pPr>
+        <w:pStyle w:val="ListParagraph"/>
+        <w:numPr>
+          <w:ilvl w:val="1"/>
+          <w:numId w:val="1"/>
+        </w:numPr>
+        <w:spacing w:before="120" w:line="312" w:lineRule="auto"/>
+        <w:rPr>
+          <w:rFonts w:ascii="Times New Roman" w:hAnsi="Times New Roman" w:cs="Times New Roman"/>
+          <w:sz w:val="26"/>
+          <w:szCs w:val="26"/>
+        </w:rPr>
+      </w:pPr>
+    </w:p>
+    <w:p>
+      <w:pPr>
+        <w:pStyle w:val="ListParagraph"/>
+        <w:numPr>
+          <w:ilvl w:val="0"/>
+          <w:numId w:val="1"/>
+        </w:numPr>
+        <w:spacing w:before="120" w:line="312" w:lineRule="auto"/>
+        <w:outlineLvl w:val="0"/>
+        <w:rPr>
+          <w:rFonts w:ascii="Times New Roman" w:hAnsi="Times New Roman" w:cs="Times New Roman"/>
+          <w:b/>
+          <w:bCs/>
+          <w:sz w:val="26"/>
+          <w:szCs w:val="26"/>
+        </w:rPr>
+      </w:pPr>
+      <w:r>
+        <w:rPr>
+          <w:rFonts w:ascii="Times New Roman" w:hAnsi="Times New Roman" w:cs="Times New Roman"/>
+          <w:b/>
+          <w:bCs/>
+          <w:sz w:val="26"/>
+          <w:szCs w:val="26"/>
           <w:lang w:val="vi-VN"/>
         </w:rPr>
         <w:t>Mục đích của việc kiểm thử tự động</w:t>
@@ -7200,6 +8692,7 @@
           <w:szCs w:val="26"/>
           <w:lang w:val="vi-VN"/>
         </w:rPr>
+        <w:lastRenderedPageBreak/>
         <w:t>Cài đặt Selenium</w:t>
       </w:r>
       <w:bookmarkEnd w:id="24"/>
@@ -7801,7 +9294,7 @@
   <w:abstractNum w:abstractNumId="2" w15:restartNumberingAfterBreak="0">
     <w:nsid w:val="18187C95"/>
     <w:multiLevelType w:val="multilevel"/>
-    <w:tmpl w:val="0409001F"/>
+    <w:tmpl w:val="A3325294"/>
     <w:lvl w:ilvl="0">
       <w:start w:val="1"/>
       <w:numFmt w:val="decimal"/>
@@ -7821,6 +9314,8 @@
       </w:pPr>
       <w:rPr>
         <w:rFonts w:hint="default"/>
+        <w:b/>
+        <w:bCs/>
       </w:rPr>
     </w:lvl>
     <w:lvl w:ilvl="2">
@@ -8025,18 +9520,24 @@
     <w:numStyleLink w:val="Style1"/>
   </w:abstractNum>
   <w:abstractNum w:abstractNumId="8" w15:restartNumberingAfterBreak="0">
+    <w:nsid w:val="4BD621BE"/>
+    <w:multiLevelType w:val="multilevel"/>
+    <w:tmpl w:val="6F185AA8"/>
+    <w:numStyleLink w:val="Style1"/>
+  </w:abstractNum>
+  <w:abstractNum w:abstractNumId="9" w15:restartNumberingAfterBreak="0">
     <w:nsid w:val="59490330"/>
     <w:multiLevelType w:val="multilevel"/>
     <w:tmpl w:val="6F185AA8"/>
     <w:numStyleLink w:val="Style1"/>
   </w:abstractNum>
-  <w:abstractNum w:abstractNumId="9" w15:restartNumberingAfterBreak="0">
+  <w:abstractNum w:abstractNumId="10" w15:restartNumberingAfterBreak="0">
     <w:nsid w:val="5FC25EDF"/>
     <w:multiLevelType w:val="multilevel"/>
     <w:tmpl w:val="6F185AA8"/>
     <w:numStyleLink w:val="Style1"/>
   </w:abstractNum>
-  <w:abstractNum w:abstractNumId="10" w15:restartNumberingAfterBreak="0">
+  <w:abstractNum w:abstractNumId="11" w15:restartNumberingAfterBreak="0">
     <w:nsid w:val="60294CEB"/>
     <w:multiLevelType w:val="hybridMultilevel"/>
     <w:tmpl w:val="4DC0201C"/>
@@ -8149,7 +9650,7 @@
       </w:rPr>
     </w:lvl>
   </w:abstractNum>
-  <w:abstractNum w:abstractNumId="11" w15:restartNumberingAfterBreak="0">
+  <w:abstractNum w:abstractNumId="12" w15:restartNumberingAfterBreak="0">
     <w:nsid w:val="62FB0D9B"/>
     <w:multiLevelType w:val="multilevel"/>
     <w:tmpl w:val="6F185AA8"/>
@@ -8263,13 +9764,13 @@
       </w:rPr>
     </w:lvl>
   </w:abstractNum>
-  <w:abstractNum w:abstractNumId="12" w15:restartNumberingAfterBreak="0">
+  <w:abstractNum w:abstractNumId="13" w15:restartNumberingAfterBreak="0">
     <w:nsid w:val="791A3617"/>
     <w:multiLevelType w:val="multilevel"/>
     <w:tmpl w:val="6F185AA8"/>
     <w:numStyleLink w:val="Style1"/>
   </w:abstractNum>
-  <w:abstractNum w:abstractNumId="13" w15:restartNumberingAfterBreak="0">
+  <w:abstractNum w:abstractNumId="14" w15:restartNumberingAfterBreak="0">
     <w:nsid w:val="7A7B2596"/>
     <w:multiLevelType w:val="multilevel"/>
     <w:tmpl w:val="6F185AA8"/>
@@ -8282,7 +9783,7 @@
     <w:abstractNumId w:val="1"/>
   </w:num>
   <w:num w:numId="3" w16cid:durableId="927730894">
-    <w:abstractNumId w:val="10"/>
+    <w:abstractNumId w:val="11"/>
   </w:num>
   <w:num w:numId="4" w16cid:durableId="2099209745">
     <w:abstractNumId w:val="0"/>
@@ -8294,16 +9795,16 @@
     <w:abstractNumId w:val="5"/>
   </w:num>
   <w:num w:numId="7" w16cid:durableId="1410233584">
-    <w:abstractNumId w:val="13"/>
+    <w:abstractNumId w:val="14"/>
   </w:num>
   <w:num w:numId="8" w16cid:durableId="691301527">
-    <w:abstractNumId w:val="11"/>
+    <w:abstractNumId w:val="12"/>
   </w:num>
   <w:num w:numId="9" w16cid:durableId="801388242">
-    <w:abstractNumId w:val="9"/>
+    <w:abstractNumId w:val="10"/>
   </w:num>
   <w:num w:numId="10" w16cid:durableId="1184520246">
-    <w:abstractNumId w:val="8"/>
+    <w:abstractNumId w:val="9"/>
   </w:num>
   <w:num w:numId="11" w16cid:durableId="1563058243">
     <w:abstractNumId w:val="3"/>
@@ -8312,10 +9813,13 @@
     <w:abstractNumId w:val="6"/>
   </w:num>
   <w:num w:numId="13" w16cid:durableId="1596476076">
-    <w:abstractNumId w:val="12"/>
+    <w:abstractNumId w:val="13"/>
   </w:num>
   <w:num w:numId="14" w16cid:durableId="228613938">
     <w:abstractNumId w:val="7"/>
+  </w:num>
+  <w:num w:numId="15" w16cid:durableId="754785006">
+    <w:abstractNumId w:val="8"/>
   </w:num>
 </w:numbering>
 </file>
@@ -8719,7 +10223,7 @@
   <w:style w:type="paragraph" w:default="1" w:styleId="Normal">
     <w:name w:val="Normal"/>
     <w:qFormat/>
-    <w:rsid w:val="0022268A"/>
+    <w:rsid w:val="00760202"/>
     <w:rPr>
       <w:rFonts w:cs="Mangal"/>
     </w:rPr>

</xml_diff>

<commit_message>
xong hd and set up environment
</commit_message>
<xml_diff>
--- a/BaoCao.docx
+++ b/BaoCao.docx
@@ -1072,7 +1072,6 @@
           <w:rFonts w:ascii="Times New Roman" w:hAnsi="Times New Roman" w:cs="Times New Roman"/>
           <w:sz w:val="26"/>
           <w:szCs w:val="26"/>
-          <w:lang w:val="vi-VN"/>
         </w:rPr>
       </w:pPr>
       <w:r>
@@ -1084,6 +1083,14 @@
         </w:rPr>
         <w:tab/>
         <w:t xml:space="preserve">Nhóm: </w:t>
+      </w:r>
+      <w:r>
+        <w:rPr>
+          <w:rFonts w:ascii="Times New Roman" w:hAnsi="Times New Roman" w:cs="Times New Roman"/>
+          <w:sz w:val="26"/>
+          <w:szCs w:val="26"/>
+        </w:rPr>
+        <w:t>2</w:t>
       </w:r>
     </w:p>
     <w:p>
@@ -1325,7 +1332,7 @@
             </w:rPr>
             <w:fldChar w:fldCharType="separate"/>
           </w:r>
-          <w:hyperlink w:anchor="_Toc142809578" w:history="1">
+          <w:hyperlink w:anchor="_Toc145964122" w:history="1">
             <w:r>
               <w:rPr>
                 <w:rStyle w:val="Hyperlink"/>
@@ -1385,7 +1392,7 @@
                 <w:noProof/>
                 <w:webHidden/>
               </w:rPr>
-              <w:instrText xml:space="preserve"> PAGEREF _Toc142809578 \h </w:instrText>
+              <w:instrText xml:space="preserve"> PAGEREF _Toc145964122 \h </w:instrText>
             </w:r>
             <w:r>
               <w:rPr>
@@ -1430,7 +1437,7 @@
               <w:lang w:bidi="ar-SA"/>
             </w:rPr>
           </w:pPr>
-          <w:hyperlink w:anchor="_Toc142809579" w:history="1">
+          <w:hyperlink w:anchor="_Toc145964123" w:history="1">
             <w:r>
               <w:rPr>
                 <w:rStyle w:val="Hyperlink"/>
@@ -1490,7 +1497,7 @@
                 <w:noProof/>
                 <w:webHidden/>
               </w:rPr>
-              <w:instrText xml:space="preserve"> PAGEREF _Toc142809579 \h </w:instrText>
+              <w:instrText xml:space="preserve"> PAGEREF _Toc145964123 \h </w:instrText>
             </w:r>
             <w:r>
               <w:rPr>
@@ -1535,7 +1542,7 @@
               <w:lang w:bidi="ar-SA"/>
             </w:rPr>
           </w:pPr>
-          <w:hyperlink w:anchor="_Toc142809580" w:history="1">
+          <w:hyperlink w:anchor="_Toc145964124" w:history="1">
             <w:r>
               <w:rPr>
                 <w:rStyle w:val="Hyperlink"/>
@@ -1595,7 +1602,7 @@
                 <w:noProof/>
                 <w:webHidden/>
               </w:rPr>
-              <w:instrText xml:space="preserve"> PAGEREF _Toc142809580 \h </w:instrText>
+              <w:instrText xml:space="preserve"> PAGEREF _Toc145964124 \h </w:instrText>
             </w:r>
             <w:r>
               <w:rPr>
@@ -1640,7 +1647,7 @@
               <w:lang w:bidi="ar-SA"/>
             </w:rPr>
           </w:pPr>
-          <w:hyperlink w:anchor="_Toc142809581" w:history="1">
+          <w:hyperlink w:anchor="_Toc145964125" w:history="1">
             <w:r>
               <w:rPr>
                 <w:rStyle w:val="Hyperlink"/>
@@ -1690,7 +1697,7 @@
                 <w:noProof/>
                 <w:webHidden/>
               </w:rPr>
-              <w:instrText xml:space="preserve"> PAGEREF _Toc142809581 \h </w:instrText>
+              <w:instrText xml:space="preserve"> PAGEREF _Toc145964125 \h </w:instrText>
             </w:r>
             <w:r>
               <w:rPr>
@@ -1735,7 +1742,7 @@
               <w:lang w:bidi="ar-SA"/>
             </w:rPr>
           </w:pPr>
-          <w:hyperlink w:anchor="_Toc142809582" w:history="1">
+          <w:hyperlink w:anchor="_Toc145964126" w:history="1">
             <w:r>
               <w:rPr>
                 <w:rStyle w:val="Hyperlink"/>
@@ -1795,7 +1802,7 @@
                 <w:noProof/>
                 <w:webHidden/>
               </w:rPr>
-              <w:instrText xml:space="preserve"> PAGEREF _Toc142809582 \h </w:instrText>
+              <w:instrText xml:space="preserve"> PAGEREF _Toc145964126 \h </w:instrText>
             </w:r>
             <w:r>
               <w:rPr>
@@ -1840,7 +1847,7 @@
               <w:lang w:bidi="ar-SA"/>
             </w:rPr>
           </w:pPr>
-          <w:hyperlink w:anchor="_Toc142809583" w:history="1">
+          <w:hyperlink w:anchor="_Toc145964127" w:history="1">
             <w:r>
               <w:rPr>
                 <w:rStyle w:val="Hyperlink"/>
@@ -1900,7 +1907,7 @@
                 <w:noProof/>
                 <w:webHidden/>
               </w:rPr>
-              <w:instrText xml:space="preserve"> PAGEREF _Toc142809583 \h </w:instrText>
+              <w:instrText xml:space="preserve"> PAGEREF _Toc145964127 \h </w:instrText>
             </w:r>
             <w:r>
               <w:rPr>
@@ -1945,7 +1952,7 @@
               <w:lang w:bidi="ar-SA"/>
             </w:rPr>
           </w:pPr>
-          <w:hyperlink w:anchor="_Toc142809584" w:history="1">
+          <w:hyperlink w:anchor="_Toc145964128" w:history="1">
             <w:r>
               <w:rPr>
                 <w:rStyle w:val="Hyperlink"/>
@@ -1995,7 +2002,7 @@
                 <w:noProof/>
                 <w:webHidden/>
               </w:rPr>
-              <w:instrText xml:space="preserve"> PAGEREF _Toc142809584 \h </w:instrText>
+              <w:instrText xml:space="preserve"> PAGEREF _Toc145964128 \h </w:instrText>
             </w:r>
             <w:r>
               <w:rPr>
@@ -2039,7 +2046,7 @@
               <w:lang w:bidi="ar-SA"/>
             </w:rPr>
           </w:pPr>
-          <w:hyperlink w:anchor="_Toc142809585" w:history="1">
+          <w:hyperlink w:anchor="_Toc145964129" w:history="1">
             <w:r>
               <w:rPr>
                 <w:rStyle w:val="Hyperlink"/>
@@ -2069,7 +2076,7 @@
                 <w:noProof/>
                 <w:webHidden/>
               </w:rPr>
-              <w:instrText xml:space="preserve"> PAGEREF _Toc142809585 \h </w:instrText>
+              <w:instrText xml:space="preserve"> PAGEREF _Toc145964129 \h </w:instrText>
             </w:r>
             <w:r>
               <w:rPr>
@@ -2114,7 +2121,7 @@
               <w:lang w:bidi="ar-SA"/>
             </w:rPr>
           </w:pPr>
-          <w:hyperlink w:anchor="_Toc142809586" w:history="1">
+          <w:hyperlink w:anchor="_Toc145964130" w:history="1">
             <w:r>
               <w:rPr>
                 <w:rStyle w:val="Hyperlink"/>
@@ -2174,7 +2181,7 @@
                 <w:noProof/>
                 <w:webHidden/>
               </w:rPr>
-              <w:instrText xml:space="preserve"> PAGEREF _Toc142809586 \h </w:instrText>
+              <w:instrText xml:space="preserve"> PAGEREF _Toc145964130 \h </w:instrText>
             </w:r>
             <w:r>
               <w:rPr>
@@ -2219,7 +2226,7 @@
               <w:lang w:bidi="ar-SA"/>
             </w:rPr>
           </w:pPr>
-          <w:hyperlink w:anchor="_Toc142809587" w:history="1">
+          <w:hyperlink w:anchor="_Toc145964131" w:history="1">
             <w:r>
               <w:rPr>
                 <w:rStyle w:val="Hyperlink"/>
@@ -2268,7 +2275,7 @@
                 <w:noProof/>
                 <w:webHidden/>
               </w:rPr>
-              <w:instrText xml:space="preserve"> PAGEREF _Toc142809587 \h </w:instrText>
+              <w:instrText xml:space="preserve"> PAGEREF _Toc145964131 \h </w:instrText>
             </w:r>
             <w:r>
               <w:rPr>
@@ -2313,7 +2320,7 @@
               <w:lang w:bidi="ar-SA"/>
             </w:rPr>
           </w:pPr>
-          <w:hyperlink w:anchor="_Toc142809588" w:history="1">
+          <w:hyperlink w:anchor="_Toc145964132" w:history="1">
             <w:r>
               <w:rPr>
                 <w:rStyle w:val="Hyperlink"/>
@@ -2373,7 +2380,7 @@
                 <w:noProof/>
                 <w:webHidden/>
               </w:rPr>
-              <w:instrText xml:space="preserve"> PAGEREF _Toc142809588 \h </w:instrText>
+              <w:instrText xml:space="preserve"> PAGEREF _Toc145964132 \h </w:instrText>
             </w:r>
             <w:r>
               <w:rPr>
@@ -2418,7 +2425,7 @@
               <w:lang w:bidi="ar-SA"/>
             </w:rPr>
           </w:pPr>
-          <w:hyperlink w:anchor="_Toc142809589" w:history="1">
+          <w:hyperlink w:anchor="_Toc145964133" w:history="1">
             <w:r>
               <w:rPr>
                 <w:rStyle w:val="Hyperlink"/>
@@ -2478,7 +2485,7 @@
                 <w:noProof/>
                 <w:webHidden/>
               </w:rPr>
-              <w:instrText xml:space="preserve"> PAGEREF _Toc142809589 \h </w:instrText>
+              <w:instrText xml:space="preserve"> PAGEREF _Toc145964133 \h </w:instrText>
             </w:r>
             <w:r>
               <w:rPr>
@@ -2523,7 +2530,7 @@
               <w:lang w:bidi="ar-SA"/>
             </w:rPr>
           </w:pPr>
-          <w:hyperlink w:anchor="_Toc142809590" w:history="1">
+          <w:hyperlink w:anchor="_Toc145964134" w:history="1">
             <w:r>
               <w:rPr>
                 <w:rStyle w:val="Hyperlink"/>
@@ -2583,7 +2590,7 @@
                 <w:noProof/>
                 <w:webHidden/>
               </w:rPr>
-              <w:instrText xml:space="preserve"> PAGEREF _Toc142809590 \h </w:instrText>
+              <w:instrText xml:space="preserve"> PAGEREF _Toc145964134 \h </w:instrText>
             </w:r>
             <w:r>
               <w:rPr>
@@ -2627,7 +2634,7 @@
               <w:lang w:bidi="ar-SA"/>
             </w:rPr>
           </w:pPr>
-          <w:hyperlink w:anchor="_Toc142809591" w:history="1">
+          <w:hyperlink w:anchor="_Toc145964135" w:history="1">
             <w:r>
               <w:rPr>
                 <w:rStyle w:val="Hyperlink"/>
@@ -2657,7 +2664,7 @@
                 <w:noProof/>
                 <w:webHidden/>
               </w:rPr>
-              <w:instrText xml:space="preserve"> PAGEREF _Toc142809591 \h </w:instrText>
+              <w:instrText xml:space="preserve"> PAGEREF _Toc145964135 \h </w:instrText>
             </w:r>
             <w:r>
               <w:rPr>
@@ -2702,7 +2709,7 @@
               <w:lang w:bidi="ar-SA"/>
             </w:rPr>
           </w:pPr>
-          <w:hyperlink w:anchor="_Toc142809592" w:history="1">
+          <w:hyperlink w:anchor="_Toc145964136" w:history="1">
             <w:r>
               <w:rPr>
                 <w:rStyle w:val="Hyperlink"/>
@@ -2762,7 +2769,7 @@
                 <w:noProof/>
                 <w:webHidden/>
               </w:rPr>
-              <w:instrText xml:space="preserve"> PAGEREF _Toc142809592 \h </w:instrText>
+              <w:instrText xml:space="preserve"> PAGEREF _Toc145964136 \h </w:instrText>
             </w:r>
             <w:r>
               <w:rPr>
@@ -2807,7 +2814,7 @@
               <w:lang w:bidi="ar-SA"/>
             </w:rPr>
           </w:pPr>
-          <w:hyperlink w:anchor="_Toc142809593" w:history="1">
+          <w:hyperlink w:anchor="_Toc145964137" w:history="1">
             <w:r>
               <w:rPr>
                 <w:rStyle w:val="Hyperlink"/>
@@ -2834,9 +2841,19 @@
                 <w:b/>
                 <w:bCs/>
                 <w:noProof/>
-                <w:lang w:val="vi-VN"/>
-              </w:rPr>
-              <w:t>Mục đích của việc kiểm thử tự động</w:t>
+              </w:rPr>
+              <w:t>Cài</w:t>
+            </w:r>
+            <w:r>
+              <w:rPr>
+                <w:rStyle w:val="Hyperlink"/>
+                <w:rFonts w:ascii="Times New Roman" w:hAnsi="Times New Roman" w:cs="Times New Roman"/>
+                <w:b/>
+                <w:bCs/>
+                <w:noProof/>
+                <w:lang w:val="vi-VN"/>
+              </w:rPr>
+              <w:t xml:space="preserve"> đặt selenium</w:t>
             </w:r>
             <w:r>
               <w:rPr>
@@ -2857,7 +2874,7 @@
                 <w:noProof/>
                 <w:webHidden/>
               </w:rPr>
-              <w:instrText xml:space="preserve"> PAGEREF _Toc142809593 \h </w:instrText>
+              <w:instrText xml:space="preserve"> PAGEREF _Toc145964137 \h </w:instrText>
             </w:r>
             <w:r>
               <w:rPr>
@@ -2902,7 +2919,7 @@
               <w:lang w:bidi="ar-SA"/>
             </w:rPr>
           </w:pPr>
-          <w:hyperlink w:anchor="_Toc142809594" w:history="1">
+          <w:hyperlink w:anchor="_Toc145964138" w:history="1">
             <w:r>
               <w:rPr>
                 <w:rStyle w:val="Hyperlink"/>
@@ -2930,7 +2947,7 @@
                 <w:bCs/>
                 <w:noProof/>
               </w:rPr>
-              <w:t>Tiết</w:t>
+              <w:t>Hướng</w:t>
             </w:r>
             <w:r>
               <w:rPr>
@@ -2941,7 +2958,28 @@
                 <w:noProof/>
                 <w:lang w:val="vi-VN"/>
               </w:rPr>
-              <w:t xml:space="preserve"> kiệm thời gian và tài nguyên</w:t>
+              <w:t xml:space="preserve"> dẫn d</w:t>
+            </w:r>
+            <w:r>
+              <w:rPr>
+                <w:rStyle w:val="Hyperlink"/>
+                <w:rFonts w:ascii="Times New Roman" w:hAnsi="Times New Roman" w:cs="Times New Roman"/>
+                <w:b/>
+                <w:bCs/>
+                <w:noProof/>
+              </w:rPr>
+              <w:t>ownload</w:t>
+            </w:r>
+            <w:r>
+              <w:rPr>
+                <w:rStyle w:val="Hyperlink"/>
+                <w:rFonts w:ascii="Times New Roman" w:hAnsi="Times New Roman" w:cs="Times New Roman"/>
+                <w:b/>
+                <w:bCs/>
+                <w:noProof/>
+                <w:lang w:val="vi-VN"/>
+              </w:rPr>
+              <w:t xml:space="preserve"> và cài đặt Selenium IDE</w:t>
             </w:r>
             <w:r>
               <w:rPr>
@@ -2962,7 +3000,7 @@
                 <w:noProof/>
                 <w:webHidden/>
               </w:rPr>
-              <w:instrText xml:space="preserve"> PAGEREF _Toc142809594 \h </w:instrText>
+              <w:instrText xml:space="preserve"> PAGEREF _Toc145964138 \h </w:instrText>
             </w:r>
             <w:r>
               <w:rPr>
@@ -3007,7 +3045,7 @@
               <w:lang w:bidi="ar-SA"/>
             </w:rPr>
           </w:pPr>
-          <w:hyperlink w:anchor="_Toc142809595" w:history="1">
+          <w:hyperlink w:anchor="_Toc145964139" w:history="1">
             <w:r>
               <w:rPr>
                 <w:rStyle w:val="Hyperlink"/>
@@ -3036,7 +3074,7 @@
                 <w:noProof/>
                 <w:lang w:val="vi-VN"/>
               </w:rPr>
-              <w:t>Tự động hóa việc kiểm thử lặp đi lặp lại</w:t>
+              <w:t>Hướng dẫn download và cài đặt Selenium WebDriver</w:t>
             </w:r>
             <w:r>
               <w:rPr>
@@ -3057,7 +3095,7 @@
                 <w:noProof/>
                 <w:webHidden/>
               </w:rPr>
-              <w:instrText xml:space="preserve"> PAGEREF _Toc142809595 \h </w:instrText>
+              <w:instrText xml:space="preserve"> PAGEREF _Toc145964139 \h </w:instrText>
             </w:r>
             <w:r>
               <w:rPr>
@@ -3077,102 +3115,7 @@
                 <w:noProof/>
                 <w:webHidden/>
               </w:rPr>
-              <w:t>9</w:t>
-            </w:r>
-            <w:r>
-              <w:rPr>
-                <w:noProof/>
-                <w:webHidden/>
-              </w:rPr>
-              <w:fldChar w:fldCharType="end"/>
-            </w:r>
-          </w:hyperlink>
-        </w:p>
-        <w:p>
-          <w:pPr>
-            <w:pStyle w:val="TOC2"/>
-            <w:tabs>
-              <w:tab w:val="left" w:pos="880"/>
-              <w:tab w:val="right" w:leader="dot" w:pos="9350"/>
-            </w:tabs>
-            <w:rPr>
-              <w:rFonts w:eastAsiaTheme="minorEastAsia" w:cstheme="minorBidi"/>
-              <w:noProof/>
-              <w:szCs w:val="22"/>
-              <w:lang w:bidi="ar-SA"/>
-            </w:rPr>
-          </w:pPr>
-          <w:hyperlink w:anchor="_Toc142809596" w:history="1">
-            <w:r>
-              <w:rPr>
-                <w:rStyle w:val="Hyperlink"/>
-                <w:rFonts w:ascii="Times New Roman" w:hAnsi="Times New Roman" w:cs="Times New Roman"/>
-                <w:b/>
-                <w:bCs/>
-                <w:noProof/>
-              </w:rPr>
-              <w:t>4.3.</w:t>
-            </w:r>
-            <w:r>
-              <w:rPr>
-                <w:rFonts w:eastAsiaTheme="minorEastAsia" w:cstheme="minorBidi"/>
-                <w:noProof/>
-                <w:szCs w:val="22"/>
-                <w:lang w:bidi="ar-SA"/>
-              </w:rPr>
-              <w:tab/>
-            </w:r>
-            <w:r>
-              <w:rPr>
-                <w:rStyle w:val="Hyperlink"/>
-                <w:rFonts w:ascii="Times New Roman" w:hAnsi="Times New Roman" w:cs="Times New Roman"/>
-                <w:b/>
-                <w:bCs/>
-                <w:noProof/>
-                <w:lang w:val="vi-VN"/>
-              </w:rPr>
-              <w:t>Tự động hóa các trường hợp kiểm thử phức tạp</w:t>
-            </w:r>
-            <w:r>
-              <w:rPr>
-                <w:noProof/>
-                <w:webHidden/>
-              </w:rPr>
-              <w:tab/>
-            </w:r>
-            <w:r>
-              <w:rPr>
-                <w:noProof/>
-                <w:webHidden/>
-              </w:rPr>
-              <w:fldChar w:fldCharType="begin"/>
-            </w:r>
-            <w:r>
-              <w:rPr>
-                <w:noProof/>
-                <w:webHidden/>
-              </w:rPr>
-              <w:instrText xml:space="preserve"> PAGEREF _Toc142809596 \h </w:instrText>
-            </w:r>
-            <w:r>
-              <w:rPr>
-                <w:noProof/>
-                <w:webHidden/>
-              </w:rPr>
-            </w:r>
-            <w:r>
-              <w:rPr>
-                <w:noProof/>
-                <w:webHidden/>
-              </w:rPr>
-              <w:fldChar w:fldCharType="separate"/>
-            </w:r>
-            <w:r>
-              <w:rPr>
-                <w:noProof/>
-                <w:webHidden/>
-              </w:rPr>
-              <w:t>9</w:t>
+              <w:t>12</w:t>
             </w:r>
             <w:r>
               <w:rPr>
@@ -3196,7 +3139,7 @@
               <w:lang w:bidi="ar-SA"/>
             </w:rPr>
           </w:pPr>
-          <w:hyperlink w:anchor="_Toc142809597" w:history="1">
+          <w:hyperlink w:anchor="_Toc145964140" w:history="1">
             <w:r>
               <w:rPr>
                 <w:rStyle w:val="Hyperlink"/>
@@ -3205,7 +3148,7 @@
                 <w:bCs/>
                 <w:noProof/>
               </w:rPr>
-              <w:t>4.4.</w:t>
+              <w:t>4.3.</w:t>
             </w:r>
             <w:r>
               <w:rPr>
@@ -3226,7 +3169,7 @@
                 <w:noProof/>
                 <w:webHidden/>
               </w:rPr>
-              <w:instrText xml:space="preserve"> PAGEREF _Toc142809597 \h </w:instrText>
+              <w:instrText xml:space="preserve"> PAGEREF _Toc145964140 \h </w:instrText>
             </w:r>
             <w:r>
               <w:rPr>
@@ -3246,7 +3189,7 @@
                 <w:noProof/>
                 <w:webHidden/>
               </w:rPr>
-              <w:t>9</w:t>
+              <w:t>14</w:t>
             </w:r>
             <w:r>
               <w:rPr>
@@ -3271,7 +3214,7 @@
               <w:lang w:bidi="ar-SA"/>
             </w:rPr>
           </w:pPr>
-          <w:hyperlink w:anchor="_Toc142809598" w:history="1">
+          <w:hyperlink w:anchor="_Toc145964141" w:history="1">
             <w:r>
               <w:rPr>
                 <w:rStyle w:val="Hyperlink"/>
@@ -3299,7 +3242,7 @@
                 <w:bCs/>
                 <w:noProof/>
               </w:rPr>
-              <w:t>Ưu</w:t>
+              <w:t>Hướng</w:t>
             </w:r>
             <w:r>
               <w:rPr>
@@ -3310,7 +3253,7 @@
                 <w:noProof/>
                 <w:lang w:val="vi-VN"/>
               </w:rPr>
-              <w:t xml:space="preserve"> và nhược điểm của Selenium</w:t>
+              <w:t xml:space="preserve"> dẫn sử dụng selenium</w:t>
             </w:r>
             <w:r>
               <w:rPr>
@@ -3331,7 +3274,7 @@
                 <w:noProof/>
                 <w:webHidden/>
               </w:rPr>
-              <w:instrText xml:space="preserve"> PAGEREF _Toc142809598 \h </w:instrText>
+              <w:instrText xml:space="preserve"> PAGEREF _Toc145964141 \h </w:instrText>
             </w:r>
             <w:r>
               <w:rPr>
@@ -3351,7 +3294,176 @@
                 <w:noProof/>
                 <w:webHidden/>
               </w:rPr>
-              <w:t>9</w:t>
+              <w:t>14</w:t>
+            </w:r>
+            <w:r>
+              <w:rPr>
+                <w:noProof/>
+                <w:webHidden/>
+              </w:rPr>
+              <w:fldChar w:fldCharType="end"/>
+            </w:r>
+          </w:hyperlink>
+        </w:p>
+        <w:p>
+          <w:pPr>
+            <w:pStyle w:val="TOC1"/>
+            <w:tabs>
+              <w:tab w:val="left" w:pos="660"/>
+              <w:tab w:val="right" w:leader="dot" w:pos="9350"/>
+            </w:tabs>
+            <w:rPr>
+              <w:rFonts w:eastAsiaTheme="minorEastAsia" w:cstheme="minorBidi"/>
+              <w:noProof/>
+              <w:szCs w:val="22"/>
+              <w:lang w:bidi="ar-SA"/>
+            </w:rPr>
+          </w:pPr>
+          <w:hyperlink w:anchor="_Toc145964142" w:history="1">
+            <w:r>
+              <w:rPr>
+                <w:rStyle w:val="Hyperlink"/>
+                <w:rFonts w:ascii="Times New Roman" w:hAnsi="Times New Roman" w:cs="Times New Roman"/>
+                <w:b/>
+                <w:bCs/>
+                <w:noProof/>
+              </w:rPr>
+              <w:t>5.1.</w:t>
+            </w:r>
+            <w:r>
+              <w:rPr>
+                <w:rFonts w:eastAsiaTheme="minorEastAsia" w:cstheme="minorBidi"/>
+                <w:noProof/>
+                <w:szCs w:val="22"/>
+                <w:lang w:bidi="ar-SA"/>
+              </w:rPr>
+              <w:tab/>
+            </w:r>
+            <w:r>
+              <w:rPr>
+                <w:rStyle w:val="Hyperlink"/>
+                <w:rFonts w:ascii="Times New Roman" w:hAnsi="Times New Roman" w:cs="Times New Roman"/>
+                <w:b/>
+                <w:bCs/>
+                <w:noProof/>
+                <w:lang w:val="vi-VN"/>
+              </w:rPr>
+              <w:t>Hướng dẫn sử dụng Selenium IDE</w:t>
+            </w:r>
+            <w:r>
+              <w:rPr>
+                <w:noProof/>
+                <w:webHidden/>
+              </w:rPr>
+              <w:tab/>
+            </w:r>
+            <w:r>
+              <w:rPr>
+                <w:noProof/>
+                <w:webHidden/>
+              </w:rPr>
+              <w:fldChar w:fldCharType="begin"/>
+            </w:r>
+            <w:r>
+              <w:rPr>
+                <w:noProof/>
+                <w:webHidden/>
+              </w:rPr>
+              <w:instrText xml:space="preserve"> PAGEREF _Toc145964142 \h </w:instrText>
+            </w:r>
+            <w:r>
+              <w:rPr>
+                <w:noProof/>
+                <w:webHidden/>
+              </w:rPr>
+            </w:r>
+            <w:r>
+              <w:rPr>
+                <w:noProof/>
+                <w:webHidden/>
+              </w:rPr>
+              <w:fldChar w:fldCharType="separate"/>
+            </w:r>
+            <w:r>
+              <w:rPr>
+                <w:noProof/>
+                <w:webHidden/>
+              </w:rPr>
+              <w:t>14</w:t>
+            </w:r>
+            <w:r>
+              <w:rPr>
+                <w:noProof/>
+                <w:webHidden/>
+              </w:rPr>
+              <w:fldChar w:fldCharType="end"/>
+            </w:r>
+          </w:hyperlink>
+        </w:p>
+        <w:p>
+          <w:pPr>
+            <w:pStyle w:val="TOC1"/>
+            <w:tabs>
+              <w:tab w:val="right" w:leader="dot" w:pos="9350"/>
+            </w:tabs>
+            <w:rPr>
+              <w:rFonts w:eastAsiaTheme="minorEastAsia" w:cstheme="minorBidi"/>
+              <w:noProof/>
+              <w:szCs w:val="22"/>
+              <w:lang w:bidi="ar-SA"/>
+            </w:rPr>
+          </w:pPr>
+          <w:hyperlink w:anchor="_Toc145964143" w:history="1">
+            <w:r>
+              <w:rPr>
+                <w:rStyle w:val="Hyperlink"/>
+                <w:rFonts w:ascii="Times New Roman" w:hAnsi="Times New Roman" w:cs="Times New Roman"/>
+                <w:b/>
+                <w:bCs/>
+                <w:noProof/>
+              </w:rPr>
+              <w:t>5.2.</w:t>
+            </w:r>
+            <w:r>
+              <w:rPr>
+                <w:noProof/>
+                <w:webHidden/>
+              </w:rPr>
+              <w:tab/>
+            </w:r>
+            <w:r>
+              <w:rPr>
+                <w:noProof/>
+                <w:webHidden/>
+              </w:rPr>
+              <w:fldChar w:fldCharType="begin"/>
+            </w:r>
+            <w:r>
+              <w:rPr>
+                <w:noProof/>
+                <w:webHidden/>
+              </w:rPr>
+              <w:instrText xml:space="preserve"> PAGEREF _Toc145964143 \h </w:instrText>
+            </w:r>
+            <w:r>
+              <w:rPr>
+                <w:noProof/>
+                <w:webHidden/>
+              </w:rPr>
+            </w:r>
+            <w:r>
+              <w:rPr>
+                <w:noProof/>
+                <w:webHidden/>
+              </w:rPr>
+              <w:fldChar w:fldCharType="separate"/>
+            </w:r>
+            <w:r>
+              <w:rPr>
+                <w:noProof/>
+                <w:webHidden/>
+              </w:rPr>
+              <w:t>16</w:t>
             </w:r>
             <w:r>
               <w:rPr>
@@ -3376,7 +3488,7 @@
               <w:lang w:bidi="ar-SA"/>
             </w:rPr>
           </w:pPr>
-          <w:hyperlink w:anchor="_Toc142809599" w:history="1">
+          <w:hyperlink w:anchor="_Toc145964144" w:history="1">
             <w:r>
               <w:rPr>
                 <w:rStyle w:val="Hyperlink"/>
@@ -3405,7 +3517,7 @@
                 <w:noProof/>
                 <w:lang w:val="vi-VN"/>
               </w:rPr>
-              <w:t>Cấu trúc của Selenium</w:t>
+              <w:t>Demo</w:t>
             </w:r>
             <w:r>
               <w:rPr>
@@ -3426,7 +3538,7 @@
                 <w:noProof/>
                 <w:webHidden/>
               </w:rPr>
-              <w:instrText xml:space="preserve"> PAGEREF _Toc142809599 \h </w:instrText>
+              <w:instrText xml:space="preserve"> PAGEREF _Toc145964144 \h </w:instrText>
             </w:r>
             <w:r>
               <w:rPr>
@@ -3446,292 +3558,7 @@
                 <w:noProof/>
                 <w:webHidden/>
               </w:rPr>
-              <w:t>9</w:t>
-            </w:r>
-            <w:r>
-              <w:rPr>
-                <w:noProof/>
-                <w:webHidden/>
-              </w:rPr>
-              <w:fldChar w:fldCharType="end"/>
-            </w:r>
-          </w:hyperlink>
-        </w:p>
-        <w:p>
-          <w:pPr>
-            <w:pStyle w:val="TOC1"/>
-            <w:tabs>
-              <w:tab w:val="left" w:pos="440"/>
-              <w:tab w:val="right" w:leader="dot" w:pos="9350"/>
-            </w:tabs>
-            <w:rPr>
-              <w:rFonts w:eastAsiaTheme="minorEastAsia" w:cstheme="minorBidi"/>
-              <w:noProof/>
-              <w:szCs w:val="22"/>
-              <w:lang w:bidi="ar-SA"/>
-            </w:rPr>
-          </w:pPr>
-          <w:hyperlink w:anchor="_Toc142809600" w:history="1">
-            <w:r>
-              <w:rPr>
-                <w:rStyle w:val="Hyperlink"/>
-                <w:rFonts w:ascii="Times New Roman" w:hAnsi="Times New Roman" w:cs="Times New Roman"/>
-                <w:b/>
-                <w:bCs/>
-                <w:noProof/>
-              </w:rPr>
-              <w:t>7.</w:t>
-            </w:r>
-            <w:r>
-              <w:rPr>
-                <w:rFonts w:eastAsiaTheme="minorEastAsia" w:cstheme="minorBidi"/>
-                <w:noProof/>
-                <w:szCs w:val="22"/>
-                <w:lang w:bidi="ar-SA"/>
-              </w:rPr>
-              <w:tab/>
-            </w:r>
-            <w:r>
-              <w:rPr>
-                <w:rStyle w:val="Hyperlink"/>
-                <w:rFonts w:ascii="Times New Roman" w:hAnsi="Times New Roman" w:cs="Times New Roman"/>
-                <w:b/>
-                <w:bCs/>
-                <w:noProof/>
-                <w:lang w:val="vi-VN"/>
-              </w:rPr>
-              <w:t>Tìm hiểu bộ công cụ của Selenium</w:t>
-            </w:r>
-            <w:r>
-              <w:rPr>
-                <w:noProof/>
-                <w:webHidden/>
-              </w:rPr>
-              <w:tab/>
-            </w:r>
-            <w:r>
-              <w:rPr>
-                <w:noProof/>
-                <w:webHidden/>
-              </w:rPr>
-              <w:fldChar w:fldCharType="begin"/>
-            </w:r>
-            <w:r>
-              <w:rPr>
-                <w:noProof/>
-                <w:webHidden/>
-              </w:rPr>
-              <w:instrText xml:space="preserve"> PAGEREF _Toc142809600 \h </w:instrText>
-            </w:r>
-            <w:r>
-              <w:rPr>
-                <w:noProof/>
-                <w:webHidden/>
-              </w:rPr>
-            </w:r>
-            <w:r>
-              <w:rPr>
-                <w:noProof/>
-                <w:webHidden/>
-              </w:rPr>
-              <w:fldChar w:fldCharType="separate"/>
-            </w:r>
-            <w:r>
-              <w:rPr>
-                <w:noProof/>
-                <w:webHidden/>
-              </w:rPr>
-              <w:t>9</w:t>
-            </w:r>
-            <w:r>
-              <w:rPr>
-                <w:noProof/>
-                <w:webHidden/>
-              </w:rPr>
-              <w:fldChar w:fldCharType="end"/>
-            </w:r>
-          </w:hyperlink>
-        </w:p>
-        <w:p>
-          <w:pPr>
-            <w:pStyle w:val="TOC1"/>
-            <w:tabs>
-              <w:tab w:val="left" w:pos="440"/>
-              <w:tab w:val="right" w:leader="dot" w:pos="9350"/>
-            </w:tabs>
-            <w:rPr>
-              <w:rFonts w:eastAsiaTheme="minorEastAsia" w:cstheme="minorBidi"/>
-              <w:noProof/>
-              <w:szCs w:val="22"/>
-              <w:lang w:bidi="ar-SA"/>
-            </w:rPr>
-          </w:pPr>
-          <w:hyperlink w:anchor="_Toc142809601" w:history="1">
-            <w:r>
-              <w:rPr>
-                <w:rStyle w:val="Hyperlink"/>
-                <w:rFonts w:ascii="Times New Roman" w:hAnsi="Times New Roman" w:cs="Times New Roman"/>
-                <w:b/>
-                <w:bCs/>
-                <w:noProof/>
-              </w:rPr>
-              <w:t>8.</w:t>
-            </w:r>
-            <w:r>
-              <w:rPr>
-                <w:rFonts w:eastAsiaTheme="minorEastAsia" w:cstheme="minorBidi"/>
-                <w:noProof/>
-                <w:szCs w:val="22"/>
-                <w:lang w:bidi="ar-SA"/>
-              </w:rPr>
-              <w:tab/>
-            </w:r>
-            <w:r>
-              <w:rPr>
-                <w:rStyle w:val="Hyperlink"/>
-                <w:rFonts w:ascii="Times New Roman" w:hAnsi="Times New Roman" w:cs="Times New Roman"/>
-                <w:b/>
-                <w:bCs/>
-                <w:noProof/>
-                <w:lang w:val="vi-VN"/>
-              </w:rPr>
-              <w:t>Cài đặt Selenium</w:t>
-            </w:r>
-            <w:r>
-              <w:rPr>
-                <w:noProof/>
-                <w:webHidden/>
-              </w:rPr>
-              <w:tab/>
-            </w:r>
-            <w:r>
-              <w:rPr>
-                <w:noProof/>
-                <w:webHidden/>
-              </w:rPr>
-              <w:fldChar w:fldCharType="begin"/>
-            </w:r>
-            <w:r>
-              <w:rPr>
-                <w:noProof/>
-                <w:webHidden/>
-              </w:rPr>
-              <w:instrText xml:space="preserve"> PAGEREF _Toc142809601 \h </w:instrText>
-            </w:r>
-            <w:r>
-              <w:rPr>
-                <w:noProof/>
-                <w:webHidden/>
-              </w:rPr>
-            </w:r>
-            <w:r>
-              <w:rPr>
-                <w:noProof/>
-                <w:webHidden/>
-              </w:rPr>
-              <w:fldChar w:fldCharType="separate"/>
-            </w:r>
-            <w:r>
-              <w:rPr>
-                <w:noProof/>
-                <w:webHidden/>
-              </w:rPr>
-              <w:t>10</w:t>
-            </w:r>
-            <w:r>
-              <w:rPr>
-                <w:noProof/>
-                <w:webHidden/>
-              </w:rPr>
-              <w:fldChar w:fldCharType="end"/>
-            </w:r>
-          </w:hyperlink>
-        </w:p>
-        <w:p>
-          <w:pPr>
-            <w:pStyle w:val="TOC1"/>
-            <w:tabs>
-              <w:tab w:val="left" w:pos="440"/>
-              <w:tab w:val="right" w:leader="dot" w:pos="9350"/>
-            </w:tabs>
-            <w:rPr>
-              <w:rFonts w:eastAsiaTheme="minorEastAsia" w:cstheme="minorBidi"/>
-              <w:noProof/>
-              <w:szCs w:val="22"/>
-              <w:lang w:bidi="ar-SA"/>
-            </w:rPr>
-          </w:pPr>
-          <w:hyperlink w:anchor="_Toc142809602" w:history="1">
-            <w:r>
-              <w:rPr>
-                <w:rStyle w:val="Hyperlink"/>
-                <w:rFonts w:ascii="Times New Roman" w:hAnsi="Times New Roman" w:cs="Times New Roman"/>
-                <w:b/>
-                <w:bCs/>
-                <w:noProof/>
-              </w:rPr>
-              <w:t>9.</w:t>
-            </w:r>
-            <w:r>
-              <w:rPr>
-                <w:rFonts w:eastAsiaTheme="minorEastAsia" w:cstheme="minorBidi"/>
-                <w:noProof/>
-                <w:szCs w:val="22"/>
-                <w:lang w:bidi="ar-SA"/>
-              </w:rPr>
-              <w:tab/>
-            </w:r>
-            <w:r>
-              <w:rPr>
-                <w:rStyle w:val="Hyperlink"/>
-                <w:rFonts w:ascii="Times New Roman" w:hAnsi="Times New Roman" w:cs="Times New Roman"/>
-                <w:b/>
-                <w:bCs/>
-                <w:noProof/>
-                <w:lang w:val="vi-VN"/>
-              </w:rPr>
-              <w:t>Demo</w:t>
-            </w:r>
-            <w:r>
-              <w:rPr>
-                <w:noProof/>
-                <w:webHidden/>
-              </w:rPr>
-              <w:tab/>
-            </w:r>
-            <w:r>
-              <w:rPr>
-                <w:noProof/>
-                <w:webHidden/>
-              </w:rPr>
-              <w:fldChar w:fldCharType="begin"/>
-            </w:r>
-            <w:r>
-              <w:rPr>
-                <w:noProof/>
-                <w:webHidden/>
-              </w:rPr>
-              <w:instrText xml:space="preserve"> PAGEREF _Toc142809602 \h </w:instrText>
-            </w:r>
-            <w:r>
-              <w:rPr>
-                <w:noProof/>
-                <w:webHidden/>
-              </w:rPr>
-            </w:r>
-            <w:r>
-              <w:rPr>
-                <w:noProof/>
-                <w:webHidden/>
-              </w:rPr>
-              <w:fldChar w:fldCharType="separate"/>
-            </w:r>
-            <w:r>
-              <w:rPr>
-                <w:noProof/>
-                <w:webHidden/>
-              </w:rPr>
-              <w:t>10</w:t>
+              <w:t>16</w:t>
             </w:r>
             <w:r>
               <w:rPr>
@@ -3755,7 +3582,7 @@
               <w:lang w:bidi="ar-SA"/>
             </w:rPr>
           </w:pPr>
-          <w:hyperlink w:anchor="_Toc142809603" w:history="1">
+          <w:hyperlink w:anchor="_Toc145964145" w:history="1">
             <w:r>
               <w:rPr>
                 <w:rStyle w:val="Hyperlink"/>
@@ -3796,7 +3623,7 @@
                 <w:noProof/>
                 <w:webHidden/>
               </w:rPr>
-              <w:instrText xml:space="preserve"> PAGEREF _Toc142809603 \h </w:instrText>
+              <w:instrText xml:space="preserve"> PAGEREF _Toc145964145 \h </w:instrText>
             </w:r>
             <w:r>
               <w:rPr>
@@ -3816,7 +3643,7 @@
                 <w:noProof/>
                 <w:webHidden/>
               </w:rPr>
-              <w:t>10</w:t>
+              <w:t>16</w:t>
             </w:r>
             <w:r>
               <w:rPr>
@@ -3840,7 +3667,7 @@
               <w:lang w:bidi="ar-SA"/>
             </w:rPr>
           </w:pPr>
-          <w:hyperlink w:anchor="_Toc142809604" w:history="1">
+          <w:hyperlink w:anchor="_Toc145964146" w:history="1">
             <w:r>
               <w:rPr>
                 <w:rStyle w:val="Hyperlink"/>
@@ -3871,7 +3698,7 @@
                 <w:noProof/>
                 <w:webHidden/>
               </w:rPr>
-              <w:instrText xml:space="preserve"> PAGEREF _Toc142809604 \h </w:instrText>
+              <w:instrText xml:space="preserve"> PAGEREF _Toc145964146 \h </w:instrText>
             </w:r>
             <w:r>
               <w:rPr>
@@ -3891,7 +3718,7 @@
                 <w:noProof/>
                 <w:webHidden/>
               </w:rPr>
-              <w:t>10</w:t>
+              <w:t>17</w:t>
             </w:r>
             <w:r>
               <w:rPr>
@@ -3958,7 +3785,7 @@
           <w:szCs w:val="26"/>
         </w:rPr>
       </w:pPr>
-      <w:bookmarkStart w:id="0" w:name="_Toc142809578"/>
+      <w:bookmarkStart w:id="0" w:name="_Toc145964122"/>
       <w:r>
         <w:rPr>
           <w:rFonts w:ascii="Times New Roman" w:hAnsi="Times New Roman" w:cs="Times New Roman"/>
@@ -4000,7 +3827,7 @@
           <w:szCs w:val="26"/>
         </w:rPr>
       </w:pPr>
-      <w:bookmarkStart w:id="1" w:name="_Toc142809579"/>
+      <w:bookmarkStart w:id="1" w:name="_Toc145964123"/>
       <w:r>
         <w:rPr>
           <w:rFonts w:ascii="Times New Roman" w:hAnsi="Times New Roman" w:cs="Times New Roman"/>
@@ -4236,7 +4063,7 @@
           <w:szCs w:val="26"/>
         </w:rPr>
       </w:pPr>
-      <w:bookmarkStart w:id="2" w:name="_Toc142809580"/>
+      <w:bookmarkStart w:id="2" w:name="_Toc145964124"/>
       <w:r>
         <w:rPr>
           <w:rFonts w:ascii="Times New Roman" w:hAnsi="Times New Roman" w:cs="Times New Roman"/>
@@ -4305,7 +4132,7 @@
           <w:szCs w:val="26"/>
         </w:rPr>
       </w:pPr>
-      <w:bookmarkStart w:id="3" w:name="_Toc142809581"/>
+      <w:bookmarkStart w:id="3" w:name="_Toc145964125"/>
       <w:r>
         <w:rPr>
           <w:rFonts w:ascii="Times New Roman" w:hAnsi="Times New Roman" w:cs="Times New Roman"/>
@@ -4475,7 +4302,7 @@
           <w:szCs w:val="26"/>
         </w:rPr>
       </w:pPr>
-      <w:bookmarkStart w:id="5" w:name="_Toc142809582"/>
+      <w:bookmarkStart w:id="5" w:name="_Toc145964126"/>
       <w:r>
         <w:rPr>
           <w:rFonts w:ascii="Times New Roman" w:hAnsi="Times New Roman" w:cs="Times New Roman"/>
@@ -4544,7 +4371,7 @@
           <w:szCs w:val="26"/>
         </w:rPr>
       </w:pPr>
-      <w:bookmarkStart w:id="6" w:name="_Toc142809583"/>
+      <w:bookmarkStart w:id="6" w:name="_Toc145964127"/>
       <w:r>
         <w:rPr>
           <w:rFonts w:ascii="Times New Roman" w:hAnsi="Times New Roman" w:cs="Times New Roman"/>
@@ -4690,7 +4517,7 @@
           <w:szCs w:val="26"/>
         </w:rPr>
       </w:pPr>
-      <w:bookmarkStart w:id="7" w:name="_Toc142809584"/>
+      <w:bookmarkStart w:id="7" w:name="_Toc145964128"/>
       <w:r>
         <w:rPr>
           <w:rFonts w:ascii="Times New Roman" w:hAnsi="Times New Roman" w:cs="Times New Roman"/>
@@ -4744,7 +4571,7 @@
           <w:szCs w:val="26"/>
         </w:rPr>
       </w:pPr>
-      <w:bookmarkStart w:id="8" w:name="_Toc142809585"/>
+      <w:bookmarkStart w:id="8" w:name="_Toc145964129"/>
       <w:bookmarkEnd w:id="8"/>
     </w:p>
     <w:p>
@@ -4764,7 +4591,7 @@
           <w:szCs w:val="26"/>
         </w:rPr>
       </w:pPr>
-      <w:bookmarkStart w:id="9" w:name="_Toc142809586"/>
+      <w:bookmarkStart w:id="9" w:name="_Toc145964130"/>
       <w:r>
         <w:rPr>
           <w:rFonts w:ascii="Times New Roman" w:hAnsi="Times New Roman" w:cs="Times New Roman"/>
@@ -4805,7 +4632,7 @@
           <w:szCs w:val="26"/>
         </w:rPr>
       </w:pPr>
-      <w:bookmarkStart w:id="10" w:name="_Toc142809587"/>
+      <w:bookmarkStart w:id="10" w:name="_Toc145964131"/>
       <w:r>
         <w:rPr>
           <w:rFonts w:ascii="Times New Roman" w:hAnsi="Times New Roman" w:cs="Times New Roman"/>
@@ -5755,7 +5582,7 @@
           <w:szCs w:val="26"/>
         </w:rPr>
       </w:pPr>
-      <w:bookmarkStart w:id="11" w:name="_Toc142809588"/>
+      <w:bookmarkStart w:id="11" w:name="_Toc145964132"/>
       <w:r>
         <w:rPr>
           <w:rFonts w:ascii="Times New Roman" w:hAnsi="Times New Roman" w:cs="Times New Roman"/>
@@ -5975,7 +5802,7 @@
           <w:szCs w:val="26"/>
         </w:rPr>
       </w:pPr>
-      <w:bookmarkStart w:id="12" w:name="_Toc142809589"/>
+      <w:bookmarkStart w:id="12" w:name="_Toc145964133"/>
       <w:r>
         <w:rPr>
           <w:rFonts w:ascii="Times New Roman" w:hAnsi="Times New Roman" w:cs="Times New Roman"/>
@@ -6556,7 +6383,7 @@
           <w:szCs w:val="26"/>
         </w:rPr>
       </w:pPr>
-      <w:bookmarkStart w:id="15" w:name="_Toc142809590"/>
+      <w:bookmarkStart w:id="15" w:name="_Toc145964134"/>
       <w:bookmarkEnd w:id="14"/>
       <w:r>
         <w:rPr>
@@ -7116,7 +6943,7 @@
           <w:szCs w:val="26"/>
         </w:rPr>
       </w:pPr>
-      <w:bookmarkStart w:id="16" w:name="_Toc142809591"/>
+      <w:bookmarkStart w:id="16" w:name="_Toc145964135"/>
       <w:bookmarkEnd w:id="16"/>
     </w:p>
     <w:p>
@@ -7136,7 +6963,7 @@
           <w:szCs w:val="26"/>
         </w:rPr>
       </w:pPr>
-      <w:bookmarkStart w:id="17" w:name="_Toc142809592"/>
+      <w:bookmarkStart w:id="17" w:name="_Toc145964136"/>
       <w:r>
         <w:rPr>
           <w:rFonts w:ascii="Times New Roman" w:hAnsi="Times New Roman" w:cs="Times New Roman"/>
@@ -8647,6 +8474,7 @@
           <w:szCs w:val="26"/>
         </w:rPr>
       </w:pPr>
+      <w:bookmarkStart w:id="18" w:name="_Toc145964137"/>
       <w:r>
         <w:rPr>
           <w:rFonts w:ascii="Times New Roman" w:hAnsi="Times New Roman" w:cs="Times New Roman"/>
@@ -8679,6 +8507,7 @@
         </w:rPr>
         <w:t xml:space="preserve"> selenium</w:t>
       </w:r>
+      <w:bookmarkEnd w:id="18"/>
     </w:p>
     <w:p>
       <w:pPr>
@@ -8697,8 +8526,7 @@
           <w:szCs w:val="26"/>
         </w:rPr>
       </w:pPr>
-      <w:bookmarkStart w:id="18" w:name="_Toc142809597"/>
-      <w:bookmarkEnd w:id="18"/>
+      <w:bookmarkStart w:id="19" w:name="_Toc145964138"/>
       <w:r>
         <w:rPr>
           <w:rFonts w:ascii="Times New Roman" w:hAnsi="Times New Roman" w:cs="Times New Roman"/>
@@ -8707,7 +8535,7 @@
           <w:sz w:val="26"/>
           <w:szCs w:val="26"/>
         </w:rPr>
-        <w:t>Download</w:t>
+        <w:t>Hướng</w:t>
       </w:r>
       <w:r>
         <w:rPr>
@@ -8718,8 +8546,30 @@
           <w:szCs w:val="26"/>
           <w:lang w:val="vi-VN"/>
         </w:rPr>
+        <w:t xml:space="preserve"> dẫn d</w:t>
+      </w:r>
+      <w:r>
+        <w:rPr>
+          <w:rFonts w:ascii="Times New Roman" w:hAnsi="Times New Roman" w:cs="Times New Roman"/>
+          <w:b/>
+          <w:bCs/>
+          <w:sz w:val="26"/>
+          <w:szCs w:val="26"/>
+        </w:rPr>
+        <w:t>ownload</w:t>
+      </w:r>
+      <w:r>
+        <w:rPr>
+          <w:rFonts w:ascii="Times New Roman" w:hAnsi="Times New Roman" w:cs="Times New Roman"/>
+          <w:b/>
+          <w:bCs/>
+          <w:sz w:val="26"/>
+          <w:szCs w:val="26"/>
+          <w:lang w:val="vi-VN"/>
+        </w:rPr>
         <w:t xml:space="preserve"> và cài đặt Selenium IDE</w:t>
       </w:r>
+      <w:bookmarkEnd w:id="19"/>
     </w:p>
     <w:p>
       <w:pPr>
@@ -8729,35 +8579,121 @@
           <w:numId w:val="1"/>
         </w:numPr>
         <w:spacing w:before="120" w:line="312" w:lineRule="auto"/>
-        <w:outlineLvl w:val="1"/>
-        <w:rPr>
-          <w:rFonts w:ascii="Times New Roman" w:hAnsi="Times New Roman" w:cs="Times New Roman"/>
-          <w:b/>
-          <w:bCs/>
-          <w:sz w:val="26"/>
-          <w:szCs w:val="26"/>
-        </w:rPr>
-      </w:pPr>
-      <w:r>
-        <w:rPr>
-          <w:rFonts w:ascii="Times New Roman" w:hAnsi="Times New Roman" w:cs="Times New Roman"/>
-          <w:b/>
-          <w:bCs/>
-          <w:sz w:val="26"/>
-          <w:szCs w:val="26"/>
-        </w:rPr>
-        <w:t>Bước</w:t>
-      </w:r>
-      <w:r>
-        <w:rPr>
-          <w:rFonts w:ascii="Times New Roman" w:hAnsi="Times New Roman" w:cs="Times New Roman"/>
-          <w:b/>
-          <w:bCs/>
-          <w:sz w:val="26"/>
-          <w:szCs w:val="26"/>
-          <w:lang w:val="vi-VN"/>
-        </w:rPr>
-        <w:t xml:space="preserve"> 1: Tải xuống Selenium IDE</w:t>
+        <w:rPr>
+          <w:rFonts w:ascii="Times New Roman" w:hAnsi="Times New Roman" w:cs="Times New Roman"/>
+          <w:sz w:val="26"/>
+          <w:szCs w:val="26"/>
+        </w:rPr>
+      </w:pPr>
+      <w:r>
+        <w:rPr>
+          <w:rFonts w:ascii="Times New Roman" w:hAnsi="Times New Roman" w:cs="Times New Roman"/>
+          <w:sz w:val="26"/>
+          <w:szCs w:val="26"/>
+          <w:lang w:val="vi-VN"/>
+        </w:rPr>
+        <w:t xml:space="preserve">Mở trình duyệt và nhập URL </w:t>
+      </w:r>
+      <w:r>
+        <w:rPr>
+          <w:rFonts w:ascii="Times New Roman" w:hAnsi="Times New Roman" w:cs="Times New Roman"/>
+          <w:sz w:val="26"/>
+          <w:szCs w:val="26"/>
+          <w:lang w:val="vi-VN"/>
+        </w:rPr>
+        <w:t>“</w:t>
+      </w:r>
+      <w:bookmarkStart w:id="20" w:name="OLE_LINK4"/>
+      <w:r>
+        <w:rPr>
+          <w:rFonts w:ascii="Times New Roman" w:hAnsi="Times New Roman" w:cs="Times New Roman"/>
+          <w:sz w:val="26"/>
+          <w:szCs w:val="26"/>
+          <w:lang w:val="vi-VN"/>
+        </w:rPr>
+        <w:fldChar w:fldCharType="begin"/>
+      </w:r>
+      <w:r>
+        <w:rPr>
+          <w:rFonts w:ascii="Times New Roman" w:hAnsi="Times New Roman" w:cs="Times New Roman"/>
+          <w:sz w:val="26"/>
+          <w:szCs w:val="26"/>
+          <w:lang w:val="vi-VN"/>
+        </w:rPr>
+        <w:instrText>HYPERLINK "</w:instrText>
+      </w:r>
+      <w:r>
+        <w:rPr>
+          <w:rFonts w:ascii="Times New Roman" w:hAnsi="Times New Roman" w:cs="Times New Roman"/>
+          <w:sz w:val="26"/>
+          <w:szCs w:val="26"/>
+          <w:lang w:val="vi-VN"/>
+        </w:rPr>
+        <w:instrText>http://seleniumhq.org/</w:instrText>
+      </w:r>
+      <w:r>
+        <w:rPr>
+          <w:rFonts w:ascii="Times New Roman" w:hAnsi="Times New Roman" w:cs="Times New Roman"/>
+          <w:sz w:val="26"/>
+          <w:szCs w:val="26"/>
+          <w:lang w:val="vi-VN"/>
+        </w:rPr>
+        <w:instrText>"</w:instrText>
+      </w:r>
+      <w:r>
+        <w:rPr>
+          <w:rFonts w:ascii="Times New Roman" w:hAnsi="Times New Roman" w:cs="Times New Roman"/>
+          <w:sz w:val="26"/>
+          <w:szCs w:val="26"/>
+          <w:lang w:val="vi-VN"/>
+        </w:rPr>
+      </w:r>
+      <w:r>
+        <w:rPr>
+          <w:rFonts w:ascii="Times New Roman" w:hAnsi="Times New Roman" w:cs="Times New Roman"/>
+          <w:sz w:val="26"/>
+          <w:szCs w:val="26"/>
+          <w:lang w:val="vi-VN"/>
+        </w:rPr>
+        <w:fldChar w:fldCharType="separate"/>
+      </w:r>
+      <w:r>
+        <w:rPr>
+          <w:rStyle w:val="Hyperlink"/>
+          <w:rFonts w:ascii="Times New Roman" w:hAnsi="Times New Roman" w:cs="Times New Roman"/>
+          <w:sz w:val="26"/>
+          <w:szCs w:val="26"/>
+          <w:lang w:val="vi-VN"/>
+        </w:rPr>
+        <w:t>http://seleniumhq.org/</w:t>
+      </w:r>
+      <w:bookmarkEnd w:id="20"/>
+      <w:r>
+        <w:rPr>
+          <w:rFonts w:ascii="Times New Roman" w:hAnsi="Times New Roman" w:cs="Times New Roman"/>
+          <w:sz w:val="26"/>
+          <w:szCs w:val="26"/>
+          <w:lang w:val="vi-VN"/>
+        </w:rPr>
+        <w:fldChar w:fldCharType="end"/>
+      </w:r>
+      <w:r>
+        <w:rPr>
+          <w:rFonts w:ascii="Times New Roman" w:hAnsi="Times New Roman" w:cs="Times New Roman"/>
+          <w:sz w:val="26"/>
+          <w:szCs w:val="26"/>
+          <w:lang w:val="vi-VN"/>
+        </w:rPr>
+        <w:t>”</w:t>
+      </w:r>
+      <w:r>
+        <w:rPr>
+          <w:rFonts w:ascii="Times New Roman" w:hAnsi="Times New Roman" w:cs="Times New Roman"/>
+          <w:sz w:val="26"/>
+          <w:szCs w:val="26"/>
+          <w:lang w:val="vi-VN"/>
+        </w:rPr>
+        <w:t>.</w:t>
       </w:r>
     </w:p>
     <w:p>
@@ -8768,7 +8704,456 @@
           <w:numId w:val="1"/>
         </w:numPr>
         <w:spacing w:before="120" w:line="312" w:lineRule="auto"/>
-        <w:outlineLvl w:val="1"/>
+        <w:rPr>
+          <w:rFonts w:ascii="Times New Roman" w:hAnsi="Times New Roman" w:cs="Times New Roman"/>
+          <w:b/>
+          <w:bCs/>
+          <w:sz w:val="26"/>
+          <w:szCs w:val="26"/>
+        </w:rPr>
+      </w:pPr>
+      <w:r>
+        <w:rPr>
+          <w:rFonts w:ascii="Times New Roman" w:hAnsi="Times New Roman" w:cs="Times New Roman"/>
+          <w:sz w:val="26"/>
+          <w:szCs w:val="26"/>
+          <w:lang w:val="vi-VN"/>
+        </w:rPr>
+        <w:t>Click vào button “Download”</w:t>
+      </w:r>
+      <w:r>
+        <w:rPr>
+          <w:rFonts w:ascii="Times New Roman" w:hAnsi="Times New Roman" w:cs="Times New Roman"/>
+          <w:sz w:val="26"/>
+          <w:szCs w:val="26"/>
+          <w:lang w:val="vi-VN"/>
+        </w:rPr>
+        <w:t>.</w:t>
+      </w:r>
+    </w:p>
+    <w:p>
+      <w:pPr>
+        <w:rPr>
+          <w:rFonts w:ascii="Times New Roman" w:hAnsi="Times New Roman" w:cs="Times New Roman"/>
+          <w:b/>
+          <w:bCs/>
+          <w:sz w:val="26"/>
+          <w:szCs w:val="26"/>
+        </w:rPr>
+      </w:pPr>
+      <w:r>
+        <w:rPr>
+          <w:rFonts w:ascii="Times New Roman" w:hAnsi="Times New Roman" w:cs="Times New Roman"/>
+          <w:b/>
+          <w:bCs/>
+          <w:noProof/>
+          <w:sz w:val="26"/>
+          <w:szCs w:val="26"/>
+        </w:rPr>
+        <w:lastRenderedPageBreak/>
+        <w:drawing>
+          <wp:inline distT="0" distB="0" distL="0" distR="0" wp14:anchorId="5D3D54FF" wp14:editId="7D5BACFE">
+            <wp:extent cx="5943600" cy="3343275"/>
+            <wp:effectExtent l="0" t="0" r="0" b="9525"/>
+            <wp:docPr id="386515069" name="Picture 1" descr="A screenshot of a computer&#10;&#10;Description automatically generated"/>
+            <wp:cNvGraphicFramePr>
+              <a:graphicFrameLocks xmlns:a="http://schemas.openxmlformats.org/drawingml/2006/main" noChangeAspect="1"/>
+            </wp:cNvGraphicFramePr>
+            <a:graphic xmlns:a="http://schemas.openxmlformats.org/drawingml/2006/main">
+              <a:graphicData uri="http://schemas.openxmlformats.org/drawingml/2006/picture">
+                <pic:pic xmlns:pic="http://schemas.openxmlformats.org/drawingml/2006/picture">
+                  <pic:nvPicPr>
+                    <pic:cNvPr id="386515069" name="Picture 1" descr="A screenshot of a computer&#10;&#10;Description automatically generated"/>
+                    <pic:cNvPicPr/>
+                  </pic:nvPicPr>
+                  <pic:blipFill>
+                    <a:blip r:embed="rId10" cstate="print">
+                      <a:extLst>
+                        <a:ext uri="{28A0092B-C50C-407E-A947-70E740481C1C}">
+                          <a14:useLocalDpi xmlns:a14="http://schemas.microsoft.com/office/drawing/2010/main" val="0"/>
+                        </a:ext>
+                      </a:extLst>
+                    </a:blip>
+                    <a:stretch>
+                      <a:fillRect/>
+                    </a:stretch>
+                  </pic:blipFill>
+                  <pic:spPr>
+                    <a:xfrm>
+                      <a:off x="0" y="0"/>
+                      <a:ext cx="5943600" cy="3343275"/>
+                    </a:xfrm>
+                    <a:prstGeom prst="rect">
+                      <a:avLst/>
+                    </a:prstGeom>
+                  </pic:spPr>
+                </pic:pic>
+              </a:graphicData>
+            </a:graphic>
+          </wp:inline>
+        </w:drawing>
+      </w:r>
+    </w:p>
+    <w:p>
+      <w:pPr>
+        <w:pStyle w:val="ListParagraph"/>
+        <w:numPr>
+          <w:ilvl w:val="2"/>
+          <w:numId w:val="1"/>
+        </w:numPr>
+        <w:spacing w:before="120" w:line="312" w:lineRule="auto"/>
+        <w:rPr>
+          <w:rFonts w:ascii="Times New Roman" w:hAnsi="Times New Roman" w:cs="Times New Roman"/>
+          <w:b/>
+          <w:bCs/>
+          <w:sz w:val="26"/>
+          <w:szCs w:val="26"/>
+        </w:rPr>
+      </w:pPr>
+      <w:r>
+        <w:rPr>
+          <w:rFonts w:ascii="Times New Roman" w:hAnsi="Times New Roman" w:cs="Times New Roman"/>
+          <w:sz w:val="26"/>
+          <w:szCs w:val="26"/>
+        </w:rPr>
+        <w:t>Chọn</w:t>
+      </w:r>
+      <w:r>
+        <w:rPr>
+          <w:rFonts w:ascii="Times New Roman" w:hAnsi="Times New Roman" w:cs="Times New Roman"/>
+          <w:sz w:val="26"/>
+          <w:szCs w:val="26"/>
+          <w:lang w:val="vi-VN"/>
+        </w:rPr>
+        <w:t xml:space="preserve"> “Chrome” để thêm extensions Selenium IDE vào trình duyệt.</w:t>
+      </w:r>
+    </w:p>
+    <w:p>
+      <w:pPr>
+        <w:rPr>
+          <w:rFonts w:ascii="Times New Roman" w:hAnsi="Times New Roman" w:cs="Times New Roman"/>
+          <w:b/>
+          <w:bCs/>
+          <w:sz w:val="26"/>
+          <w:szCs w:val="26"/>
+        </w:rPr>
+      </w:pPr>
+      <w:r>
+        <w:rPr>
+          <w:rFonts w:ascii="Times New Roman" w:hAnsi="Times New Roman" w:cs="Times New Roman"/>
+          <w:b/>
+          <w:bCs/>
+          <w:noProof/>
+          <w:sz w:val="26"/>
+          <w:szCs w:val="26"/>
+        </w:rPr>
+        <w:drawing>
+          <wp:inline distT="0" distB="0" distL="0" distR="0" wp14:anchorId="4E4E821D" wp14:editId="48289BF9">
+            <wp:extent cx="5943600" cy="3343275"/>
+            <wp:effectExtent l="0" t="0" r="0" b="9525"/>
+            <wp:docPr id="171712238" name="Picture 2" descr="A screenshot of a computer&#10;&#10;Description automatically generated"/>
+            <wp:cNvGraphicFramePr>
+              <a:graphicFrameLocks xmlns:a="http://schemas.openxmlformats.org/drawingml/2006/main" noChangeAspect="1"/>
+            </wp:cNvGraphicFramePr>
+            <a:graphic xmlns:a="http://schemas.openxmlformats.org/drawingml/2006/main">
+              <a:graphicData uri="http://schemas.openxmlformats.org/drawingml/2006/picture">
+                <pic:pic xmlns:pic="http://schemas.openxmlformats.org/drawingml/2006/picture">
+                  <pic:nvPicPr>
+                    <pic:cNvPr id="171712238" name="Picture 2" descr="A screenshot of a computer&#10;&#10;Description automatically generated"/>
+                    <pic:cNvPicPr/>
+                  </pic:nvPicPr>
+                  <pic:blipFill>
+                    <a:blip r:embed="rId11" cstate="print">
+                      <a:extLst>
+                        <a:ext uri="{28A0092B-C50C-407E-A947-70E740481C1C}">
+                          <a14:useLocalDpi xmlns:a14="http://schemas.microsoft.com/office/drawing/2010/main" val="0"/>
+                        </a:ext>
+                      </a:extLst>
+                    </a:blip>
+                    <a:stretch>
+                      <a:fillRect/>
+                    </a:stretch>
+                  </pic:blipFill>
+                  <pic:spPr>
+                    <a:xfrm>
+                      <a:off x="0" y="0"/>
+                      <a:ext cx="5943600" cy="3343275"/>
+                    </a:xfrm>
+                    <a:prstGeom prst="rect">
+                      <a:avLst/>
+                    </a:prstGeom>
+                  </pic:spPr>
+                </pic:pic>
+              </a:graphicData>
+            </a:graphic>
+          </wp:inline>
+        </w:drawing>
+      </w:r>
+    </w:p>
+    <w:p>
+      <w:pPr>
+        <w:rPr>
+          <w:rFonts w:ascii="Times New Roman" w:hAnsi="Times New Roman" w:cs="Times New Roman"/>
+          <w:b/>
+          <w:bCs/>
+          <w:sz w:val="26"/>
+          <w:szCs w:val="26"/>
+        </w:rPr>
+      </w:pPr>
+      <w:r>
+        <w:rPr>
+          <w:rFonts w:ascii="Times New Roman" w:hAnsi="Times New Roman" w:cs="Times New Roman"/>
+          <w:b/>
+          <w:bCs/>
+          <w:noProof/>
+          <w:sz w:val="26"/>
+          <w:szCs w:val="26"/>
+        </w:rPr>
+        <w:lastRenderedPageBreak/>
+        <w:drawing>
+          <wp:inline distT="0" distB="0" distL="0" distR="0" wp14:anchorId="5EF19E98" wp14:editId="5001182D">
+            <wp:extent cx="5943600" cy="3343275"/>
+            <wp:effectExtent l="0" t="0" r="0" b="9525"/>
+            <wp:docPr id="859260767" name="Picture 3" descr="A screenshot of a computer&#10;&#10;Description automatically generated"/>
+            <wp:cNvGraphicFramePr>
+              <a:graphicFrameLocks xmlns:a="http://schemas.openxmlformats.org/drawingml/2006/main" noChangeAspect="1"/>
+            </wp:cNvGraphicFramePr>
+            <a:graphic xmlns:a="http://schemas.openxmlformats.org/drawingml/2006/main">
+              <a:graphicData uri="http://schemas.openxmlformats.org/drawingml/2006/picture">
+                <pic:pic xmlns:pic="http://schemas.openxmlformats.org/drawingml/2006/picture">
+                  <pic:nvPicPr>
+                    <pic:cNvPr id="859260767" name="Picture 3" descr="A screenshot of a computer&#10;&#10;Description automatically generated"/>
+                    <pic:cNvPicPr/>
+                  </pic:nvPicPr>
+                  <pic:blipFill>
+                    <a:blip r:embed="rId12" cstate="print">
+                      <a:extLst>
+                        <a:ext uri="{28A0092B-C50C-407E-A947-70E740481C1C}">
+                          <a14:useLocalDpi xmlns:a14="http://schemas.microsoft.com/office/drawing/2010/main" val="0"/>
+                        </a:ext>
+                      </a:extLst>
+                    </a:blip>
+                    <a:stretch>
+                      <a:fillRect/>
+                    </a:stretch>
+                  </pic:blipFill>
+                  <pic:spPr>
+                    <a:xfrm>
+                      <a:off x="0" y="0"/>
+                      <a:ext cx="5943600" cy="3343275"/>
+                    </a:xfrm>
+                    <a:prstGeom prst="rect">
+                      <a:avLst/>
+                    </a:prstGeom>
+                  </pic:spPr>
+                </pic:pic>
+              </a:graphicData>
+            </a:graphic>
+          </wp:inline>
+        </w:drawing>
+      </w:r>
+    </w:p>
+    <w:p>
+      <w:pPr>
+        <w:pStyle w:val="ListParagraph"/>
+        <w:numPr>
+          <w:ilvl w:val="2"/>
+          <w:numId w:val="1"/>
+        </w:numPr>
+        <w:spacing w:before="120" w:line="312" w:lineRule="auto"/>
+        <w:rPr>
+          <w:rFonts w:ascii="Times New Roman" w:hAnsi="Times New Roman" w:cs="Times New Roman"/>
+          <w:b/>
+          <w:bCs/>
+          <w:sz w:val="26"/>
+          <w:szCs w:val="26"/>
+        </w:rPr>
+      </w:pPr>
+      <w:r>
+        <w:rPr>
+          <w:rFonts w:ascii="Times New Roman" w:hAnsi="Times New Roman" w:cs="Times New Roman"/>
+          <w:sz w:val="26"/>
+          <w:szCs w:val="26"/>
+        </w:rPr>
+        <w:t>Sau</w:t>
+      </w:r>
+      <w:r>
+        <w:rPr>
+          <w:rFonts w:ascii="Times New Roman" w:hAnsi="Times New Roman" w:cs="Times New Roman"/>
+          <w:sz w:val="26"/>
+          <w:szCs w:val="26"/>
+          <w:lang w:val="vi-VN"/>
+        </w:rPr>
+        <w:t xml:space="preserve"> khi cài đặt bạn sẽ thấy nó ở trong extension.</w:t>
+      </w:r>
+    </w:p>
+    <w:p>
+      <w:pPr>
+        <w:rPr>
+          <w:rFonts w:ascii="Times New Roman" w:hAnsi="Times New Roman" w:cs="Times New Roman"/>
+          <w:b/>
+          <w:bCs/>
+          <w:sz w:val="26"/>
+          <w:szCs w:val="26"/>
+        </w:rPr>
+      </w:pPr>
+      <w:r>
+        <w:rPr>
+          <w:rFonts w:ascii="Times New Roman" w:hAnsi="Times New Roman" w:cs="Times New Roman"/>
+          <w:b/>
+          <w:bCs/>
+          <w:noProof/>
+          <w:sz w:val="26"/>
+          <w:szCs w:val="26"/>
+        </w:rPr>
+        <w:drawing>
+          <wp:inline distT="0" distB="0" distL="0" distR="0" wp14:anchorId="35DCEE90" wp14:editId="04692019">
+            <wp:extent cx="5943600" cy="3343275"/>
+            <wp:effectExtent l="0" t="0" r="0" b="9525"/>
+            <wp:docPr id="1828806158" name="Picture 4"/>
+            <wp:cNvGraphicFramePr>
+              <a:graphicFrameLocks xmlns:a="http://schemas.openxmlformats.org/drawingml/2006/main" noChangeAspect="1"/>
+            </wp:cNvGraphicFramePr>
+            <a:graphic xmlns:a="http://schemas.openxmlformats.org/drawingml/2006/main">
+              <a:graphicData uri="http://schemas.openxmlformats.org/drawingml/2006/picture">
+                <pic:pic xmlns:pic="http://schemas.openxmlformats.org/drawingml/2006/picture">
+                  <pic:nvPicPr>
+                    <pic:cNvPr id="1828806158" name="Picture 1828806158"/>
+                    <pic:cNvPicPr/>
+                  </pic:nvPicPr>
+                  <pic:blipFill>
+                    <a:blip r:embed="rId13" cstate="print">
+                      <a:extLst>
+                        <a:ext uri="{28A0092B-C50C-407E-A947-70E740481C1C}">
+                          <a14:useLocalDpi xmlns:a14="http://schemas.microsoft.com/office/drawing/2010/main" val="0"/>
+                        </a:ext>
+                      </a:extLst>
+                    </a:blip>
+                    <a:stretch>
+                      <a:fillRect/>
+                    </a:stretch>
+                  </pic:blipFill>
+                  <pic:spPr>
+                    <a:xfrm>
+                      <a:off x="0" y="0"/>
+                      <a:ext cx="5943600" cy="3343275"/>
+                    </a:xfrm>
+                    <a:prstGeom prst="rect">
+                      <a:avLst/>
+                    </a:prstGeom>
+                  </pic:spPr>
+                </pic:pic>
+              </a:graphicData>
+            </a:graphic>
+          </wp:inline>
+        </w:drawing>
+      </w:r>
+    </w:p>
+    <w:p>
+      <w:pPr>
+        <w:pStyle w:val="ListParagraph"/>
+        <w:numPr>
+          <w:ilvl w:val="2"/>
+          <w:numId w:val="1"/>
+        </w:numPr>
+        <w:spacing w:before="120" w:line="312" w:lineRule="auto"/>
+        <w:rPr>
+          <w:rFonts w:ascii="Times New Roman" w:hAnsi="Times New Roman" w:cs="Times New Roman"/>
+          <w:b/>
+          <w:bCs/>
+          <w:sz w:val="26"/>
+          <w:szCs w:val="26"/>
+        </w:rPr>
+      </w:pPr>
+      <w:r>
+        <w:rPr>
+          <w:rFonts w:ascii="Times New Roman" w:hAnsi="Times New Roman" w:cs="Times New Roman"/>
+          <w:sz w:val="26"/>
+          <w:szCs w:val="26"/>
+        </w:rPr>
+        <w:t>Khi</w:t>
+      </w:r>
+      <w:r>
+        <w:rPr>
+          <w:rFonts w:ascii="Times New Roman" w:hAnsi="Times New Roman" w:cs="Times New Roman"/>
+          <w:sz w:val="26"/>
+          <w:szCs w:val="26"/>
+          <w:lang w:val="vi-VN"/>
+        </w:rPr>
+        <w:t xml:space="preserve"> click vào extension Selenium IDE sẽ xuất hiện màn hình sau:</w:t>
+      </w:r>
+    </w:p>
+    <w:p>
+      <w:pPr>
+        <w:rPr>
+          <w:rFonts w:ascii="Times New Roman" w:hAnsi="Times New Roman" w:cs="Times New Roman"/>
+          <w:b/>
+          <w:bCs/>
+          <w:sz w:val="26"/>
+          <w:szCs w:val="26"/>
+        </w:rPr>
+      </w:pPr>
+      <w:r>
+        <w:rPr>
+          <w:rFonts w:ascii="Times New Roman" w:hAnsi="Times New Roman" w:cs="Times New Roman"/>
+          <w:b/>
+          <w:bCs/>
+          <w:noProof/>
+          <w:sz w:val="26"/>
+          <w:szCs w:val="26"/>
+        </w:rPr>
+        <w:lastRenderedPageBreak/>
+        <w:drawing>
+          <wp:inline distT="0" distB="0" distL="0" distR="0" wp14:anchorId="07AA8ABC" wp14:editId="68FED65F">
+            <wp:extent cx="5943600" cy="3343275"/>
+            <wp:effectExtent l="0" t="0" r="0" b="9525"/>
+            <wp:docPr id="664631127" name="Picture 5" descr="A screenshot of a computer&#10;&#10;Description automatically generated"/>
+            <wp:cNvGraphicFramePr>
+              <a:graphicFrameLocks xmlns:a="http://schemas.openxmlformats.org/drawingml/2006/main" noChangeAspect="1"/>
+            </wp:cNvGraphicFramePr>
+            <a:graphic xmlns:a="http://schemas.openxmlformats.org/drawingml/2006/main">
+              <a:graphicData uri="http://schemas.openxmlformats.org/drawingml/2006/picture">
+                <pic:pic xmlns:pic="http://schemas.openxmlformats.org/drawingml/2006/picture">
+                  <pic:nvPicPr>
+                    <pic:cNvPr id="664631127" name="Picture 5" descr="A screenshot of a computer&#10;&#10;Description automatically generated"/>
+                    <pic:cNvPicPr/>
+                  </pic:nvPicPr>
+                  <pic:blipFill>
+                    <a:blip r:embed="rId14" cstate="print">
+                      <a:extLst>
+                        <a:ext uri="{28A0092B-C50C-407E-A947-70E740481C1C}">
+                          <a14:useLocalDpi xmlns:a14="http://schemas.microsoft.com/office/drawing/2010/main" val="0"/>
+                        </a:ext>
+                      </a:extLst>
+                    </a:blip>
+                    <a:stretch>
+                      <a:fillRect/>
+                    </a:stretch>
+                  </pic:blipFill>
+                  <pic:spPr>
+                    <a:xfrm>
+                      <a:off x="0" y="0"/>
+                      <a:ext cx="5943600" cy="3343275"/>
+                    </a:xfrm>
+                    <a:prstGeom prst="rect">
+                      <a:avLst/>
+                    </a:prstGeom>
+                  </pic:spPr>
+                </pic:pic>
+              </a:graphicData>
+            </a:graphic>
+          </wp:inline>
+        </w:drawing>
+      </w:r>
+    </w:p>
+    <w:p>
+      <w:pPr>
+        <w:pStyle w:val="ListParagraph"/>
+        <w:numPr>
+          <w:ilvl w:val="2"/>
+          <w:numId w:val="1"/>
+        </w:numPr>
+        <w:spacing w:before="120" w:line="312" w:lineRule="auto"/>
         <w:rPr>
           <w:rFonts w:ascii="Times New Roman" w:hAnsi="Times New Roman" w:cs="Times New Roman"/>
           <w:b/>
@@ -8795,6 +9180,7 @@
           <w:szCs w:val="26"/>
         </w:rPr>
       </w:pPr>
+      <w:bookmarkStart w:id="21" w:name="_Toc145964139"/>
       <w:r>
         <w:rPr>
           <w:rFonts w:ascii="Times New Roman" w:hAnsi="Times New Roman" w:cs="Times New Roman"/>
@@ -8804,8 +9190,766 @@
           <w:szCs w:val="26"/>
           <w:lang w:val="vi-VN"/>
         </w:rPr>
-        <w:t>Download và cài đặt Selenium WebDriver</w:t>
-      </w:r>
+        <w:t>Hướng dẫn download và cài đặt Selenium WebDriver</w:t>
+      </w:r>
+      <w:bookmarkEnd w:id="21"/>
+    </w:p>
+    <w:p>
+      <w:pPr>
+        <w:pStyle w:val="ListParagraph"/>
+        <w:numPr>
+          <w:ilvl w:val="2"/>
+          <w:numId w:val="1"/>
+        </w:numPr>
+        <w:spacing w:before="120" w:line="312" w:lineRule="auto"/>
+        <w:rPr>
+          <w:rFonts w:ascii="Times New Roman" w:hAnsi="Times New Roman" w:cs="Times New Roman"/>
+          <w:b/>
+          <w:bCs/>
+          <w:sz w:val="26"/>
+          <w:szCs w:val="26"/>
+        </w:rPr>
+      </w:pPr>
+      <w:r>
+        <w:rPr>
+          <w:rFonts w:ascii="Times New Roman" w:hAnsi="Times New Roman" w:cs="Times New Roman"/>
+          <w:sz w:val="26"/>
+          <w:szCs w:val="26"/>
+        </w:rPr>
+        <w:t>Mở</w:t>
+      </w:r>
+      <w:r>
+        <w:rPr>
+          <w:rFonts w:ascii="Times New Roman" w:hAnsi="Times New Roman" w:cs="Times New Roman"/>
+          <w:sz w:val="26"/>
+          <w:szCs w:val="26"/>
+          <w:lang w:val="vi-VN"/>
+        </w:rPr>
+        <w:t xml:space="preserve"> trình duyệt “Chrome” và </w:t>
+      </w:r>
+      <w:r>
+        <w:rPr>
+          <w:rFonts w:ascii="Times New Roman" w:hAnsi="Times New Roman" w:cs="Times New Roman"/>
+          <w:sz w:val="26"/>
+          <w:szCs w:val="26"/>
+          <w:lang w:val="vi-VN"/>
+        </w:rPr>
+        <w:t xml:space="preserve">nhập URL </w:t>
+      </w:r>
+      <w:r>
+        <w:rPr>
+          <w:rFonts w:ascii="Times New Roman" w:hAnsi="Times New Roman" w:cs="Times New Roman"/>
+          <w:sz w:val="26"/>
+          <w:szCs w:val="26"/>
+          <w:lang w:val="vi-VN"/>
+        </w:rPr>
+        <w:t>“</w:t>
+      </w:r>
+      <w:hyperlink r:id="rId15" w:history="1">
+        <w:r>
+          <w:rPr>
+            <w:rStyle w:val="Hyperlink"/>
+            <w:rFonts w:ascii="Times New Roman" w:hAnsi="Times New Roman" w:cs="Times New Roman"/>
+            <w:sz w:val="26"/>
+            <w:szCs w:val="26"/>
+            <w:lang w:val="vi-VN"/>
+          </w:rPr>
+          <w:t>http://seleniumhq.org/</w:t>
+        </w:r>
+      </w:hyperlink>
+      <w:r>
+        <w:rPr>
+          <w:rFonts w:ascii="Times New Roman" w:hAnsi="Times New Roman" w:cs="Times New Roman"/>
+          <w:sz w:val="26"/>
+          <w:szCs w:val="26"/>
+          <w:lang w:val="vi-VN"/>
+        </w:rPr>
+        <w:t xml:space="preserve"> hoặc “</w:t>
+      </w:r>
+      <w:hyperlink r:id="rId16" w:history="1">
+        <w:r>
+          <w:rPr>
+            <w:rStyle w:val="Hyperlink"/>
+            <w:rFonts w:ascii="Times New Roman" w:hAnsi="Times New Roman" w:cs="Times New Roman"/>
+            <w:sz w:val="26"/>
+            <w:szCs w:val="26"/>
+            <w:lang w:val="vi-VN"/>
+          </w:rPr>
+          <w:t>https://www.selenium.dev/downloads/#bindings</w:t>
+        </w:r>
+      </w:hyperlink>
+      <w:r>
+        <w:rPr>
+          <w:rFonts w:ascii="Times New Roman" w:hAnsi="Times New Roman" w:cs="Times New Roman"/>
+          <w:sz w:val="26"/>
+          <w:szCs w:val="26"/>
+          <w:lang w:val="vi-VN"/>
+        </w:rPr>
+        <w:t>” .</w:t>
+      </w:r>
+    </w:p>
+    <w:p>
+      <w:pPr>
+        <w:pStyle w:val="ListParagraph"/>
+        <w:numPr>
+          <w:ilvl w:val="2"/>
+          <w:numId w:val="1"/>
+        </w:numPr>
+        <w:spacing w:before="120" w:line="312" w:lineRule="auto"/>
+        <w:rPr>
+          <w:rFonts w:ascii="Times New Roman" w:hAnsi="Times New Roman" w:cs="Times New Roman"/>
+          <w:b/>
+          <w:bCs/>
+          <w:sz w:val="26"/>
+          <w:szCs w:val="26"/>
+        </w:rPr>
+      </w:pPr>
+      <w:r>
+        <w:rPr>
+          <w:rFonts w:ascii="Times New Roman" w:hAnsi="Times New Roman" w:cs="Times New Roman"/>
+          <w:sz w:val="26"/>
+          <w:szCs w:val="26"/>
+          <w:lang w:val="vi-VN"/>
+        </w:rPr>
+        <w:t xml:space="preserve">Roll chuột đến </w:t>
+      </w:r>
+      <w:r>
+        <w:rPr>
+          <w:rFonts w:ascii="Times New Roman" w:hAnsi="Times New Roman" w:cs="Times New Roman"/>
+          <w:sz w:val="26"/>
+          <w:szCs w:val="26"/>
+          <w:lang w:val="vi-VN"/>
+        </w:rPr>
+        <w:t>“</w:t>
+      </w:r>
+      <w:r>
+        <w:rPr>
+          <w:rFonts w:ascii="Times New Roman" w:hAnsi="Times New Roman" w:cs="Times New Roman"/>
+          <w:sz w:val="26"/>
+          <w:szCs w:val="26"/>
+          <w:lang w:val="vi-VN"/>
+        </w:rPr>
+        <w:t xml:space="preserve">Selenium Clients and WebDriver Language </w:t>
+      </w:r>
+      <w:r>
+        <w:rPr>
+          <w:rFonts w:ascii="Times New Roman" w:hAnsi="Times New Roman" w:cs="Times New Roman"/>
+          <w:sz w:val="26"/>
+          <w:szCs w:val="26"/>
+          <w:lang w:val="vi-VN"/>
+        </w:rPr>
+        <w:t>Bindings”. Click vào “</w:t>
+      </w:r>
+      <w:hyperlink r:id="rId17" w:history="1">
+        <w:r>
+          <w:rPr>
+            <w:rStyle w:val="Hyperlink"/>
+            <w:rFonts w:ascii="Times New Roman" w:hAnsi="Times New Roman" w:cs="Times New Roman"/>
+            <w:color w:val="FF0000"/>
+            <w:sz w:val="26"/>
+            <w:szCs w:val="26"/>
+            <w:u w:val="none"/>
+            <w:shd w:val="clear" w:color="auto" w:fill="FFFFFF"/>
+          </w:rPr>
+          <w:t>4.12.1 (September 4, 2023)</w:t>
+        </w:r>
+      </w:hyperlink>
+      <w:r>
+        <w:rPr>
+          <w:rFonts w:ascii="Times New Roman" w:hAnsi="Times New Roman" w:cs="Times New Roman"/>
+          <w:sz w:val="26"/>
+          <w:szCs w:val="26"/>
+          <w:lang w:val="vi-VN"/>
+        </w:rPr>
+        <w:t xml:space="preserve">” (Phiên bản có thể sẽ khác). </w:t>
+      </w:r>
+      <w:r>
+        <w:rPr>
+          <w:rFonts w:ascii="Times New Roman" w:hAnsi="Times New Roman" w:cs="Times New Roman"/>
+          <w:sz w:val="26"/>
+          <w:szCs w:val="26"/>
+          <w:lang w:val="vi-VN"/>
+        </w:rPr>
+        <w:t xml:space="preserve">Bạn có thể tải xuống các thư viện máy khách tương ứng với tùy chọn ngôn ngữ của mình. </w:t>
+      </w:r>
+      <w:r>
+        <w:rPr>
+          <w:rFonts w:ascii="Times New Roman" w:hAnsi="Times New Roman" w:cs="Times New Roman"/>
+          <w:sz w:val="26"/>
+          <w:szCs w:val="26"/>
+          <w:lang w:val="vi-VN"/>
+        </w:rPr>
+        <w:t>Ở đây chú</w:t>
+      </w:r>
+      <w:r>
+        <w:rPr>
+          <w:rFonts w:ascii="Times New Roman" w:hAnsi="Times New Roman" w:cs="Times New Roman"/>
+          <w:sz w:val="26"/>
+          <w:szCs w:val="26"/>
+          <w:lang w:val="vi-VN"/>
+        </w:rPr>
+        <w:t>ng ta sẽ làm việc với Java Client Bindings.</w:t>
+      </w:r>
+    </w:p>
+    <w:p>
+      <w:pPr>
+        <w:spacing w:before="120" w:line="312" w:lineRule="auto"/>
+        <w:rPr>
+          <w:rFonts w:ascii="Times New Roman" w:hAnsi="Times New Roman" w:cs="Times New Roman"/>
+          <w:b/>
+          <w:bCs/>
+          <w:sz w:val="26"/>
+          <w:szCs w:val="26"/>
+        </w:rPr>
+      </w:pPr>
+      <w:r>
+        <w:rPr>
+          <w:rFonts w:ascii="Times New Roman" w:hAnsi="Times New Roman" w:cs="Times New Roman"/>
+          <w:b/>
+          <w:bCs/>
+          <w:noProof/>
+          <w:sz w:val="26"/>
+          <w:szCs w:val="26"/>
+        </w:rPr>
+        <w:lastRenderedPageBreak/>
+        <w:drawing>
+          <wp:inline distT="0" distB="0" distL="0" distR="0" wp14:anchorId="1D88090F" wp14:editId="7C6CF008">
+            <wp:extent cx="5943600" cy="3157855"/>
+            <wp:effectExtent l="0" t="0" r="0" b="4445"/>
+            <wp:docPr id="2036328452" name="Picture 8" descr="A screenshot of a computer&#10;&#10;Description automatically generated"/>
+            <wp:cNvGraphicFramePr>
+              <a:graphicFrameLocks xmlns:a="http://schemas.openxmlformats.org/drawingml/2006/main" noChangeAspect="1"/>
+            </wp:cNvGraphicFramePr>
+            <a:graphic xmlns:a="http://schemas.openxmlformats.org/drawingml/2006/main">
+              <a:graphicData uri="http://schemas.openxmlformats.org/drawingml/2006/picture">
+                <pic:pic xmlns:pic="http://schemas.openxmlformats.org/drawingml/2006/picture">
+                  <pic:nvPicPr>
+                    <pic:cNvPr id="2036328452" name="Picture 8" descr="A screenshot of a computer&#10;&#10;Description automatically generated"/>
+                    <pic:cNvPicPr/>
+                  </pic:nvPicPr>
+                  <pic:blipFill>
+                    <a:blip r:embed="rId18" cstate="print">
+                      <a:extLst>
+                        <a:ext uri="{28A0092B-C50C-407E-A947-70E740481C1C}">
+                          <a14:useLocalDpi xmlns:a14="http://schemas.microsoft.com/office/drawing/2010/main" val="0"/>
+                        </a:ext>
+                      </a:extLst>
+                    </a:blip>
+                    <a:stretch>
+                      <a:fillRect/>
+                    </a:stretch>
+                  </pic:blipFill>
+                  <pic:spPr>
+                    <a:xfrm>
+                      <a:off x="0" y="0"/>
+                      <a:ext cx="5943600" cy="3157855"/>
+                    </a:xfrm>
+                    <a:prstGeom prst="rect">
+                      <a:avLst/>
+                    </a:prstGeom>
+                  </pic:spPr>
+                </pic:pic>
+              </a:graphicData>
+            </a:graphic>
+          </wp:inline>
+        </w:drawing>
+      </w:r>
+    </w:p>
+    <w:p>
+      <w:pPr>
+        <w:pStyle w:val="ListParagraph"/>
+        <w:numPr>
+          <w:ilvl w:val="2"/>
+          <w:numId w:val="1"/>
+        </w:numPr>
+        <w:spacing w:before="120" w:line="312" w:lineRule="auto"/>
+        <w:rPr>
+          <w:rFonts w:ascii="Times New Roman" w:hAnsi="Times New Roman" w:cs="Times New Roman"/>
+          <w:sz w:val="26"/>
+          <w:szCs w:val="26"/>
+        </w:rPr>
+      </w:pPr>
+      <w:r>
+        <w:rPr>
+          <w:rFonts w:ascii="Times New Roman" w:hAnsi="Times New Roman" w:cs="Times New Roman"/>
+          <w:sz w:val="26"/>
+          <w:szCs w:val="26"/>
+        </w:rPr>
+        <w:t xml:space="preserve">Tiến hành giải nén, bạn sẽ thấy có các tệp jar, thư mục lib và tệp </w:t>
+      </w:r>
+      <w:r>
+        <w:rPr>
+          <w:rFonts w:ascii="Times New Roman" w:hAnsi="Times New Roman" w:cs="Times New Roman"/>
+          <w:sz w:val="26"/>
+          <w:szCs w:val="26"/>
+        </w:rPr>
+        <w:t>CHANGELOG</w:t>
+      </w:r>
+      <w:r>
+        <w:rPr>
+          <w:rFonts w:ascii="Times New Roman" w:hAnsi="Times New Roman" w:cs="Times New Roman"/>
+          <w:sz w:val="26"/>
+          <w:szCs w:val="26"/>
+          <w:lang w:val="vi-VN"/>
+        </w:rPr>
+        <w:t>.</w:t>
+      </w:r>
+    </w:p>
+    <w:p>
+      <w:pPr>
+        <w:spacing w:before="120" w:line="312" w:lineRule="auto"/>
+        <w:rPr>
+          <w:rFonts w:ascii="Times New Roman" w:hAnsi="Times New Roman" w:cs="Times New Roman"/>
+          <w:sz w:val="26"/>
+          <w:szCs w:val="26"/>
+        </w:rPr>
+      </w:pPr>
+      <w:r>
+        <w:rPr>
+          <w:rFonts w:ascii="Times New Roman" w:hAnsi="Times New Roman" w:cs="Times New Roman"/>
+          <w:noProof/>
+          <w:sz w:val="26"/>
+          <w:szCs w:val="26"/>
+        </w:rPr>
+        <w:drawing>
+          <wp:inline distT="0" distB="0" distL="0" distR="0" wp14:anchorId="44B7A75E" wp14:editId="07D11DB2">
+            <wp:extent cx="5943600" cy="3157855"/>
+            <wp:effectExtent l="0" t="0" r="0" b="4445"/>
+            <wp:docPr id="1000213025" name="Picture 9" descr="A screenshot of a computer&#10;&#10;Description automatically generated"/>
+            <wp:cNvGraphicFramePr>
+              <a:graphicFrameLocks xmlns:a="http://schemas.openxmlformats.org/drawingml/2006/main" noChangeAspect="1"/>
+            </wp:cNvGraphicFramePr>
+            <a:graphic xmlns:a="http://schemas.openxmlformats.org/drawingml/2006/main">
+              <a:graphicData uri="http://schemas.openxmlformats.org/drawingml/2006/picture">
+                <pic:pic xmlns:pic="http://schemas.openxmlformats.org/drawingml/2006/picture">
+                  <pic:nvPicPr>
+                    <pic:cNvPr id="1000213025" name="Picture 9" descr="A screenshot of a computer&#10;&#10;Description automatically generated"/>
+                    <pic:cNvPicPr/>
+                  </pic:nvPicPr>
+                  <pic:blipFill>
+                    <a:blip r:embed="rId19" cstate="print">
+                      <a:extLst>
+                        <a:ext uri="{28A0092B-C50C-407E-A947-70E740481C1C}">
+                          <a14:useLocalDpi xmlns:a14="http://schemas.microsoft.com/office/drawing/2010/main" val="0"/>
+                        </a:ext>
+                      </a:extLst>
+                    </a:blip>
+                    <a:stretch>
+                      <a:fillRect/>
+                    </a:stretch>
+                  </pic:blipFill>
+                  <pic:spPr>
+                    <a:xfrm>
+                      <a:off x="0" y="0"/>
+                      <a:ext cx="5943600" cy="3157855"/>
+                    </a:xfrm>
+                    <a:prstGeom prst="rect">
+                      <a:avLst/>
+                    </a:prstGeom>
+                  </pic:spPr>
+                </pic:pic>
+              </a:graphicData>
+            </a:graphic>
+          </wp:inline>
+        </w:drawing>
+      </w:r>
+    </w:p>
+    <w:p>
+      <w:pPr>
+        <w:pStyle w:val="ListParagraph"/>
+        <w:numPr>
+          <w:ilvl w:val="2"/>
+          <w:numId w:val="1"/>
+        </w:numPr>
+        <w:spacing w:before="120" w:line="312" w:lineRule="auto"/>
+        <w:rPr>
+          <w:rFonts w:ascii="Times New Roman" w:hAnsi="Times New Roman" w:cs="Times New Roman"/>
+          <w:sz w:val="26"/>
+          <w:szCs w:val="26"/>
+        </w:rPr>
+      </w:pPr>
+      <w:r>
+        <w:rPr>
+          <w:rFonts w:ascii="Times New Roman" w:hAnsi="Times New Roman" w:cs="Times New Roman"/>
+          <w:sz w:val="26"/>
+          <w:szCs w:val="26"/>
+        </w:rPr>
+        <w:t>Tiếp theo cần tải xuống driver trình duyệt sẽ giúp bạn khởi tạo trình duyệt</w:t>
+      </w:r>
+      <w:r>
+        <w:rPr>
+          <w:rFonts w:ascii="Times New Roman" w:hAnsi="Times New Roman" w:cs="Times New Roman"/>
+          <w:sz w:val="26"/>
+          <w:szCs w:val="26"/>
+          <w:lang w:val="vi-VN"/>
+        </w:rPr>
+        <w:t xml:space="preserve"> khi chạy chương trình</w:t>
+      </w:r>
+      <w:r>
+        <w:rPr>
+          <w:rFonts w:ascii="Times New Roman" w:hAnsi="Times New Roman" w:cs="Times New Roman"/>
+          <w:sz w:val="26"/>
+          <w:szCs w:val="26"/>
+        </w:rPr>
+        <w:t>.</w:t>
+      </w:r>
+    </w:p>
+    <w:p>
+      <w:pPr>
+        <w:spacing w:before="120" w:line="312" w:lineRule="auto"/>
+        <w:rPr>
+          <w:rFonts w:ascii="Times New Roman" w:hAnsi="Times New Roman" w:cs="Times New Roman"/>
+          <w:sz w:val="26"/>
+          <w:szCs w:val="26"/>
+        </w:rPr>
+      </w:pPr>
+      <w:r>
+        <w:rPr>
+          <w:rFonts w:ascii="Times New Roman" w:hAnsi="Times New Roman" w:cs="Times New Roman"/>
+          <w:noProof/>
+          <w:sz w:val="26"/>
+          <w:szCs w:val="26"/>
+        </w:rPr>
+        <w:lastRenderedPageBreak/>
+        <w:drawing>
+          <wp:inline distT="0" distB="0" distL="0" distR="0" wp14:anchorId="2F907EEB" wp14:editId="2DE6A643">
+            <wp:extent cx="5943600" cy="3343275"/>
+            <wp:effectExtent l="0" t="0" r="0" b="9525"/>
+            <wp:docPr id="578044728" name="Picture 10" descr="A screenshot of a computer&#10;&#10;Description automatically generated"/>
+            <wp:cNvGraphicFramePr>
+              <a:graphicFrameLocks xmlns:a="http://schemas.openxmlformats.org/drawingml/2006/main" noChangeAspect="1"/>
+            </wp:cNvGraphicFramePr>
+            <a:graphic xmlns:a="http://schemas.openxmlformats.org/drawingml/2006/main">
+              <a:graphicData uri="http://schemas.openxmlformats.org/drawingml/2006/picture">
+                <pic:pic xmlns:pic="http://schemas.openxmlformats.org/drawingml/2006/picture">
+                  <pic:nvPicPr>
+                    <pic:cNvPr id="578044728" name="Picture 10" descr="A screenshot of a computer&#10;&#10;Description automatically generated"/>
+                    <pic:cNvPicPr/>
+                  </pic:nvPicPr>
+                  <pic:blipFill>
+                    <a:blip r:embed="rId20" cstate="print">
+                      <a:extLst>
+                        <a:ext uri="{28A0092B-C50C-407E-A947-70E740481C1C}">
+                          <a14:useLocalDpi xmlns:a14="http://schemas.microsoft.com/office/drawing/2010/main" val="0"/>
+                        </a:ext>
+                      </a:extLst>
+                    </a:blip>
+                    <a:stretch>
+                      <a:fillRect/>
+                    </a:stretch>
+                  </pic:blipFill>
+                  <pic:spPr>
+                    <a:xfrm>
+                      <a:off x="0" y="0"/>
+                      <a:ext cx="5943600" cy="3343275"/>
+                    </a:xfrm>
+                    <a:prstGeom prst="rect">
+                      <a:avLst/>
+                    </a:prstGeom>
+                  </pic:spPr>
+                </pic:pic>
+              </a:graphicData>
+            </a:graphic>
+          </wp:inline>
+        </w:drawing>
+      </w:r>
+    </w:p>
+    <w:p>
+      <w:pPr>
+        <w:pStyle w:val="ListParagraph"/>
+        <w:numPr>
+          <w:ilvl w:val="2"/>
+          <w:numId w:val="1"/>
+        </w:numPr>
+        <w:spacing w:before="120" w:line="312" w:lineRule="auto"/>
+        <w:rPr>
+          <w:rFonts w:ascii="Times New Roman" w:hAnsi="Times New Roman" w:cs="Times New Roman"/>
+          <w:sz w:val="26"/>
+          <w:szCs w:val="26"/>
+        </w:rPr>
+      </w:pPr>
+      <w:r>
+        <w:rPr>
+          <w:rFonts w:ascii="Times New Roman" w:hAnsi="Times New Roman" w:cs="Times New Roman"/>
+          <w:sz w:val="26"/>
+          <w:szCs w:val="26"/>
+        </w:rPr>
+        <w:t>Tiến</w:t>
+      </w:r>
+      <w:r>
+        <w:rPr>
+          <w:rFonts w:ascii="Times New Roman" w:hAnsi="Times New Roman" w:cs="Times New Roman"/>
+          <w:sz w:val="26"/>
+          <w:szCs w:val="26"/>
+          <w:lang w:val="vi-VN"/>
+        </w:rPr>
+        <w:t xml:space="preserve"> hành giải nén file .zip vừa tải về. Vậy là chúng ta đã hoàn tất các điều kiện cần.</w:t>
+      </w:r>
+      <w:r>
+        <w:rPr>
+          <w:rFonts w:ascii="Times New Roman" w:hAnsi="Times New Roman" w:cs="Times New Roman"/>
+          <w:sz w:val="26"/>
+          <w:szCs w:val="26"/>
+          <w:lang w:val="vi-VN"/>
+        </w:rPr>
+        <w:t xml:space="preserve"> Để tiếp làm việc với Selenium WebDriver, chúng ta sẽ đến với </w:t>
+      </w:r>
+      <w:r>
+        <w:rPr>
+          <w:rFonts w:ascii="Times New Roman" w:hAnsi="Times New Roman" w:cs="Times New Roman"/>
+          <w:sz w:val="26"/>
+          <w:szCs w:val="26"/>
+          <w:lang w:val="vi-VN"/>
+        </w:rPr>
+        <w:t xml:space="preserve">phần </w:t>
+      </w:r>
+      <w:r>
+        <w:rPr>
+          <w:rFonts w:ascii="Times New Roman" w:hAnsi="Times New Roman" w:cs="Times New Roman"/>
+          <w:color w:val="00B0F0"/>
+          <w:sz w:val="26"/>
+          <w:szCs w:val="26"/>
+          <w:u w:val="single"/>
+          <w:lang w:val="vi-VN"/>
+        </w:rPr>
+        <w:fldChar w:fldCharType="begin"/>
+      </w:r>
+      <w:r>
+        <w:rPr>
+          <w:rFonts w:ascii="Times New Roman" w:hAnsi="Times New Roman" w:cs="Times New Roman"/>
+          <w:color w:val="00B0F0"/>
+          <w:sz w:val="26"/>
+          <w:szCs w:val="26"/>
+          <w:u w:val="single"/>
+          <w:lang w:val="vi-VN"/>
+        </w:rPr>
+        <w:instrText xml:space="preserve"> REF _Ref145962536 \h </w:instrText>
+      </w:r>
+      <w:r>
+        <w:rPr>
+          <w:rFonts w:ascii="Times New Roman" w:hAnsi="Times New Roman" w:cs="Times New Roman"/>
+          <w:color w:val="00B0F0"/>
+          <w:sz w:val="26"/>
+          <w:szCs w:val="26"/>
+          <w:u w:val="single"/>
+          <w:lang w:val="vi-VN"/>
+        </w:rPr>
+        <w:instrText xml:space="preserve"> \* MERGEFORMAT </w:instrText>
+      </w:r>
+      <w:r>
+        <w:rPr>
+          <w:rFonts w:ascii="Times New Roman" w:hAnsi="Times New Roman" w:cs="Times New Roman"/>
+          <w:color w:val="00B0F0"/>
+          <w:sz w:val="26"/>
+          <w:szCs w:val="26"/>
+          <w:u w:val="single"/>
+          <w:lang w:val="vi-VN"/>
+        </w:rPr>
+      </w:r>
+      <w:r>
+        <w:rPr>
+          <w:rFonts w:ascii="Times New Roman" w:hAnsi="Times New Roman" w:cs="Times New Roman"/>
+          <w:color w:val="00B0F0"/>
+          <w:sz w:val="26"/>
+          <w:szCs w:val="26"/>
+          <w:u w:val="single"/>
+          <w:lang w:val="vi-VN"/>
+        </w:rPr>
+        <w:fldChar w:fldCharType="separate"/>
+      </w:r>
+      <w:r>
+        <w:rPr>
+          <w:rFonts w:ascii="Times New Roman" w:hAnsi="Times New Roman" w:cs="Times New Roman"/>
+          <w:color w:val="00B0F0"/>
+          <w:sz w:val="26"/>
+          <w:szCs w:val="26"/>
+          <w:u w:val="single"/>
+          <w:lang w:val="vi-VN"/>
+        </w:rPr>
+        <w:t>D</w:t>
+      </w:r>
+      <w:r>
+        <w:rPr>
+          <w:rFonts w:ascii="Times New Roman" w:hAnsi="Times New Roman" w:cs="Times New Roman"/>
+          <w:color w:val="00B0F0"/>
+          <w:sz w:val="26"/>
+          <w:szCs w:val="26"/>
+          <w:u w:val="single"/>
+          <w:lang w:val="vi-VN"/>
+        </w:rPr>
+        <w:t>e</w:t>
+      </w:r>
+      <w:r>
+        <w:rPr>
+          <w:rFonts w:ascii="Times New Roman" w:hAnsi="Times New Roman" w:cs="Times New Roman"/>
+          <w:color w:val="00B0F0"/>
+          <w:sz w:val="26"/>
+          <w:szCs w:val="26"/>
+          <w:u w:val="single"/>
+          <w:lang w:val="vi-VN"/>
+        </w:rPr>
+        <w:t>mo</w:t>
+      </w:r>
+      <w:r>
+        <w:rPr>
+          <w:rFonts w:ascii="Times New Roman" w:hAnsi="Times New Roman" w:cs="Times New Roman"/>
+          <w:color w:val="00B0F0"/>
+          <w:sz w:val="26"/>
+          <w:szCs w:val="26"/>
+          <w:u w:val="single"/>
+          <w:lang w:val="vi-VN"/>
+        </w:rPr>
+        <w:fldChar w:fldCharType="end"/>
+      </w:r>
+      <w:r>
+        <w:rPr>
+          <w:rFonts w:ascii="Times New Roman" w:hAnsi="Times New Roman" w:cs="Times New Roman"/>
+          <w:sz w:val="26"/>
+          <w:szCs w:val="26"/>
+          <w:lang w:val="vi-VN"/>
+        </w:rPr>
+        <w:t>.</w:t>
+      </w:r>
+      <w:sdt>
+        <w:sdtPr>
+          <w:rPr>
+            <w:rFonts w:ascii="Times New Roman" w:hAnsi="Times New Roman" w:cs="Times New Roman"/>
+            <w:sz w:val="26"/>
+            <w:szCs w:val="26"/>
+            <w:lang w:val="vi-VN"/>
+          </w:rPr>
+          <w:id w:val="-1101802028"/>
+          <w:citation/>
+        </w:sdtPr>
+        <w:sdtContent>
+          <w:r>
+            <w:rPr>
+              <w:rFonts w:ascii="Times New Roman" w:hAnsi="Times New Roman" w:cs="Times New Roman"/>
+              <w:sz w:val="26"/>
+              <w:szCs w:val="26"/>
+              <w:lang w:val="vi-VN"/>
+            </w:rPr>
+            <w:fldChar w:fldCharType="begin"/>
+          </w:r>
+          <w:r>
+            <w:rPr>
+              <w:rFonts w:ascii="Times New Roman" w:hAnsi="Times New Roman" w:cs="Times New Roman"/>
+              <w:sz w:val="26"/>
+              <w:szCs w:val="26"/>
+              <w:lang w:val="vi-VN"/>
+            </w:rPr>
+            <w:instrText xml:space="preserve">CITATION Krishna \l 1066 </w:instrText>
+          </w:r>
+          <w:r>
+            <w:rPr>
+              <w:rFonts w:ascii="Times New Roman" w:hAnsi="Times New Roman" w:cs="Times New Roman"/>
+              <w:sz w:val="26"/>
+              <w:szCs w:val="26"/>
+              <w:lang w:val="vi-VN"/>
+            </w:rPr>
+            <w:fldChar w:fldCharType="separate"/>
+          </w:r>
+          <w:r>
+            <w:rPr>
+              <w:rFonts w:ascii="Times New Roman" w:hAnsi="Times New Roman" w:cs="Times New Roman"/>
+              <w:noProof/>
+              <w:sz w:val="26"/>
+              <w:szCs w:val="26"/>
+              <w:lang w:val="vi-VN"/>
+            </w:rPr>
+            <w:t xml:space="preserve"> </w:t>
+          </w:r>
+          <w:r>
+            <w:rPr>
+              <w:rFonts w:ascii="Times New Roman" w:hAnsi="Times New Roman" w:cs="Times New Roman"/>
+              <w:noProof/>
+              <w:sz w:val="26"/>
+              <w:szCs w:val="26"/>
+              <w:lang w:val="vi-VN"/>
+            </w:rPr>
+            <w:t>[1]</w:t>
+          </w:r>
+          <w:r>
+            <w:rPr>
+              <w:rFonts w:ascii="Times New Roman" w:hAnsi="Times New Roman" w:cs="Times New Roman"/>
+              <w:sz w:val="26"/>
+              <w:szCs w:val="26"/>
+              <w:lang w:val="vi-VN"/>
+            </w:rPr>
+            <w:fldChar w:fldCharType="end"/>
+          </w:r>
+        </w:sdtContent>
+      </w:sdt>
+      <w:sdt>
+        <w:sdtPr>
+          <w:rPr>
+            <w:rFonts w:ascii="Times New Roman" w:hAnsi="Times New Roman" w:cs="Times New Roman"/>
+            <w:sz w:val="26"/>
+            <w:szCs w:val="26"/>
+            <w:lang w:val="vi-VN"/>
+          </w:rPr>
+          <w:id w:val="224260940"/>
+          <w:citation/>
+        </w:sdtPr>
+        <w:sdtContent>
+          <w:r>
+            <w:rPr>
+              <w:rFonts w:ascii="Times New Roman" w:hAnsi="Times New Roman" w:cs="Times New Roman"/>
+              <w:sz w:val="26"/>
+              <w:szCs w:val="26"/>
+              <w:lang w:val="vi-VN"/>
+            </w:rPr>
+            <w:fldChar w:fldCharType="begin"/>
+          </w:r>
+          <w:r>
+            <w:rPr>
+              <w:rFonts w:ascii="Times New Roman" w:hAnsi="Times New Roman" w:cs="Times New Roman"/>
+              <w:sz w:val="26"/>
+              <w:szCs w:val="26"/>
+              <w:lang w:val="vi-VN"/>
+            </w:rPr>
+            <w:instrText xml:space="preserve">CITATION Krishna \l 1066 </w:instrText>
+          </w:r>
+          <w:r>
+            <w:rPr>
+              <w:rFonts w:ascii="Times New Roman" w:hAnsi="Times New Roman" w:cs="Times New Roman"/>
+              <w:sz w:val="26"/>
+              <w:szCs w:val="26"/>
+              <w:lang w:val="vi-VN"/>
+            </w:rPr>
+            <w:fldChar w:fldCharType="separate"/>
+          </w:r>
+          <w:r>
+            <w:rPr>
+              <w:rFonts w:ascii="Times New Roman" w:hAnsi="Times New Roman" w:cs="Times New Roman"/>
+              <w:noProof/>
+              <w:sz w:val="26"/>
+              <w:szCs w:val="26"/>
+              <w:lang w:val="vi-VN"/>
+            </w:rPr>
+            <w:t xml:space="preserve"> </w:t>
+          </w:r>
+          <w:r>
+            <w:rPr>
+              <w:rFonts w:ascii="Times New Roman" w:hAnsi="Times New Roman" w:cs="Times New Roman"/>
+              <w:noProof/>
+              <w:sz w:val="26"/>
+              <w:szCs w:val="26"/>
+              <w:lang w:val="vi-VN"/>
+            </w:rPr>
+            <w:t>[1]</w:t>
+          </w:r>
+          <w:r>
+            <w:rPr>
+              <w:rFonts w:ascii="Times New Roman" w:hAnsi="Times New Roman" w:cs="Times New Roman"/>
+              <w:sz w:val="26"/>
+              <w:szCs w:val="26"/>
+              <w:lang w:val="vi-VN"/>
+            </w:rPr>
+            <w:fldChar w:fldCharType="end"/>
+          </w:r>
+        </w:sdtContent>
+      </w:sdt>
     </w:p>
     <w:p>
       <w:pPr>
@@ -8824,6 +9968,8 @@
           <w:szCs w:val="26"/>
         </w:rPr>
       </w:pPr>
+      <w:bookmarkStart w:id="22" w:name="_Toc145964140"/>
+      <w:bookmarkEnd w:id="22"/>
     </w:p>
     <w:p>
       <w:pPr>
@@ -8842,6 +9988,7 @@
           <w:szCs w:val="26"/>
         </w:rPr>
       </w:pPr>
+      <w:bookmarkStart w:id="23" w:name="_Toc145964141"/>
       <w:r>
         <w:rPr>
           <w:rFonts w:ascii="Times New Roman" w:hAnsi="Times New Roman" w:cs="Times New Roman"/>
@@ -8874,6 +10021,628 @@
         </w:rPr>
         <w:t xml:space="preserve"> selenium</w:t>
       </w:r>
+      <w:bookmarkEnd w:id="23"/>
+    </w:p>
+    <w:p>
+      <w:pPr>
+        <w:pStyle w:val="ListParagraph"/>
+        <w:numPr>
+          <w:ilvl w:val="1"/>
+          <w:numId w:val="1"/>
+        </w:numPr>
+        <w:spacing w:before="120" w:line="312" w:lineRule="auto"/>
+        <w:outlineLvl w:val="0"/>
+        <w:rPr>
+          <w:rFonts w:ascii="Times New Roman" w:hAnsi="Times New Roman" w:cs="Times New Roman"/>
+          <w:b/>
+          <w:bCs/>
+          <w:sz w:val="26"/>
+          <w:szCs w:val="26"/>
+        </w:rPr>
+      </w:pPr>
+      <w:bookmarkStart w:id="24" w:name="_Toc145964142"/>
+      <w:r>
+        <w:rPr>
+          <w:rFonts w:ascii="Times New Roman" w:hAnsi="Times New Roman" w:cs="Times New Roman"/>
+          <w:b/>
+          <w:bCs/>
+          <w:sz w:val="26"/>
+          <w:szCs w:val="26"/>
+          <w:lang w:val="vi-VN"/>
+        </w:rPr>
+        <w:t>Hướng dẫn sử dụng Selenium IDE</w:t>
+      </w:r>
+      <w:bookmarkEnd w:id="24"/>
+    </w:p>
+    <w:p>
+      <w:pPr>
+        <w:pStyle w:val="ListParagraph"/>
+        <w:numPr>
+          <w:ilvl w:val="2"/>
+          <w:numId w:val="1"/>
+        </w:numPr>
+        <w:spacing w:before="120" w:line="312" w:lineRule="auto"/>
+        <w:rPr>
+          <w:rFonts w:ascii="Times New Roman" w:hAnsi="Times New Roman" w:cs="Times New Roman"/>
+          <w:b/>
+          <w:bCs/>
+          <w:sz w:val="26"/>
+          <w:szCs w:val="26"/>
+        </w:rPr>
+      </w:pPr>
+      <w:r>
+        <w:rPr>
+          <w:rFonts w:ascii="Times New Roman" w:hAnsi="Times New Roman" w:cs="Times New Roman"/>
+          <w:sz w:val="26"/>
+          <w:szCs w:val="26"/>
+          <w:lang w:val="vi-VN"/>
+        </w:rPr>
+        <w:t>Giới thiệu chức năng của Selenium IDE</w:t>
+      </w:r>
+    </w:p>
+    <w:p>
+      <w:pPr>
+        <w:rPr>
+          <w:rFonts w:ascii="Times New Roman" w:hAnsi="Times New Roman" w:cs="Times New Roman"/>
+          <w:b/>
+          <w:bCs/>
+          <w:sz w:val="26"/>
+          <w:szCs w:val="26"/>
+          <w:lang w:val="vi-VN"/>
+        </w:rPr>
+      </w:pPr>
+      <w:r>
+        <w:rPr>
+          <w:rFonts w:ascii="Times New Roman" w:hAnsi="Times New Roman" w:cs="Times New Roman"/>
+          <w:b/>
+          <w:bCs/>
+          <w:noProof/>
+          <w:sz w:val="26"/>
+          <w:szCs w:val="26"/>
+          <w:lang w:val="vi-VN"/>
+        </w:rPr>
+        <w:lastRenderedPageBreak/>
+        <w:drawing>
+          <wp:inline distT="0" distB="0" distL="0" distR="0" wp14:anchorId="7F9C3CC1" wp14:editId="32EEEA5F">
+            <wp:extent cx="5943600" cy="4389755"/>
+            <wp:effectExtent l="0" t="0" r="0" b="0"/>
+            <wp:docPr id="657902286" name="Picture 7" descr="A screenshot of a computer&#10;&#10;Description automatically generated"/>
+            <wp:cNvGraphicFramePr>
+              <a:graphicFrameLocks xmlns:a="http://schemas.openxmlformats.org/drawingml/2006/main" noChangeAspect="1"/>
+            </wp:cNvGraphicFramePr>
+            <a:graphic xmlns:a="http://schemas.openxmlformats.org/drawingml/2006/main">
+              <a:graphicData uri="http://schemas.openxmlformats.org/drawingml/2006/picture">
+                <pic:pic xmlns:pic="http://schemas.openxmlformats.org/drawingml/2006/picture">
+                  <pic:nvPicPr>
+                    <pic:cNvPr id="657902286" name="Picture 7" descr="A screenshot of a computer&#10;&#10;Description automatically generated"/>
+                    <pic:cNvPicPr/>
+                  </pic:nvPicPr>
+                  <pic:blipFill>
+                    <a:blip r:embed="rId21">
+                      <a:extLst>
+                        <a:ext uri="{28A0092B-C50C-407E-A947-70E740481C1C}">
+                          <a14:useLocalDpi xmlns:a14="http://schemas.microsoft.com/office/drawing/2010/main" val="0"/>
+                        </a:ext>
+                      </a:extLst>
+                    </a:blip>
+                    <a:stretch>
+                      <a:fillRect/>
+                    </a:stretch>
+                  </pic:blipFill>
+                  <pic:spPr>
+                    <a:xfrm>
+                      <a:off x="0" y="0"/>
+                      <a:ext cx="5943600" cy="4389755"/>
+                    </a:xfrm>
+                    <a:prstGeom prst="rect">
+                      <a:avLst/>
+                    </a:prstGeom>
+                  </pic:spPr>
+                </pic:pic>
+              </a:graphicData>
+            </a:graphic>
+          </wp:inline>
+        </w:drawing>
+      </w:r>
+    </w:p>
+    <w:p>
+      <w:pPr>
+        <w:pStyle w:val="ListParagraph"/>
+        <w:numPr>
+          <w:ilvl w:val="0"/>
+          <w:numId w:val="16"/>
+        </w:numPr>
+        <w:rPr>
+          <w:rFonts w:ascii="Times New Roman" w:hAnsi="Times New Roman" w:cs="Times New Roman"/>
+          <w:sz w:val="26"/>
+          <w:szCs w:val="26"/>
+          <w:lang w:val="vi-VN"/>
+        </w:rPr>
+      </w:pPr>
+      <w:r>
+        <w:rPr>
+          <w:rFonts w:ascii="Times New Roman" w:hAnsi="Times New Roman" w:cs="Times New Roman"/>
+          <w:b/>
+          <w:bCs/>
+          <w:sz w:val="26"/>
+          <w:szCs w:val="26"/>
+          <w:lang w:val="vi-VN"/>
+        </w:rPr>
+        <w:t>Base URL:</w:t>
+      </w:r>
+      <w:r>
+        <w:rPr>
+          <w:rFonts w:ascii="Times New Roman" w:hAnsi="Times New Roman" w:cs="Times New Roman"/>
+          <w:sz w:val="26"/>
+          <w:szCs w:val="26"/>
+          <w:lang w:val="vi-VN"/>
+        </w:rPr>
+        <w:t xml:space="preserve"> </w:t>
+      </w:r>
+    </w:p>
+    <w:p>
+      <w:pPr>
+        <w:pStyle w:val="ListParagraph"/>
+        <w:numPr>
+          <w:ilvl w:val="1"/>
+          <w:numId w:val="16"/>
+        </w:numPr>
+        <w:rPr>
+          <w:rFonts w:ascii="Times New Roman" w:hAnsi="Times New Roman" w:cs="Times New Roman"/>
+          <w:sz w:val="26"/>
+          <w:szCs w:val="26"/>
+          <w:lang w:val="vi-VN"/>
+        </w:rPr>
+      </w:pPr>
+      <w:r>
+        <w:rPr>
+          <w:rFonts w:ascii="Times New Roman" w:hAnsi="Times New Roman" w:cs="Times New Roman"/>
+          <w:sz w:val="26"/>
+          <w:szCs w:val="26"/>
+          <w:lang w:val="vi-VN"/>
+        </w:rPr>
+        <w:t>Đây là nơi lưu trữ đường link của các trang web mà người dùng từng truy cập. Khi người sử dụng chỉ đưa ra lệnh “Open” chung, Base URL Bar sẽ thực hiện chức năng điều hướng tới trang web đã được lưu sẵn trước đó.</w:t>
+      </w:r>
+    </w:p>
+    <w:p>
+      <w:pPr>
+        <w:pStyle w:val="ListParagraph"/>
+        <w:numPr>
+          <w:ilvl w:val="1"/>
+          <w:numId w:val="16"/>
+        </w:numPr>
+        <w:rPr>
+          <w:rFonts w:ascii="Times New Roman" w:hAnsi="Times New Roman" w:cs="Times New Roman"/>
+          <w:sz w:val="26"/>
+          <w:szCs w:val="26"/>
+          <w:lang w:val="vi-VN"/>
+        </w:rPr>
+      </w:pPr>
+      <w:r>
+        <w:rPr>
+          <w:rFonts w:ascii="Times New Roman" w:hAnsi="Times New Roman" w:cs="Times New Roman"/>
+          <w:sz w:val="26"/>
+          <w:szCs w:val="26"/>
+          <w:lang w:val="vi-VN"/>
+        </w:rPr>
+        <w:t>Ngoài ra Base URL Bar đưa ra gợi ý trong quá trình tìm kiếm dựa trên các dữ liệu đường link cũ đã có.</w:t>
+      </w:r>
+    </w:p>
+    <w:p>
+      <w:pPr>
+        <w:pStyle w:val="ListParagraph"/>
+        <w:numPr>
+          <w:ilvl w:val="0"/>
+          <w:numId w:val="16"/>
+        </w:numPr>
+        <w:rPr>
+          <w:rFonts w:ascii="Times New Roman" w:hAnsi="Times New Roman" w:cs="Times New Roman"/>
+          <w:sz w:val="26"/>
+          <w:szCs w:val="26"/>
+          <w:lang w:val="vi-VN"/>
+        </w:rPr>
+      </w:pPr>
+      <w:r>
+        <w:rPr>
+          <w:rFonts w:ascii="Times New Roman" w:hAnsi="Times New Roman" w:cs="Times New Roman"/>
+          <w:b/>
+          <w:bCs/>
+          <w:sz w:val="26"/>
+          <w:szCs w:val="26"/>
+          <w:lang w:val="vi-VN"/>
+        </w:rPr>
+        <w:t>Toolbar:</w:t>
+      </w:r>
+    </w:p>
+    <w:p>
+      <w:pPr>
+        <w:pStyle w:val="ListParagraph"/>
+        <w:numPr>
+          <w:ilvl w:val="1"/>
+          <w:numId w:val="16"/>
+        </w:numPr>
+        <w:rPr>
+          <w:rFonts w:ascii="Times New Roman" w:hAnsi="Times New Roman" w:cs="Times New Roman"/>
+          <w:sz w:val="26"/>
+          <w:szCs w:val="26"/>
+          <w:lang w:val="vi-VN"/>
+        </w:rPr>
+      </w:pPr>
+      <w:r>
+        <w:rPr>
+          <w:rFonts w:ascii="Times New Roman" w:hAnsi="Times New Roman" w:cs="Times New Roman"/>
+          <w:sz w:val="26"/>
+          <w:szCs w:val="26"/>
+          <w:lang w:val="vi-VN"/>
+        </w:rPr>
+        <w:t>Toolbar cho phép chúng ta thực hiện các lệnh ghi đối với test case như: bắt đầu, tạm dừng, bỏ qua, kết hợp,.. và thực thi kịch bản test.</w:t>
+      </w:r>
+    </w:p>
+    <w:p>
+      <w:pPr>
+        <w:pStyle w:val="ListParagraph"/>
+        <w:numPr>
+          <w:ilvl w:val="0"/>
+          <w:numId w:val="16"/>
+        </w:numPr>
+        <w:rPr>
+          <w:rFonts w:ascii="Times New Roman" w:hAnsi="Times New Roman" w:cs="Times New Roman"/>
+          <w:sz w:val="26"/>
+          <w:szCs w:val="26"/>
+          <w:lang w:val="vi-VN"/>
+        </w:rPr>
+      </w:pPr>
+      <w:r>
+        <w:rPr>
+          <w:rFonts w:ascii="Times New Roman" w:hAnsi="Times New Roman" w:cs="Times New Roman"/>
+          <w:b/>
+          <w:bCs/>
+          <w:sz w:val="26"/>
+          <w:szCs w:val="26"/>
+          <w:lang w:val="vi-VN"/>
+        </w:rPr>
+        <w:t>Editor:</w:t>
+      </w:r>
+    </w:p>
+    <w:p>
+      <w:pPr>
+        <w:pStyle w:val="ListParagraph"/>
+        <w:numPr>
+          <w:ilvl w:val="1"/>
+          <w:numId w:val="16"/>
+        </w:numPr>
+        <w:rPr>
+          <w:rFonts w:ascii="Times New Roman" w:hAnsi="Times New Roman" w:cs="Times New Roman"/>
+          <w:sz w:val="26"/>
+          <w:szCs w:val="26"/>
+          <w:lang w:val="vi-VN"/>
+        </w:rPr>
+      </w:pPr>
+      <w:r>
+        <w:rPr>
+          <w:rFonts w:ascii="Times New Roman" w:hAnsi="Times New Roman" w:cs="Times New Roman"/>
+          <w:sz w:val="26"/>
+          <w:szCs w:val="26"/>
+          <w:lang w:val="vi-VN"/>
+        </w:rPr>
+        <w:t>Editor có chức năng thống kê lại theo đúng thứ tự các thao tác mà chúng ta thực hiện. Nhờ vậy, người dùng có thể theo dõi lại quá trình test.</w:t>
+      </w:r>
+    </w:p>
+    <w:p>
+      <w:pPr>
+        <w:pStyle w:val="ListParagraph"/>
+        <w:numPr>
+          <w:ilvl w:val="1"/>
+          <w:numId w:val="16"/>
+        </w:numPr>
+        <w:rPr>
+          <w:rFonts w:ascii="Times New Roman" w:hAnsi="Times New Roman" w:cs="Times New Roman"/>
+          <w:sz w:val="26"/>
+          <w:szCs w:val="26"/>
+          <w:lang w:val="vi-VN"/>
+        </w:rPr>
+      </w:pPr>
+      <w:r>
+        <w:rPr>
+          <w:rFonts w:ascii="Times New Roman" w:hAnsi="Times New Roman" w:cs="Times New Roman"/>
+          <w:sz w:val="26"/>
+          <w:szCs w:val="26"/>
+          <w:lang w:val="vi-VN"/>
+        </w:rPr>
+        <w:t>Có 2 cách để xem bản ghi Editor là: Tableview và Source View. Trong đó, Table View là chế độ mặc định được cài đặt của selenium. Bạn có thể chuyển sang Source View và xem dưới định dạng HTML.</w:t>
+      </w:r>
+    </w:p>
+    <w:p>
+      <w:pPr>
+        <w:pStyle w:val="ListParagraph"/>
+        <w:numPr>
+          <w:ilvl w:val="0"/>
+          <w:numId w:val="16"/>
+        </w:numPr>
+        <w:rPr>
+          <w:rFonts w:ascii="Times New Roman" w:hAnsi="Times New Roman" w:cs="Times New Roman"/>
+          <w:sz w:val="26"/>
+          <w:szCs w:val="26"/>
+          <w:lang w:val="vi-VN"/>
+        </w:rPr>
+      </w:pPr>
+      <w:r>
+        <w:rPr>
+          <w:rFonts w:ascii="Times New Roman" w:hAnsi="Times New Roman" w:cs="Times New Roman"/>
+          <w:b/>
+          <w:bCs/>
+          <w:sz w:val="26"/>
+          <w:szCs w:val="26"/>
+          <w:lang w:val="vi-VN"/>
+        </w:rPr>
+        <w:t>Test case pane:</w:t>
+      </w:r>
+    </w:p>
+    <w:p>
+      <w:pPr>
+        <w:pStyle w:val="ListParagraph"/>
+        <w:numPr>
+          <w:ilvl w:val="1"/>
+          <w:numId w:val="16"/>
+        </w:numPr>
+        <w:rPr>
+          <w:rFonts w:ascii="Times New Roman" w:hAnsi="Times New Roman" w:cs="Times New Roman"/>
+          <w:sz w:val="26"/>
+          <w:szCs w:val="26"/>
+          <w:lang w:val="vi-VN"/>
+        </w:rPr>
+      </w:pPr>
+      <w:r>
+        <w:rPr>
+          <w:rFonts w:ascii="Times New Roman" w:hAnsi="Times New Roman" w:cs="Times New Roman"/>
+          <w:sz w:val="26"/>
+          <w:szCs w:val="26"/>
+          <w:lang w:val="vi-VN"/>
+        </w:rPr>
+        <w:lastRenderedPageBreak/>
+        <w:t>Test case pane là hộp thoại phía bên trái khi người sử dụng mở công cụ kiểm thử tự động mã nguồn mở selenium.</w:t>
+      </w:r>
+    </w:p>
+    <w:p>
+      <w:pPr>
+        <w:pStyle w:val="ListParagraph"/>
+        <w:numPr>
+          <w:ilvl w:val="1"/>
+          <w:numId w:val="16"/>
+        </w:numPr>
+        <w:rPr>
+          <w:rFonts w:ascii="Times New Roman" w:hAnsi="Times New Roman" w:cs="Times New Roman"/>
+          <w:sz w:val="26"/>
+          <w:szCs w:val="26"/>
+          <w:lang w:val="vi-VN"/>
+        </w:rPr>
+      </w:pPr>
+      <w:r>
+        <w:rPr>
+          <w:rFonts w:ascii="Times New Roman" w:hAnsi="Times New Roman" w:cs="Times New Roman"/>
+          <w:sz w:val="26"/>
+          <w:szCs w:val="26"/>
+          <w:lang w:val="vi-VN"/>
+        </w:rPr>
+        <w:t>Test case pane bao gồm tất cả test case được ghi lại bởi IDE. Công cụ có khả năng mở nhiều hơn một test case vào cùng 1 thời điểm ở Test case pane và người dùng có thể dễ dàng trộn giữa các test case.</w:t>
+      </w:r>
+    </w:p>
+    <w:p>
+      <w:pPr>
+        <w:pStyle w:val="ListParagraph"/>
+        <w:numPr>
+          <w:ilvl w:val="1"/>
+          <w:numId w:val="16"/>
+        </w:numPr>
+        <w:rPr>
+          <w:rFonts w:ascii="Times New Roman" w:hAnsi="Times New Roman" w:cs="Times New Roman"/>
+          <w:sz w:val="26"/>
+          <w:szCs w:val="26"/>
+          <w:lang w:val="vi-VN"/>
+        </w:rPr>
+      </w:pPr>
+      <w:r>
+        <w:rPr>
+          <w:rFonts w:ascii="Times New Roman" w:hAnsi="Times New Roman" w:cs="Times New Roman"/>
+          <w:sz w:val="26"/>
+          <w:szCs w:val="26"/>
+          <w:lang w:val="vi-VN"/>
+        </w:rPr>
+        <w:t>Trạng thái thực hiện test case thành công sẽ được liệt kê và thông báo qua các màu sắc xanh hoặc đỏ: Màu đỏ tượng trưng cho việc chạy không thành công, màu xanh tượng trưng cho việc chạy test case thành công.</w:t>
+      </w:r>
+    </w:p>
+    <w:p>
+      <w:pPr>
+        <w:pStyle w:val="ListParagraph"/>
+        <w:numPr>
+          <w:ilvl w:val="1"/>
+          <w:numId w:val="16"/>
+        </w:numPr>
+        <w:rPr>
+          <w:rFonts w:ascii="Times New Roman" w:hAnsi="Times New Roman" w:cs="Times New Roman"/>
+          <w:sz w:val="26"/>
+          <w:szCs w:val="26"/>
+          <w:lang w:val="vi-VN"/>
+        </w:rPr>
+      </w:pPr>
+      <w:r>
+        <w:rPr>
+          <w:rFonts w:ascii="Times New Roman" w:hAnsi="Times New Roman" w:cs="Times New Roman"/>
+          <w:sz w:val="26"/>
+          <w:szCs w:val="26"/>
+          <w:lang w:val="vi-VN"/>
+        </w:rPr>
+        <w:t>Nó cũng thống kê số lượng test case được thực thi với số lượng các test case thất bại.</w:t>
+      </w:r>
+    </w:p>
+    <w:p>
+      <w:pPr>
+        <w:pStyle w:val="ListParagraph"/>
+        <w:numPr>
+          <w:ilvl w:val="0"/>
+          <w:numId w:val="16"/>
+        </w:numPr>
+        <w:rPr>
+          <w:rFonts w:ascii="Times New Roman" w:hAnsi="Times New Roman" w:cs="Times New Roman"/>
+          <w:sz w:val="26"/>
+          <w:szCs w:val="26"/>
+          <w:lang w:val="vi-VN"/>
+        </w:rPr>
+      </w:pPr>
+      <w:r>
+        <w:rPr>
+          <w:rFonts w:ascii="Times New Roman" w:hAnsi="Times New Roman" w:cs="Times New Roman"/>
+          <w:b/>
+          <w:bCs/>
+          <w:sz w:val="26"/>
+          <w:szCs w:val="26"/>
+          <w:lang w:val="vi-VN"/>
+        </w:rPr>
+        <w:t>Log Pane:</w:t>
+      </w:r>
+    </w:p>
+    <w:p>
+      <w:pPr>
+        <w:pStyle w:val="ListParagraph"/>
+        <w:numPr>
+          <w:ilvl w:val="1"/>
+          <w:numId w:val="16"/>
+        </w:numPr>
+        <w:rPr>
+          <w:rFonts w:ascii="Times New Roman" w:hAnsi="Times New Roman" w:cs="Times New Roman"/>
+          <w:sz w:val="26"/>
+          <w:szCs w:val="26"/>
+          <w:lang w:val="vi-VN"/>
+        </w:rPr>
+      </w:pPr>
+      <w:r>
+        <w:rPr>
+          <w:rFonts w:ascii="Times New Roman" w:hAnsi="Times New Roman" w:cs="Times New Roman"/>
+          <w:sz w:val="26"/>
+          <w:szCs w:val="26"/>
+          <w:lang w:val="vi-VN"/>
+        </w:rPr>
+        <w:t>Người sử dụng có thể theo dõi thông tin các lệnh test đang thực hiện một cách cụ thể trong Log Pane.</w:t>
+      </w:r>
+    </w:p>
+    <w:p>
+      <w:pPr>
+        <w:pStyle w:val="ListParagraph"/>
+        <w:numPr>
+          <w:ilvl w:val="1"/>
+          <w:numId w:val="16"/>
+        </w:numPr>
+        <w:rPr>
+          <w:rFonts w:ascii="Times New Roman" w:hAnsi="Times New Roman" w:cs="Times New Roman"/>
+          <w:sz w:val="26"/>
+          <w:szCs w:val="26"/>
+          <w:lang w:val="vi-VN"/>
+        </w:rPr>
+      </w:pPr>
+      <w:r>
+        <w:rPr>
+          <w:rFonts w:ascii="Times New Roman" w:hAnsi="Times New Roman" w:cs="Times New Roman"/>
+          <w:sz w:val="26"/>
+          <w:szCs w:val="26"/>
+          <w:lang w:val="vi-VN"/>
+        </w:rPr>
+        <w:t>Log Pane còn cho phép chúng ta xử lý và gỡ bỏ các lỗi kịp thời nếu xuất hiện thông báo Error hoặc Warn. Do đó, message log cho phép user có thể debug – gỡ lỗi – các vấn đề trong trường hợp thực thi test case thất bại.</w:t>
+      </w:r>
+    </w:p>
+    <w:p>
+      <w:pPr>
+        <w:pStyle w:val="ListParagraph"/>
+        <w:numPr>
+          <w:ilvl w:val="0"/>
+          <w:numId w:val="16"/>
+        </w:numPr>
+        <w:rPr>
+          <w:rFonts w:ascii="Times New Roman" w:hAnsi="Times New Roman" w:cs="Times New Roman"/>
+          <w:sz w:val="26"/>
+          <w:szCs w:val="26"/>
+          <w:lang w:val="vi-VN"/>
+        </w:rPr>
+      </w:pPr>
+      <w:r>
+        <w:rPr>
+          <w:rFonts w:ascii="Times New Roman" w:hAnsi="Times New Roman" w:cs="Times New Roman"/>
+          <w:b/>
+          <w:bCs/>
+          <w:sz w:val="26"/>
+          <w:szCs w:val="26"/>
+          <w:lang w:val="vi-VN"/>
+        </w:rPr>
+        <w:t>Reference Pane:</w:t>
+      </w:r>
+    </w:p>
+    <w:p>
+      <w:pPr>
+        <w:pStyle w:val="ListParagraph"/>
+        <w:numPr>
+          <w:ilvl w:val="1"/>
+          <w:numId w:val="16"/>
+        </w:numPr>
+        <w:rPr>
+          <w:rFonts w:ascii="Times New Roman" w:hAnsi="Times New Roman" w:cs="Times New Roman"/>
+          <w:sz w:val="26"/>
+          <w:szCs w:val="26"/>
+          <w:lang w:val="vi-VN"/>
+        </w:rPr>
+      </w:pPr>
+      <w:r>
+        <w:rPr>
+          <w:rFonts w:ascii="Times New Roman" w:hAnsi="Times New Roman" w:cs="Times New Roman"/>
+          <w:sz w:val="26"/>
+          <w:szCs w:val="26"/>
+          <w:lang w:val="vi-VN"/>
+        </w:rPr>
+        <w:t>Reference Pane đưa ra các mô tả ngắn gọn về các lệnh Selenses được chọn hiện tại với các đối số chi tiết của nó.</w:t>
+      </w:r>
+    </w:p>
+    <w:p>
+      <w:pPr>
+        <w:pStyle w:val="ListParagraph"/>
+        <w:numPr>
+          <w:ilvl w:val="1"/>
+          <w:numId w:val="16"/>
+        </w:numPr>
+        <w:rPr>
+          <w:rFonts w:ascii="Times New Roman" w:hAnsi="Times New Roman" w:cs="Times New Roman"/>
+          <w:b/>
+          <w:bCs/>
+          <w:sz w:val="26"/>
+          <w:szCs w:val="26"/>
+        </w:rPr>
+      </w:pPr>
+      <w:r>
+        <w:rPr>
+          <w:rFonts w:ascii="Times New Roman" w:hAnsi="Times New Roman" w:cs="Times New Roman"/>
+          <w:sz w:val="26"/>
+          <w:szCs w:val="26"/>
+          <w:lang w:val="vi-VN"/>
+        </w:rPr>
+        <w:t>Ô nhập liệu để bạn có thể thay đổi/ chỉnh sửa giá trị của “lệnh” sao cho phù hợp.</w:t>
+      </w:r>
+    </w:p>
+    <w:p>
+      <w:pPr>
+        <w:pStyle w:val="ListParagraph"/>
+        <w:numPr>
+          <w:ilvl w:val="1"/>
+          <w:numId w:val="1"/>
+        </w:numPr>
+        <w:spacing w:before="120" w:line="312" w:lineRule="auto"/>
+        <w:outlineLvl w:val="0"/>
+        <w:rPr>
+          <w:rFonts w:ascii="Times New Roman" w:hAnsi="Times New Roman" w:cs="Times New Roman"/>
+          <w:b/>
+          <w:bCs/>
+          <w:sz w:val="26"/>
+          <w:szCs w:val="26"/>
+        </w:rPr>
+      </w:pPr>
+      <w:bookmarkStart w:id="25" w:name="_Toc145964143"/>
+      <w:bookmarkEnd w:id="25"/>
     </w:p>
     <w:p>
       <w:pPr>
@@ -8892,7 +10661,9 @@
           <w:szCs w:val="26"/>
         </w:rPr>
       </w:pPr>
-      <w:bookmarkStart w:id="19" w:name="_Toc142809602"/>
+      <w:bookmarkStart w:id="26" w:name="_Ref145962530"/>
+      <w:bookmarkStart w:id="27" w:name="_Ref145962536"/>
+      <w:bookmarkStart w:id="28" w:name="_Toc145964144"/>
       <w:r>
         <w:rPr>
           <w:rFonts w:ascii="Times New Roman" w:hAnsi="Times New Roman" w:cs="Times New Roman"/>
@@ -8904,7 +10675,9 @@
         </w:rPr>
         <w:t>Demo</w:t>
       </w:r>
-      <w:bookmarkEnd w:id="19"/>
+      <w:bookmarkEnd w:id="26"/>
+      <w:bookmarkEnd w:id="27"/>
+      <w:bookmarkEnd w:id="28"/>
     </w:p>
     <w:p>
       <w:pPr>
@@ -8920,21 +10693,26 @@
     <w:p>
       <w:pPr>
         <w:pStyle w:val="Heading1"/>
+        <w:jc w:val="center"/>
         <w:rPr>
           <w:rFonts w:ascii="Times New Roman" w:hAnsi="Times New Roman" w:cs="Times New Roman"/>
           <w:b/>
           <w:bCs/>
-          <w:sz w:val="26"/>
-          <w:szCs w:val="26"/>
-          <w:lang w:val="vi-VN"/>
-        </w:rPr>
-      </w:pPr>
-      <w:bookmarkStart w:id="20" w:name="_Toc142809603"/>
+          <w:color w:val="auto"/>
+          <w:sz w:val="26"/>
+          <w:szCs w:val="26"/>
+          <w:lang w:val="vi-VN"/>
+        </w:rPr>
+      </w:pPr>
+      <w:bookmarkStart w:id="29" w:name="_Danh_mục_tài"/>
+      <w:bookmarkStart w:id="30" w:name="_Toc145964145"/>
+      <w:bookmarkEnd w:id="29"/>
       <w:r>
         <w:rPr>
           <w:rFonts w:ascii="Times New Roman" w:hAnsi="Times New Roman" w:cs="Times New Roman"/>
           <w:b/>
           <w:bCs/>
+          <w:color w:val="auto"/>
           <w:sz w:val="26"/>
           <w:szCs w:val="26"/>
         </w:rPr>
@@ -8945,6 +10723,7 @@
           <w:rFonts w:ascii="Times New Roman" w:hAnsi="Times New Roman" w:cs="Times New Roman"/>
           <w:b/>
           <w:bCs/>
+          <w:color w:val="auto"/>
           <w:sz w:val="26"/>
           <w:szCs w:val="26"/>
           <w:lang w:val="vi-VN"/>
@@ -8956,16 +10735,15 @@
           <w:rFonts w:ascii="Times New Roman" w:hAnsi="Times New Roman" w:cs="Times New Roman"/>
           <w:b/>
           <w:bCs/>
+          <w:color w:val="auto"/>
           <w:sz w:val="26"/>
           <w:szCs w:val="26"/>
           <w:lang w:val="vi-VN"/>
         </w:rPr>
         <w:t>khảo</w:t>
       </w:r>
-      <w:bookmarkEnd w:id="20"/>
-    </w:p>
-    <w:p>
-      <w:pPr>
+      <w:bookmarkEnd w:id="30"/>
+      <w:r>
         <w:rPr>
           <w:rFonts w:ascii="Times New Roman" w:hAnsi="Times New Roman" w:cs="Times New Roman"/>
           <w:b/>
@@ -8974,7 +10752,8 @@
           <w:szCs w:val="26"/>
           <w:lang w:val="vi-VN"/>
         </w:rPr>
-      </w:pPr>
+        <w:fldChar w:fldCharType="begin"/>
+      </w:r>
       <w:r>
         <w:rPr>
           <w:rFonts w:ascii="Times New Roman" w:hAnsi="Times New Roman" w:cs="Times New Roman"/>
@@ -8984,25 +10763,9 @@
           <w:szCs w:val="26"/>
           <w:lang w:val="vi-VN"/>
         </w:rPr>
-        <w:br/>
-      </w:r>
-      <w:hyperlink r:id="rId10" w:history="1">
-        <w:r>
-          <w:rPr>
-            <w:rStyle w:val="Hyperlink"/>
-            <w:rFonts w:ascii="Times New Roman" w:hAnsi="Times New Roman" w:cs="Times New Roman"/>
-            <w:b/>
-            <w:bCs/>
-            <w:sz w:val="26"/>
-            <w:szCs w:val="26"/>
-            <w:lang w:val="vi-VN"/>
-          </w:rPr>
-          <w:t>https://viblo.asia/p/selenium-testing-phan-1-6J3ZgE7x5mB</w:t>
-        </w:r>
-      </w:hyperlink>
-    </w:p>
-    <w:p>
-      <w:pPr>
+        <w:instrText xml:space="preserve"> BIBLIOGRAPHY  \l 1066 </w:instrText>
+      </w:r>
+      <w:r>
         <w:rPr>
           <w:rFonts w:ascii="Times New Roman" w:hAnsi="Times New Roman" w:cs="Times New Roman"/>
           <w:b/>
@@ -9011,21 +10774,278 @@
           <w:szCs w:val="26"/>
           <w:lang w:val="vi-VN"/>
         </w:rPr>
-      </w:pPr>
-      <w:hyperlink r:id="rId11" w:history="1">
-        <w:r>
-          <w:rPr>
-            <w:rStyle w:val="Hyperlink"/>
-            <w:rFonts w:ascii="Times New Roman" w:hAnsi="Times New Roman" w:cs="Times New Roman"/>
-            <w:b/>
-            <w:bCs/>
-            <w:sz w:val="26"/>
-            <w:szCs w:val="26"/>
-            <w:lang w:val="vi-VN"/>
-          </w:rPr>
-          <w:t>https://www.selenium.dev/documentation/legacy/selenium_1/</w:t>
-        </w:r>
-      </w:hyperlink>
+        <w:fldChar w:fldCharType="separate"/>
+      </w:r>
+    </w:p>
+    <w:tbl>
+      <w:tblPr>
+        <w:tblW w:w="5000" w:type="pct"/>
+        <w:tblCellSpacing w:w="15" w:type="dxa"/>
+        <w:tblCellMar>
+          <w:top w:w="15" w:type="dxa"/>
+          <w:left w:w="15" w:type="dxa"/>
+          <w:bottom w:w="15" w:type="dxa"/>
+          <w:right w:w="15" w:type="dxa"/>
+        </w:tblCellMar>
+        <w:tblLook w:val="04A0" w:firstRow="1" w:lastRow="0" w:firstColumn="1" w:lastColumn="0" w:noHBand="0" w:noVBand="1"/>
+      </w:tblPr>
+      <w:tblGrid>
+        <w:gridCol w:w="379"/>
+        <w:gridCol w:w="8981"/>
+      </w:tblGrid>
+      <w:tr>
+        <w:trPr>
+          <w:divId w:val="514081655"/>
+          <w:tblCellSpacing w:w="15" w:type="dxa"/>
+        </w:trPr>
+        <w:tc>
+          <w:tcPr>
+            <w:tcW w:w="50" w:type="pct"/>
+            <w:hideMark/>
+          </w:tcPr>
+          <w:p>
+            <w:pPr>
+              <w:pStyle w:val="Bibliography"/>
+              <w:rPr>
+                <w:rFonts w:ascii="Times New Roman" w:hAnsi="Times New Roman" w:cs="Times New Roman"/>
+                <w:noProof/>
+                <w:kern w:val="0"/>
+                <w:sz w:val="26"/>
+                <w:szCs w:val="26"/>
+                <w14:ligatures w14:val="none"/>
+              </w:rPr>
+            </w:pPr>
+            <w:r>
+              <w:rPr>
+                <w:rFonts w:ascii="Times New Roman" w:hAnsi="Times New Roman" w:cs="Times New Roman"/>
+                <w:noProof/>
+                <w:sz w:val="26"/>
+                <w:szCs w:val="26"/>
+              </w:rPr>
+              <w:t xml:space="preserve">[1] </w:t>
+            </w:r>
+          </w:p>
+        </w:tc>
+        <w:tc>
+          <w:tcPr>
+            <w:tcW w:w="0" w:type="auto"/>
+            <w:hideMark/>
+          </w:tcPr>
+          <w:p>
+            <w:pPr>
+              <w:pStyle w:val="Bibliography"/>
+              <w:rPr>
+                <w:rFonts w:ascii="Times New Roman" w:hAnsi="Times New Roman" w:cs="Times New Roman"/>
+                <w:noProof/>
+                <w:sz w:val="26"/>
+                <w:szCs w:val="26"/>
+              </w:rPr>
+            </w:pPr>
+            <w:r>
+              <w:rPr>
+                <w:rFonts w:ascii="Times New Roman" w:hAnsi="Times New Roman" w:cs="Times New Roman"/>
+                <w:noProof/>
+                <w:sz w:val="26"/>
+                <w:szCs w:val="26"/>
+              </w:rPr>
+              <w:t>K. Rungta, "guru99," 08 07 2023. [Online]. Available: https://www.guru99.com/introduction-to-selenium.html.</w:t>
+            </w:r>
+          </w:p>
+        </w:tc>
+      </w:tr>
+      <w:tr>
+        <w:trPr>
+          <w:divId w:val="514081655"/>
+          <w:tblCellSpacing w:w="15" w:type="dxa"/>
+        </w:trPr>
+        <w:tc>
+          <w:tcPr>
+            <w:tcW w:w="50" w:type="pct"/>
+            <w:hideMark/>
+          </w:tcPr>
+          <w:p>
+            <w:pPr>
+              <w:pStyle w:val="Bibliography"/>
+              <w:rPr>
+                <w:rFonts w:ascii="Times New Roman" w:hAnsi="Times New Roman" w:cs="Times New Roman"/>
+                <w:noProof/>
+                <w:sz w:val="26"/>
+                <w:szCs w:val="26"/>
+              </w:rPr>
+            </w:pPr>
+            <w:r>
+              <w:rPr>
+                <w:rFonts w:ascii="Times New Roman" w:hAnsi="Times New Roman" w:cs="Times New Roman"/>
+                <w:noProof/>
+                <w:sz w:val="26"/>
+                <w:szCs w:val="26"/>
+              </w:rPr>
+              <w:t xml:space="preserve">[2] </w:t>
+            </w:r>
+          </w:p>
+        </w:tc>
+        <w:tc>
+          <w:tcPr>
+            <w:tcW w:w="0" w:type="auto"/>
+            <w:hideMark/>
+          </w:tcPr>
+          <w:p>
+            <w:pPr>
+              <w:pStyle w:val="Bibliography"/>
+              <w:rPr>
+                <w:rFonts w:ascii="Times New Roman" w:hAnsi="Times New Roman" w:cs="Times New Roman"/>
+                <w:noProof/>
+                <w:sz w:val="26"/>
+                <w:szCs w:val="26"/>
+              </w:rPr>
+            </w:pPr>
+            <w:r>
+              <w:rPr>
+                <w:rFonts w:ascii="Times New Roman" w:hAnsi="Times New Roman" w:cs="Times New Roman"/>
+                <w:noProof/>
+                <w:sz w:val="26"/>
+                <w:szCs w:val="26"/>
+              </w:rPr>
+              <w:t>Selenium, "Selenium," [Online]. Available: https://www.selenium.dev/documentation/legacy/selenium_1/.</w:t>
+            </w:r>
+          </w:p>
+        </w:tc>
+      </w:tr>
+      <w:tr>
+        <w:trPr>
+          <w:divId w:val="514081655"/>
+          <w:tblCellSpacing w:w="15" w:type="dxa"/>
+        </w:trPr>
+        <w:tc>
+          <w:tcPr>
+            <w:tcW w:w="50" w:type="pct"/>
+            <w:hideMark/>
+          </w:tcPr>
+          <w:p>
+            <w:pPr>
+              <w:pStyle w:val="Bibliography"/>
+              <w:rPr>
+                <w:rFonts w:ascii="Times New Roman" w:hAnsi="Times New Roman" w:cs="Times New Roman"/>
+                <w:noProof/>
+                <w:sz w:val="26"/>
+                <w:szCs w:val="26"/>
+                <w:lang w:val="vi-VN"/>
+              </w:rPr>
+            </w:pPr>
+            <w:r>
+              <w:rPr>
+                <w:rFonts w:ascii="Times New Roman" w:hAnsi="Times New Roman" w:cs="Times New Roman"/>
+                <w:noProof/>
+                <w:sz w:val="26"/>
+                <w:szCs w:val="26"/>
+                <w:lang w:val="vi-VN"/>
+              </w:rPr>
+              <w:t xml:space="preserve">[3] </w:t>
+            </w:r>
+          </w:p>
+        </w:tc>
+        <w:tc>
+          <w:tcPr>
+            <w:tcW w:w="0" w:type="auto"/>
+            <w:hideMark/>
+          </w:tcPr>
+          <w:p>
+            <w:pPr>
+              <w:pStyle w:val="Bibliography"/>
+              <w:rPr>
+                <w:rFonts w:ascii="Times New Roman" w:hAnsi="Times New Roman" w:cs="Times New Roman"/>
+                <w:noProof/>
+                <w:sz w:val="26"/>
+                <w:szCs w:val="26"/>
+                <w:lang w:val="vi-VN"/>
+              </w:rPr>
+            </w:pPr>
+            <w:r>
+              <w:rPr>
+                <w:rFonts w:ascii="Times New Roman" w:hAnsi="Times New Roman" w:cs="Times New Roman"/>
+                <w:noProof/>
+                <w:sz w:val="26"/>
+                <w:szCs w:val="26"/>
+                <w:lang w:val="vi-VN"/>
+              </w:rPr>
+              <w:t>mindmajix, “mindmajix,” 2023. [Trực tuyến]. Available: https://mindmajix.com/selenium/what-is-the-use-of-selenium-remote-control.</w:t>
+            </w:r>
+          </w:p>
+        </w:tc>
+      </w:tr>
+      <w:tr>
+        <w:trPr>
+          <w:divId w:val="514081655"/>
+          <w:tblCellSpacing w:w="15" w:type="dxa"/>
+        </w:trPr>
+        <w:tc>
+          <w:tcPr>
+            <w:tcW w:w="50" w:type="pct"/>
+            <w:hideMark/>
+          </w:tcPr>
+          <w:p>
+            <w:pPr>
+              <w:pStyle w:val="Bibliography"/>
+              <w:rPr>
+                <w:rFonts w:ascii="Times New Roman" w:hAnsi="Times New Roman" w:cs="Times New Roman"/>
+                <w:noProof/>
+                <w:sz w:val="26"/>
+                <w:szCs w:val="26"/>
+                <w:lang w:val="vi-VN"/>
+              </w:rPr>
+            </w:pPr>
+            <w:r>
+              <w:rPr>
+                <w:rFonts w:ascii="Times New Roman" w:hAnsi="Times New Roman" w:cs="Times New Roman"/>
+                <w:noProof/>
+                <w:sz w:val="26"/>
+                <w:szCs w:val="26"/>
+                <w:lang w:val="vi-VN"/>
+              </w:rPr>
+              <w:t xml:space="preserve">[4] </w:t>
+            </w:r>
+          </w:p>
+        </w:tc>
+        <w:tc>
+          <w:tcPr>
+            <w:tcW w:w="0" w:type="auto"/>
+            <w:hideMark/>
+          </w:tcPr>
+          <w:p>
+            <w:pPr>
+              <w:pStyle w:val="Bibliography"/>
+              <w:rPr>
+                <w:rFonts w:ascii="Times New Roman" w:hAnsi="Times New Roman" w:cs="Times New Roman"/>
+                <w:noProof/>
+                <w:sz w:val="26"/>
+                <w:szCs w:val="26"/>
+                <w:lang w:val="vi-VN"/>
+              </w:rPr>
+            </w:pPr>
+            <w:r>
+              <w:rPr>
+                <w:rFonts w:ascii="Times New Roman" w:hAnsi="Times New Roman" w:cs="Times New Roman"/>
+                <w:noProof/>
+                <w:sz w:val="26"/>
+                <w:szCs w:val="26"/>
+                <w:lang w:val="vi-VN"/>
+              </w:rPr>
+              <w:t>K. Rungta, “guru99,” 09 09 2023. [Trực tuyến]. Available: https://www.guru99.com/introduction-to-selenium.html.</w:t>
+            </w:r>
+          </w:p>
+        </w:tc>
+      </w:tr>
+    </w:tbl>
+    <w:p>
+      <w:pPr>
+        <w:divId w:val="514081655"/>
+        <w:rPr>
+          <w:rFonts w:ascii="Times New Roman" w:eastAsia="Times New Roman" w:hAnsi="Times New Roman" w:cs="Times New Roman"/>
+          <w:noProof/>
+          <w:sz w:val="26"/>
+          <w:szCs w:val="26"/>
+        </w:rPr>
+      </w:pPr>
     </w:p>
     <w:p>
       <w:pPr>
@@ -9038,23 +11058,7 @@
           <w:lang w:val="vi-VN"/>
         </w:rPr>
       </w:pPr>
-      <w:hyperlink r:id="rId12" w:history="1">
-        <w:r>
-          <w:rPr>
-            <w:rStyle w:val="Hyperlink"/>
-            <w:rFonts w:ascii="Times New Roman" w:hAnsi="Times New Roman" w:cs="Times New Roman"/>
-            <w:b/>
-            <w:bCs/>
-            <w:sz w:val="26"/>
-            <w:szCs w:val="26"/>
-            <w:lang w:val="vi-VN"/>
-          </w:rPr>
-          <w:t>https://mindmajix.com/selenium/what-is-the-use-of-selenium-remote-control</w:t>
-        </w:r>
-      </w:hyperlink>
-    </w:p>
-    <w:p>
-      <w:pPr>
+      <w:r>
         <w:rPr>
           <w:rFonts w:ascii="Times New Roman" w:hAnsi="Times New Roman" w:cs="Times New Roman"/>
           <w:b/>
@@ -9063,24 +11067,13 @@
           <w:szCs w:val="26"/>
           <w:lang w:val="vi-VN"/>
         </w:rPr>
-      </w:pPr>
-      <w:hyperlink r:id="rId13" w:history="1">
-        <w:r>
-          <w:rPr>
-            <w:rStyle w:val="Hyperlink"/>
-            <w:rFonts w:ascii="Times New Roman" w:hAnsi="Times New Roman" w:cs="Times New Roman"/>
-            <w:b/>
-            <w:bCs/>
-            <w:sz w:val="26"/>
-            <w:szCs w:val="26"/>
-            <w:lang w:val="vi-VN"/>
-          </w:rPr>
-          <w:t>https://www.selenium.dev/documentation/ide/</w:t>
-        </w:r>
-      </w:hyperlink>
-    </w:p>
-    <w:p>
-      <w:pPr>
+        <w:lastRenderedPageBreak/>
+        <w:fldChar w:fldCharType="end"/>
+      </w:r>
+    </w:p>
+    <w:p>
+      <w:pPr>
+        <w:pStyle w:val="Heading1"/>
         <w:rPr>
           <w:rFonts w:ascii="Times New Roman" w:hAnsi="Times New Roman" w:cs="Times New Roman"/>
           <w:b/>
@@ -9090,23 +11083,8 @@
           <w:lang w:val="vi-VN"/>
         </w:rPr>
       </w:pPr>
-      <w:hyperlink r:id="rId14" w:history="1">
-        <w:r>
-          <w:rPr>
-            <w:rStyle w:val="Hyperlink"/>
-            <w:rFonts w:ascii="Times New Roman" w:hAnsi="Times New Roman" w:cs="Times New Roman"/>
-            <w:b/>
-            <w:bCs/>
-            <w:sz w:val="26"/>
-            <w:szCs w:val="26"/>
-            <w:lang w:val="vi-VN"/>
-          </w:rPr>
-          <w:t>https://www.guru99.com/introduction-to-selenium.html</w:t>
-        </w:r>
-      </w:hyperlink>
-    </w:p>
-    <w:p>
-      <w:pPr>
+      <w:bookmarkStart w:id="31" w:name="_Toc145964146"/>
+      <w:r>
         <w:rPr>
           <w:rFonts w:ascii="Times New Roman" w:hAnsi="Times New Roman" w:cs="Times New Roman"/>
           <w:b/>
@@ -9115,33 +11093,9 @@
           <w:szCs w:val="26"/>
           <w:lang w:val="vi-VN"/>
         </w:rPr>
-      </w:pPr>
-    </w:p>
-    <w:p>
-      <w:pPr>
-        <w:pStyle w:val="Heading1"/>
-        <w:rPr>
-          <w:rFonts w:ascii="Times New Roman" w:hAnsi="Times New Roman" w:cs="Times New Roman"/>
-          <w:b/>
-          <w:bCs/>
-          <w:sz w:val="26"/>
-          <w:szCs w:val="26"/>
-          <w:lang w:val="vi-VN"/>
-        </w:rPr>
-      </w:pPr>
-      <w:bookmarkStart w:id="21" w:name="_Toc142809604"/>
-      <w:r>
-        <w:rPr>
-          <w:rFonts w:ascii="Times New Roman" w:hAnsi="Times New Roman" w:cs="Times New Roman"/>
-          <w:b/>
-          <w:bCs/>
-          <w:sz w:val="26"/>
-          <w:szCs w:val="26"/>
-          <w:lang w:val="vi-VN"/>
-        </w:rPr>
         <w:t>Chú thích:</w:t>
       </w:r>
-      <w:bookmarkEnd w:id="21"/>
+      <w:bookmarkEnd w:id="31"/>
     </w:p>
     <w:p>
       <w:pPr>
@@ -9472,7 +11426,7 @@
   <w:abstractNum w:abstractNumId="2" w15:restartNumberingAfterBreak="0">
     <w:nsid w:val="18187C95"/>
     <w:multiLevelType w:val="multilevel"/>
-    <w:tmpl w:val="FCF4C850"/>
+    <w:tmpl w:val="C3BA44F0"/>
     <w:lvl w:ilvl="0">
       <w:start w:val="1"/>
       <w:numFmt w:val="decimal"/>
@@ -9505,8 +11459,8 @@
         <w:ind w:left="1224" w:hanging="504"/>
       </w:pPr>
       <w:rPr>
-        <w:b/>
-        <w:bCs/>
+        <w:b w:val="0"/>
+        <w:bCs w:val="0"/>
       </w:rPr>
     </w:lvl>
     <w:lvl w:ilvl="3">
@@ -9947,12 +11901,18 @@
     </w:lvl>
   </w:abstractNum>
   <w:abstractNum w:abstractNumId="13" w15:restartNumberingAfterBreak="0">
+    <w:nsid w:val="642E05CB"/>
+    <w:multiLevelType w:val="multilevel"/>
+    <w:tmpl w:val="6F185AA8"/>
+    <w:numStyleLink w:val="Style1"/>
+  </w:abstractNum>
+  <w:abstractNum w:abstractNumId="14" w15:restartNumberingAfterBreak="0">
     <w:nsid w:val="791A3617"/>
     <w:multiLevelType w:val="multilevel"/>
     <w:tmpl w:val="6F185AA8"/>
     <w:numStyleLink w:val="Style1"/>
   </w:abstractNum>
-  <w:abstractNum w:abstractNumId="14" w15:restartNumberingAfterBreak="0">
+  <w:abstractNum w:abstractNumId="15" w15:restartNumberingAfterBreak="0">
     <w:nsid w:val="7A7B2596"/>
     <w:multiLevelType w:val="multilevel"/>
     <w:tmpl w:val="6F185AA8"/>
@@ -9977,7 +11937,7 @@
     <w:abstractNumId w:val="5"/>
   </w:num>
   <w:num w:numId="7" w16cid:durableId="1410233584">
-    <w:abstractNumId w:val="14"/>
+    <w:abstractNumId w:val="15"/>
   </w:num>
   <w:num w:numId="8" w16cid:durableId="691301527">
     <w:abstractNumId w:val="12"/>
@@ -9995,13 +11955,16 @@
     <w:abstractNumId w:val="6"/>
   </w:num>
   <w:num w:numId="13" w16cid:durableId="1596476076">
-    <w:abstractNumId w:val="13"/>
+    <w:abstractNumId w:val="14"/>
   </w:num>
   <w:num w:numId="14" w16cid:durableId="228613938">
     <w:abstractNumId w:val="7"/>
   </w:num>
   <w:num w:numId="15" w16cid:durableId="754785006">
     <w:abstractNumId w:val="8"/>
+  </w:num>
+  <w:num w:numId="16" w16cid:durableId="1388996123">
+    <w:abstractNumId w:val="13"/>
   </w:num>
 </w:numbering>
 </file>
@@ -10679,6 +12642,14 @@
       <w:u w:val="single"/>
     </w:rPr>
   </w:style>
+  <w:style w:type="paragraph" w:styleId="Bibliography">
+    <w:name w:val="Bibliography"/>
+    <w:basedOn w:val="Normal"/>
+    <w:next w:val="Normal"/>
+    <w:uiPriority w:val="37"/>
+    <w:unhideWhenUsed/>
+    <w:rsid w:val="00615DEB"/>
+  </w:style>
 </w:styles>
 </file>
 
@@ -10978,11 +12949,95 @@
 </file>
 
 <file path=customXml/item1.xml><?xml version="1.0" encoding="utf-8"?>
-<b:Sources xmlns:b="http://schemas.openxmlformats.org/officeDocument/2006/bibliography" xmlns="http://schemas.openxmlformats.org/officeDocument/2006/bibliography" SelectedStyle="\APASixthEditionOfficeOnline.xsl" StyleName="APA" Version="6"/>
+<b:Sources xmlns:b="http://schemas.openxmlformats.org/officeDocument/2006/bibliography" xmlns="http://schemas.openxmlformats.org/officeDocument/2006/bibliography" SelectedStyle="\IEEE2006OfficeOnline.xsl" StyleName="IEEE" Version="2006">
+  <b:Source>
+    <b:Tag>Krishna</b:Tag>
+    <b:SourceType>InternetSite</b:SourceType>
+    <b:Guid>{598DE74E-B2BA-485F-91A3-437C8ED20A78}</b:Guid>
+    <b:Title>guru99</b:Title>
+    <b:Year>2023</b:Year>
+    <b:LCID>en-US</b:LCID>
+    <b:Author>
+      <b:Author>
+        <b:NameList>
+          <b:Person>
+            <b:Last>Rungta</b:Last>
+            <b:First>Krishna</b:First>
+          </b:Person>
+        </b:NameList>
+      </b:Author>
+    </b:Author>
+    <b:InternetSiteTitle>guru99</b:InternetSiteTitle>
+    <b:Month>07</b:Month>
+    <b:Day>08</b:Day>
+    <b:URL>https://www.guru99.com/introduction-to-selenium.html</b:URL>
+    <b:RefOrder>1</b:RefOrder>
+  </b:Source>
+  <b:Source>
+    <b:Tag>Se</b:Tag>
+    <b:SourceType>InternetSite</b:SourceType>
+    <b:Guid>{D9BE8563-3FBE-4648-83C2-4216ED742D91}</b:Guid>
+    <b:Author>
+      <b:Author>
+        <b:NameList>
+          <b:Person>
+            <b:Last>Selenium</b:Last>
+          </b:Person>
+        </b:NameList>
+      </b:Author>
+    </b:Author>
+    <b:Title>Selenium</b:Title>
+    <b:InternetSiteTitle>Selenium</b:InternetSiteTitle>
+    <b:URL>https://www.selenium.dev/documentation/legacy/selenium_1/</b:URL>
+    <b:LCID>en-US</b:LCID>
+    <b:RefOrder>2</b:RefOrder>
+  </b:Source>
+  <b:Source>
+    <b:Tag>mindmajix</b:Tag>
+    <b:SourceType>InternetSite</b:SourceType>
+    <b:Guid>{8F0089C3-2B7E-4E3E-9886-FC4AB5A22F67}</b:Guid>
+    <b:Author>
+      <b:Author>
+        <b:NameList>
+          <b:Person>
+            <b:Last>mindmajix</b:Last>
+          </b:Person>
+        </b:NameList>
+      </b:Author>
+    </b:Author>
+    <b:Title>mindmajix</b:Title>
+    <b:InternetSiteTitle>mindmajix</b:InternetSiteTitle>
+    <b:Year>2023</b:Year>
+    <b:URL>https://mindmajix.com/selenium/what-is-the-use-of-selenium-remote-control</b:URL>
+    <b:RefOrder>3</b:RefOrder>
+  </b:Source>
+  <b:Source>
+    <b:Tag>KrishnaRungta</b:Tag>
+    <b:SourceType>InternetSite</b:SourceType>
+    <b:Guid>{2FC5FBFB-DC59-42FE-8E20-59F9BB6E44C3}</b:Guid>
+    <b:Author>
+      <b:Author>
+        <b:NameList>
+          <b:Person>
+            <b:Last>Rungta</b:Last>
+            <b:First>Krishna</b:First>
+          </b:Person>
+        </b:NameList>
+      </b:Author>
+    </b:Author>
+    <b:Title>guru99</b:Title>
+    <b:InternetSiteTitle>guru99</b:InternetSiteTitle>
+    <b:Year>2023</b:Year>
+    <b:Month>09</b:Month>
+    <b:Day>09</b:Day>
+    <b:URL>https://www.guru99.com/introduction-to-selenium.html</b:URL>
+    <b:RefOrder>4</b:RefOrder>
+  </b:Source>
+</b:Sources>
 </file>
 
 <file path=customXml/itemProps1.xml><?xml version="1.0" encoding="utf-8"?>
-<ds:datastoreItem xmlns:ds="http://schemas.openxmlformats.org/officeDocument/2006/customXml" ds:itemID="{1A88EF93-84D6-4BE6-AD8E-6030A2745835}">
+<ds:datastoreItem xmlns:ds="http://schemas.openxmlformats.org/officeDocument/2006/customXml" ds:itemID="{BED73030-EDCB-4C3D-AE2F-7089175EC816}">
   <ds:schemaRefs>
     <ds:schemaRef ds:uri="http://schemas.openxmlformats.org/officeDocument/2006/bibliography"/>
   </ds:schemaRefs>

</xml_diff>